<commit_message>
Ajout de la version logicielle
 *  La version est ajoutée en bas de page des bons de vol
</commit_message>
<xml_diff>
--- a/Template Bon VD.docx
+++ b/Template Bon VD.docx
@@ -19,7 +19,6 @@
         <w:jc w:val="center"/>
         <w:rPr/>
       </w:pPr>
-      <w:bookmarkStart w:id="0" w:name="_GoBack"/>
       <w:r>
         <w:rPr/>
         <w:drawing>
@@ -60,7 +59,6 @@
           </wp:inline>
         </w:drawing>
       </w:r>
-      <w:bookmarkEnd w:id="0"/>
     </w:p>
     <w:p>
       <w:pPr>
@@ -610,8 +608,8 @@
         <w:tblLook w:val="04a0" w:noHBand="0" w:noVBand="1" w:firstColumn="1" w:lastRow="0" w:lastColumn="0" w:firstRow="1"/>
       </w:tblPr>
       <w:tblGrid>
-        <w:gridCol w:w="6374"/>
-        <w:gridCol w:w="3588"/>
+        <w:gridCol w:w="6375"/>
+        <w:gridCol w:w="3587"/>
       </w:tblGrid>
       <w:tr>
         <w:trPr>
@@ -619,7 +617,7 @@
         </w:trPr>
         <w:tc>
           <w:tcPr>
-            <w:tcW w:w="6374" w:type="dxa"/>
+            <w:tcW w:w="6375" w:type="dxa"/>
             <w:tcBorders>
               <w:top w:val="nil"/>
               <w:left w:val="nil"/>
@@ -657,16 +655,18 @@
               <w:rPr/>
               <w:fldChar w:fldCharType="separate"/>
             </w:r>
-            <w:bookmarkStart w:id="1" w:name="__Fieldmark__55_3396320295"/>
+            <w:bookmarkStart w:id="0" w:name="__Fieldmark__50_973148231"/>
+            <w:bookmarkStart w:id="1" w:name="__Fieldmark__50_973148231"/>
+            <w:bookmarkEnd w:id="1"/>
+            <w:r>
+              <w:rPr/>
+            </w:r>
+            <w:r>
+              <w:rPr/>
+              <w:fldChar w:fldCharType="end"/>
+            </w:r>
             <w:bookmarkStart w:id="2" w:name="__Fieldmark__55_3396320295"/>
             <w:bookmarkEnd w:id="2"/>
-            <w:r>
-              <w:rPr/>
-            </w:r>
-            <w:r>
-              <w:rPr/>
-              <w:fldChar w:fldCharType="end"/>
-            </w:r>
             <w:r>
               <w:rPr>
                 <w:sz w:val="20"/>
@@ -991,8 +991,8 @@
               </w:rPr>
               <w:fldChar w:fldCharType="separate"/>
             </w:r>
-            <w:bookmarkStart w:id="3" w:name="__Fieldmark__82_3396320295"/>
-            <w:bookmarkStart w:id="4" w:name="__Fieldmark__82_3396320295"/>
+            <w:bookmarkStart w:id="3" w:name="__Fieldmark__78_973148231"/>
+            <w:bookmarkStart w:id="4" w:name="__Fieldmark__78_973148231"/>
             <w:bookmarkEnd w:id="4"/>
             <w:r>
               <w:rPr>
@@ -1007,6 +1007,8 @@
               </w:rPr>
               <w:fldChar w:fldCharType="end"/>
             </w:r>
+            <w:bookmarkStart w:id="5" w:name="__Fieldmark__82_3396320295"/>
+            <w:bookmarkEnd w:id="5"/>
             <w:r>
               <w:rPr>
                 <w:sz w:val="20"/>
@@ -1064,9 +1066,9 @@
               </w:rPr>
               <w:fldChar w:fldCharType="separate"/>
             </w:r>
-            <w:bookmarkStart w:id="5" w:name="__Fieldmark__90_3396320295"/>
-            <w:bookmarkStart w:id="6" w:name="__Fieldmark__90_3396320295"/>
-            <w:bookmarkEnd w:id="6"/>
+            <w:bookmarkStart w:id="6" w:name="__Fieldmark__86_973148231"/>
+            <w:bookmarkStart w:id="7" w:name="__Fieldmark__86_973148231"/>
+            <w:bookmarkEnd w:id="7"/>
             <w:r>
               <w:rPr>
                 <w:sz w:val="20"/>
@@ -1080,6 +1082,8 @@
               </w:rPr>
               <w:fldChar w:fldCharType="end"/>
             </w:r>
+            <w:bookmarkStart w:id="8" w:name="__Fieldmark__90_3396320295"/>
+            <w:bookmarkEnd w:id="8"/>
             <w:r>
               <w:rPr>
                 <w:sz w:val="20"/>
@@ -1137,9 +1141,9 @@
               </w:rPr>
               <w:fldChar w:fldCharType="separate"/>
             </w:r>
-            <w:bookmarkStart w:id="7" w:name="__Fieldmark__96_3396320295"/>
-            <w:bookmarkStart w:id="8" w:name="__Fieldmark__96_3396320295"/>
-            <w:bookmarkEnd w:id="8"/>
+            <w:bookmarkStart w:id="9" w:name="__Fieldmark__94_973148231"/>
+            <w:bookmarkStart w:id="10" w:name="__Fieldmark__94_973148231"/>
+            <w:bookmarkEnd w:id="10"/>
             <w:r>
               <w:rPr>
                 <w:sz w:val="20"/>
@@ -1153,6 +1157,8 @@
               </w:rPr>
               <w:fldChar w:fldCharType="end"/>
             </w:r>
+            <w:bookmarkStart w:id="11" w:name="__Fieldmark__96_3396320295"/>
+            <w:bookmarkEnd w:id="11"/>
             <w:r>
               <w:rPr>
                 <w:sz w:val="20"/>
@@ -1210,9 +1216,9 @@
               </w:rPr>
               <w:fldChar w:fldCharType="separate"/>
             </w:r>
-            <w:bookmarkStart w:id="9" w:name="__Fieldmark__101_3396320295"/>
-            <w:bookmarkStart w:id="10" w:name="__Fieldmark__101_3396320295"/>
-            <w:bookmarkEnd w:id="10"/>
+            <w:bookmarkStart w:id="12" w:name="__Fieldmark__102_973148231"/>
+            <w:bookmarkStart w:id="13" w:name="__Fieldmark__102_973148231"/>
+            <w:bookmarkEnd w:id="13"/>
             <w:r>
               <w:rPr>
                 <w:sz w:val="20"/>
@@ -1226,6 +1232,8 @@
               </w:rPr>
               <w:fldChar w:fldCharType="end"/>
             </w:r>
+            <w:bookmarkStart w:id="14" w:name="__Fieldmark__101_3396320295"/>
+            <w:bookmarkEnd w:id="14"/>
             <w:r>
               <w:rPr>
                 <w:sz w:val="20"/>
@@ -1476,7 +1484,7 @@
         </w:tc>
         <w:tc>
           <w:tcPr>
-            <w:tcW w:w="3588" w:type="dxa"/>
+            <w:tcW w:w="3587" w:type="dxa"/>
             <w:tcBorders>
               <w:top w:val="nil"/>
               <w:left w:val="nil"/>
@@ -1682,7 +1690,7 @@
         <mc:AlternateContent>
           <mc:Choice Requires="wps">
             <w:drawing>
-              <wp:anchor behindDoc="0" distT="0" distB="0" distL="0" distR="0" simplePos="0" locked="0" layoutInCell="1" allowOverlap="1" relativeHeight="2" wp14:anchorId="4091CD70">
+              <wp:anchor behindDoc="0" distT="0" distB="0" distL="0" distR="0" simplePos="0" locked="0" layoutInCell="1" allowOverlap="1" relativeHeight="2" wp14:anchorId="42B8C124">
                 <wp:simplePos x="0" y="0"/>
                 <wp:positionH relativeFrom="margin">
                   <wp:align>center</wp:align>
@@ -1690,7 +1698,7 @@
                 <wp:positionV relativeFrom="paragraph">
                   <wp:posOffset>233680</wp:posOffset>
                 </wp:positionV>
-                <wp:extent cx="6373495" cy="1065530"/>
+                <wp:extent cx="6374130" cy="1066165"/>
                 <wp:effectExtent l="9525" t="5080" r="8890" b="6350"/>
                 <wp:wrapNone/>
                 <wp:docPr id="2" name="ZoneTexte 4"/>
@@ -1701,7 +1709,7 @@
                       <wps:spPr>
                         <a:xfrm>
                           <a:off x="0" y="0"/>
-                          <a:ext cx="6372720" cy="1064880"/>
+                          <a:ext cx="6373440" cy="1065600"/>
                         </a:xfrm>
                         <a:prstGeom prst="rect">
                           <a:avLst/>
@@ -1730,7 +1738,7 @@
                           <w:p>
                             <w:pPr>
                               <w:pStyle w:val="NormalWeb"/>
-                              <w:spacing w:beforeAutospacing="0" w:before="0" w:afterAutospacing="0" w:after="0"/>
+                              <w:spacing w:beforeAutospacing="0" w:before="0" w:afterAutospacing="0" w:after="283"/>
                               <w:rPr>
                                 <w:i/>
                                 <w:i/>
@@ -1753,33 +1761,6 @@
                                 <w:u w:val="single"/>
                               </w:rPr>
                               <w:t>Cadre réservé à l’Aéro-Club</w:t>
-                            </w:r>
-                          </w:p>
-                          <w:p>
-                            <w:pPr>
-                              <w:pStyle w:val="NormalWeb"/>
-                              <w:spacing w:beforeAutospacing="0" w:before="0" w:afterAutospacing="0" w:after="0"/>
-                              <w:rPr>
-                                <w:i/>
-                                <w:i/>
-                                <w:iCs/>
-                                <w:color w:val="000000" w:themeColor="text1"/>
-                                <w:kern w:val="2"/>
-                                <w:sz w:val="20"/>
-                                <w:szCs w:val="20"/>
-                                <w:u w:val="single"/>
-                              </w:rPr>
-                            </w:pPr>
-                            <w:r>
-                              <w:rPr>
-                                <w:i/>
-                                <w:iCs/>
-                                <w:color w:val="000000" w:themeColor="text1"/>
-                                <w:kern w:val="2"/>
-                                <w:sz w:val="20"/>
-                                <w:szCs w:val="20"/>
-                                <w:u w:val="single"/>
-                              </w:rPr>
                             </w:r>
                           </w:p>
                           <w:tbl>
@@ -1845,7 +1826,7 @@
                                     <w:rPr>
                                       <w:i/>
                                       <w:iCs/>
-                                      <w:color w:val="000000" w:themeColor="text1"/>
+                                      <w:color w:val="000000"/>
                                       <w:kern w:val="2"/>
                                       <w:sz w:val="20"/>
                                       <w:szCs w:val="20"/>
@@ -1937,7 +1918,7 @@
                                     <w:rPr>
                                       <w:i/>
                                       <w:iCs/>
-                                      <w:color w:val="000000" w:themeColor="text1"/>
+                                      <w:color w:val="000000"/>
                                       <w:kern w:val="2"/>
                                       <w:sz w:val="20"/>
                                       <w:szCs w:val="20"/>
@@ -2034,7 +2015,7 @@
                                     <w:rPr>
                                       <w:i/>
                                       <w:iCs/>
-                                      <w:color w:val="000000" w:themeColor="text1"/>
+                                      <w:color w:val="000000"/>
                                       <w:kern w:val="2"/>
                                       <w:sz w:val="20"/>
                                       <w:szCs w:val="20"/>
@@ -2137,7 +2118,7 @@
                                     <w:rPr>
                                       <w:i/>
                                       <w:iCs/>
-                                      <w:color w:val="000000" w:themeColor="text1"/>
+                                      <w:color w:val="000000"/>
                                       <w:kern w:val="2"/>
                                       <w:sz w:val="20"/>
                                       <w:szCs w:val="20"/>
@@ -2229,7 +2210,7 @@
                                     <w:rPr>
                                       <w:i/>
                                       <w:iCs/>
-                                      <w:color w:val="000000" w:themeColor="text1"/>
+                                      <w:color w:val="000000"/>
                                       <w:kern w:val="2"/>
                                       <w:sz w:val="20"/>
                                       <w:szCs w:val="20"/>
@@ -2287,7 +2268,7 @@
                           <w:p>
                             <w:pPr>
                               <w:pStyle w:val="NormalWeb"/>
-                              <w:spacing w:beforeAutospacing="0" w:before="0" w:afterAutospacing="0" w:after="0"/>
+                              <w:spacing w:beforeAutospacing="0" w:before="280" w:afterAutospacing="0" w:after="280"/>
                               <w:rPr>
                                 <w:sz w:val="20"/>
                                 <w:szCs w:val="20"/>
@@ -2310,7 +2291,7 @@
           </mc:Choice>
           <mc:Fallback>
             <w:pict>
-              <v:rect id="shape_0" ID="ZoneTexte 4" fillcolor="#ffffdf" stroked="t" style="position:absolute;margin-left:-9.95pt;margin-top:18.4pt;width:501.75pt;height:83.8pt;mso-position-horizontal:center;mso-position-horizontal-relative:margin" wp14:anchorId="4091CD70">
+              <v:rect id="shape_0" ID="ZoneTexte 4" fillcolor="#ffffdf" stroked="t" style="position:absolute;margin-left:-10pt;margin-top:18.4pt;width:501.8pt;height:83.85pt;mso-position-horizontal:center;mso-position-horizontal-relative:margin" wp14:anchorId="42B8C124">
                 <w10:wrap type="square"/>
                 <v:fill o:detectmouseclick="t" type="solid" color2="#000020"/>
                 <v:stroke color="black" weight="3240" joinstyle="miter" endcap="flat"/>
@@ -2319,7 +2300,7 @@
                     <w:p>
                       <w:pPr>
                         <w:pStyle w:val="NormalWeb"/>
-                        <w:spacing w:beforeAutospacing="0" w:before="0" w:afterAutospacing="0" w:after="0"/>
+                        <w:spacing w:beforeAutospacing="0" w:before="0" w:afterAutospacing="0" w:after="283"/>
                         <w:rPr>
                           <w:i/>
                           <w:i/>
@@ -2342,33 +2323,6 @@
                           <w:u w:val="single"/>
                         </w:rPr>
                         <w:t>Cadre réservé à l’Aéro-Club</w:t>
-                      </w:r>
-                    </w:p>
-                    <w:p>
-                      <w:pPr>
-                        <w:pStyle w:val="NormalWeb"/>
-                        <w:spacing w:beforeAutospacing="0" w:before="0" w:afterAutospacing="0" w:after="0"/>
-                        <w:rPr>
-                          <w:i/>
-                          <w:i/>
-                          <w:iCs/>
-                          <w:color w:val="000000" w:themeColor="text1"/>
-                          <w:kern w:val="2"/>
-                          <w:sz w:val="20"/>
-                          <w:szCs w:val="20"/>
-                          <w:u w:val="single"/>
-                        </w:rPr>
-                      </w:pPr>
-                      <w:r>
-                        <w:rPr>
-                          <w:i/>
-                          <w:iCs/>
-                          <w:color w:val="000000" w:themeColor="text1"/>
-                          <w:kern w:val="2"/>
-                          <w:sz w:val="20"/>
-                          <w:szCs w:val="20"/>
-                          <w:u w:val="single"/>
-                        </w:rPr>
                       </w:r>
                     </w:p>
                     <w:tbl>
@@ -2434,7 +2388,7 @@
                               <w:rPr>
                                 <w:i/>
                                 <w:iCs/>
-                                <w:color w:val="000000" w:themeColor="text1"/>
+                                <w:color w:val="000000"/>
                                 <w:kern w:val="2"/>
                                 <w:sz w:val="20"/>
                                 <w:szCs w:val="20"/>
@@ -2526,7 +2480,7 @@
                               <w:rPr>
                                 <w:i/>
                                 <w:iCs/>
-                                <w:color w:val="000000" w:themeColor="text1"/>
+                                <w:color w:val="000000"/>
                                 <w:kern w:val="2"/>
                                 <w:sz w:val="20"/>
                                 <w:szCs w:val="20"/>
@@ -2623,7 +2577,7 @@
                               <w:rPr>
                                 <w:i/>
                                 <w:iCs/>
-                                <w:color w:val="000000" w:themeColor="text1"/>
+                                <w:color w:val="000000"/>
                                 <w:kern w:val="2"/>
                                 <w:sz w:val="20"/>
                                 <w:szCs w:val="20"/>
@@ -2726,7 +2680,7 @@
                               <w:rPr>
                                 <w:i/>
                                 <w:iCs/>
-                                <w:color w:val="000000" w:themeColor="text1"/>
+                                <w:color w:val="000000"/>
                                 <w:kern w:val="2"/>
                                 <w:sz w:val="20"/>
                                 <w:szCs w:val="20"/>
@@ -2818,7 +2772,7 @@
                               <w:rPr>
                                 <w:i/>
                                 <w:iCs/>
-                                <w:color w:val="000000" w:themeColor="text1"/>
+                                <w:color w:val="000000"/>
                                 <w:kern w:val="2"/>
                                 <w:sz w:val="20"/>
                                 <w:szCs w:val="20"/>
@@ -2876,7 +2830,7 @@
                     <w:p>
                       <w:pPr>
                         <w:pStyle w:val="NormalWeb"/>
-                        <w:spacing w:beforeAutospacing="0" w:before="0" w:afterAutospacing="0" w:after="0"/>
+                        <w:spacing w:beforeAutospacing="0" w:before="280" w:afterAutospacing="0" w:after="280"/>
                         <w:rPr>
                           <w:sz w:val="20"/>
                           <w:szCs w:val="20"/>
@@ -2905,6 +2859,8 @@
       </w:r>
     </w:p>
     <w:sectPr>
+      <w:headerReference w:type="default" r:id="rId3"/>
+      <w:footerReference w:type="default" r:id="rId4"/>
       <w:type w:val="nextPage"/>
       <w:pgSz w:w="11906" w:h="16838"/>
       <w:pgMar w:left="1134" w:right="1134" w:header="0" w:top="227" w:footer="0" w:bottom="284" w:gutter="0"/>
@@ -2915,6 +2871,100 @@
     </w:sectPr>
   </w:body>
 </w:document>
+</file>
+
+<file path=word/footer1.xml><?xml version="1.0" encoding="utf-8"?>
+<w:ftr xmlns:o="urn:schemas-microsoft-com:office:office" xmlns:r="http://schemas.openxmlformats.org/officeDocument/2006/relationships" xmlns:v="urn:schemas-microsoft-com:vml" xmlns:w="http://schemas.openxmlformats.org/wordprocessingml/2006/main" xmlns:w10="urn:schemas-microsoft-com:office:word" xmlns:wp="http://schemas.openxmlformats.org/drawingml/2006/wordprocessingDrawing" xmlns:wps="http://schemas.microsoft.com/office/word/2010/wordprocessingShape" xmlns:wpg="http://schemas.microsoft.com/office/word/2010/wordprocessingGroup" xmlns:mc="http://schemas.openxmlformats.org/markup-compatibility/2006" xmlns:wp14="http://schemas.microsoft.com/office/word/2010/wordprocessingDrawing" xmlns:w14="http://schemas.microsoft.com/office/word/2010/wordml" mc:Ignorable="w14 wp14">
+  <w:p>
+    <w:pPr>
+      <w:pStyle w:val="Pieddepage"/>
+      <w:spacing w:before="0" w:after="120"/>
+      <w:jc w:val="right"/>
+      <w:rPr>
+        <w:i/>
+        <w:i/>
+        <w:iCs/>
+        <w:color w:val="C6D9F1" w:themeColor="text2" w:themeTint="33"/>
+        <w:sz w:val="12"/>
+        <w:szCs w:val="12"/>
+      </w:rPr>
+    </w:pPr>
+    <w:r>
+      <w:rPr>
+        <w:i/>
+        <w:iCs/>
+        <w:color w:val="C6D9F1" w:themeColor="text2" w:themeTint="33"/>
+        <w:sz w:val="12"/>
+        <w:szCs w:val="12"/>
+      </w:rPr>
+      <w:t>Logiciel v</w:t>
+    </w:r>
+    <w:r>
+      <w:rPr>
+        <w:i/>
+        <w:iCs/>
+        <w:color w:val="C6D9F1" w:themeColor="text2" w:themeTint="33"/>
+        <w:sz w:val="12"/>
+        <w:szCs w:val="12"/>
+      </w:rPr>
+      <w:fldChar w:fldCharType="begin"/>
+    </w:r>
+    <w:r>
+      <w:rPr>
+        <w:sz w:val="12"/>
+        <w:i/>
+        <w:szCs w:val="12"/>
+        <w:iCs/>
+        <w:color w:val="C6D9F1"/>
+      </w:rPr>
+      <w:instrText> MERGEFIELD Version </w:instrText>
+    </w:r>
+    <w:r>
+      <w:rPr>
+        <w:sz w:val="12"/>
+        <w:i/>
+        <w:szCs w:val="12"/>
+        <w:iCs/>
+        <w:color w:val="C6D9F1"/>
+      </w:rPr>
+      <w:fldChar w:fldCharType="separate"/>
+    </w:r>
+    <w:r>
+      <w:rPr>
+        <w:sz w:val="12"/>
+        <w:i/>
+        <w:szCs w:val="12"/>
+        <w:iCs/>
+        <w:color w:val="C6D9F1"/>
+      </w:rPr>
+      <w:t>«Version»</w:t>
+    </w:r>
+    <w:r>
+      <w:rPr>
+        <w:sz w:val="12"/>
+        <w:i/>
+        <w:szCs w:val="12"/>
+        <w:iCs/>
+        <w:color w:val="C6D9F1"/>
+      </w:rPr>
+      <w:fldChar w:fldCharType="end"/>
+    </w:r>
+  </w:p>
+</w:ftr>
+</file>
+
+<file path=word/header1.xml><?xml version="1.0" encoding="utf-8"?>
+<w:hdr xmlns:o="urn:schemas-microsoft-com:office:office" xmlns:r="http://schemas.openxmlformats.org/officeDocument/2006/relationships" xmlns:v="urn:schemas-microsoft-com:vml" xmlns:w="http://schemas.openxmlformats.org/wordprocessingml/2006/main" xmlns:w10="urn:schemas-microsoft-com:office:word" xmlns:wp="http://schemas.openxmlformats.org/drawingml/2006/wordprocessingDrawing" xmlns:wps="http://schemas.microsoft.com/office/word/2010/wordprocessingShape" xmlns:wpg="http://schemas.microsoft.com/office/word/2010/wordprocessingGroup" xmlns:mc="http://schemas.openxmlformats.org/markup-compatibility/2006" xmlns:wp14="http://schemas.microsoft.com/office/word/2010/wordprocessingDrawing" xmlns:w14="http://schemas.microsoft.com/office/word/2010/wordml" mc:Ignorable="w14 wp14">
+  <w:p>
+    <w:pPr>
+      <w:pStyle w:val="Entte"/>
+      <w:rPr/>
+    </w:pPr>
+    <w:r>
+      <w:rPr/>
+    </w:r>
+  </w:p>
+</w:hdr>
 </file>
 
 <file path=word/styles.xml><?xml version="1.0" encoding="utf-8"?>
@@ -2932,144 +2982,383 @@
       </w:pPr>
     </w:pPrDefault>
   </w:docDefaults>
-  <w:latentStyles w:defLockedState="0" w:defUIPriority="99" w:defSemiHidden="1" w:defUnhideWhenUsed="1" w:defQFormat="0" w:count="267">
-    <w:lsdException w:name="Normal" w:uiPriority="0" w:semiHidden="0" w:unhideWhenUsed="0" w:qFormat="1"/>
-    <w:lsdException w:name="heading 1" w:uiPriority="9" w:semiHidden="0" w:unhideWhenUsed="0" w:qFormat="1"/>
-    <w:lsdException w:name="heading 2" w:uiPriority="9" w:semiHidden="0" w:unhideWhenUsed="0" w:qFormat="1"/>
-    <w:lsdException w:name="heading 3" w:uiPriority="9" w:qFormat="1"/>
-    <w:lsdException w:name="heading 4" w:uiPriority="9" w:qFormat="1"/>
-    <w:lsdException w:name="heading 5" w:uiPriority="9" w:qFormat="1"/>
-    <w:lsdException w:name="heading 6" w:uiPriority="9" w:qFormat="1"/>
-    <w:lsdException w:name="heading 7" w:uiPriority="9" w:qFormat="1"/>
-    <w:lsdException w:name="heading 8" w:uiPriority="9" w:qFormat="1"/>
-    <w:lsdException w:name="heading 9" w:uiPriority="9" w:qFormat="1"/>
-    <w:lsdException w:name="toc 1" w:uiPriority="39"/>
-    <w:lsdException w:name="toc 2" w:uiPriority="39"/>
-    <w:lsdException w:name="toc 3" w:uiPriority="39"/>
-    <w:lsdException w:name="toc 4" w:uiPriority="39"/>
-    <w:lsdException w:name="toc 5" w:uiPriority="39"/>
-    <w:lsdException w:name="toc 6" w:uiPriority="39"/>
-    <w:lsdException w:name="toc 7" w:uiPriority="39"/>
-    <w:lsdException w:name="toc 8" w:uiPriority="39"/>
-    <w:lsdException w:name="toc 9" w:uiPriority="39"/>
-    <w:lsdException w:name="caption" w:uiPriority="35" w:qFormat="1"/>
-    <w:lsdException w:name="Title" w:uiPriority="10" w:semiHidden="0" w:unhideWhenUsed="0" w:qFormat="1"/>
-    <w:lsdException w:name="Default Paragraph Font" w:uiPriority="1"/>
-    <w:lsdException w:name="Subtitle" w:uiPriority="11" w:semiHidden="0" w:unhideWhenUsed="0" w:qFormat="1"/>
-    <w:lsdException w:name="Strong" w:uiPriority="22" w:semiHidden="0" w:unhideWhenUsed="0" w:qFormat="1"/>
-    <w:lsdException w:name="Emphasis" w:uiPriority="20" w:semiHidden="0" w:unhideWhenUsed="0" w:qFormat="1"/>
-    <w:lsdException w:name="Table Grid" w:uiPriority="59" w:semiHidden="0" w:unhideWhenUsed="0"/>
-    <w:lsdException w:name="Placeholder Text" w:unhideWhenUsed="0"/>
-    <w:lsdException w:name="No Spacing" w:uiPriority="1" w:semiHidden="0" w:unhideWhenUsed="0" w:qFormat="1"/>
-    <w:lsdException w:name="Light Shading" w:uiPriority="60" w:semiHidden="0" w:unhideWhenUsed="0"/>
-    <w:lsdException w:name="Light List" w:uiPriority="61" w:semiHidden="0" w:unhideWhenUsed="0"/>
-    <w:lsdException w:name="Light Grid" w:uiPriority="62" w:semiHidden="0" w:unhideWhenUsed="0"/>
-    <w:lsdException w:name="Medium Shading 1" w:uiPriority="63" w:semiHidden="0" w:unhideWhenUsed="0"/>
-    <w:lsdException w:name="Medium Shading 2" w:uiPriority="64" w:semiHidden="0" w:unhideWhenUsed="0"/>
-    <w:lsdException w:name="Medium List 1" w:uiPriority="65" w:semiHidden="0" w:unhideWhenUsed="0"/>
-    <w:lsdException w:name="Medium List 2" w:uiPriority="66" w:semiHidden="0" w:unhideWhenUsed="0"/>
-    <w:lsdException w:name="Medium Grid 1" w:uiPriority="67" w:semiHidden="0" w:unhideWhenUsed="0"/>
-    <w:lsdException w:name="Medium Grid 2" w:uiPriority="68" w:semiHidden="0" w:unhideWhenUsed="0"/>
-    <w:lsdException w:name="Medium Grid 3" w:uiPriority="69" w:semiHidden="0" w:unhideWhenUsed="0"/>
-    <w:lsdException w:name="Dark List" w:uiPriority="70" w:semiHidden="0" w:unhideWhenUsed="0"/>
-    <w:lsdException w:name="Colorful Shading" w:uiPriority="71" w:semiHidden="0" w:unhideWhenUsed="0"/>
-    <w:lsdException w:name="Colorful List" w:uiPriority="72" w:semiHidden="0" w:unhideWhenUsed="0"/>
-    <w:lsdException w:name="Colorful Grid" w:uiPriority="73" w:semiHidden="0" w:unhideWhenUsed="0"/>
-    <w:lsdException w:name="Light Shading Accent 1" w:uiPriority="60" w:semiHidden="0" w:unhideWhenUsed="0"/>
-    <w:lsdException w:name="Light List Accent 1" w:uiPriority="61" w:semiHidden="0" w:unhideWhenUsed="0"/>
-    <w:lsdException w:name="Light Grid Accent 1" w:uiPriority="62" w:semiHidden="0" w:unhideWhenUsed="0"/>
-    <w:lsdException w:name="Medium Shading 1 Accent 1" w:uiPriority="63" w:semiHidden="0" w:unhideWhenUsed="0"/>
-    <w:lsdException w:name="Medium Shading 2 Accent 1" w:uiPriority="64" w:semiHidden="0" w:unhideWhenUsed="0"/>
-    <w:lsdException w:name="Medium List 1 Accent 1" w:uiPriority="65" w:semiHidden="0" w:unhideWhenUsed="0"/>
-    <w:lsdException w:name="Revision" w:unhideWhenUsed="0"/>
-    <w:lsdException w:name="List Paragraph" w:uiPriority="34" w:semiHidden="0" w:unhideWhenUsed="0" w:qFormat="1"/>
-    <w:lsdException w:name="Quote" w:uiPriority="29" w:semiHidden="0" w:unhideWhenUsed="0" w:qFormat="1"/>
-    <w:lsdException w:name="Intense Quote" w:uiPriority="30" w:semiHidden="0" w:unhideWhenUsed="0" w:qFormat="1"/>
-    <w:lsdException w:name="Medium List 2 Accent 1" w:uiPriority="66" w:semiHidden="0" w:unhideWhenUsed="0"/>
-    <w:lsdException w:name="Medium Grid 1 Accent 1" w:uiPriority="67" w:semiHidden="0" w:unhideWhenUsed="0"/>
-    <w:lsdException w:name="Medium Grid 2 Accent 1" w:uiPriority="68" w:semiHidden="0" w:unhideWhenUsed="0"/>
-    <w:lsdException w:name="Medium Grid 3 Accent 1" w:uiPriority="69" w:semiHidden="0" w:unhideWhenUsed="0"/>
-    <w:lsdException w:name="Dark List Accent 1" w:uiPriority="70" w:semiHidden="0" w:unhideWhenUsed="0"/>
-    <w:lsdException w:name="Colorful Shading Accent 1" w:uiPriority="71" w:semiHidden="0" w:unhideWhenUsed="0"/>
-    <w:lsdException w:name="Colorful List Accent 1" w:uiPriority="72" w:semiHidden="0" w:unhideWhenUsed="0"/>
-    <w:lsdException w:name="Colorful Grid Accent 1" w:uiPriority="73" w:semiHidden="0" w:unhideWhenUsed="0"/>
-    <w:lsdException w:name="Light Shading Accent 2" w:uiPriority="60" w:semiHidden="0" w:unhideWhenUsed="0"/>
-    <w:lsdException w:name="Light List Accent 2" w:uiPriority="61" w:semiHidden="0" w:unhideWhenUsed="0"/>
-    <w:lsdException w:name="Light Grid Accent 2" w:uiPriority="62" w:semiHidden="0" w:unhideWhenUsed="0"/>
-    <w:lsdException w:name="Medium Shading 1 Accent 2" w:uiPriority="63" w:semiHidden="0" w:unhideWhenUsed="0"/>
-    <w:lsdException w:name="Medium Shading 2 Accent 2" w:uiPriority="64" w:semiHidden="0" w:unhideWhenUsed="0"/>
-    <w:lsdException w:name="Medium List 1 Accent 2" w:uiPriority="65" w:semiHidden="0" w:unhideWhenUsed="0"/>
-    <w:lsdException w:name="Medium List 2 Accent 2" w:uiPriority="66" w:semiHidden="0" w:unhideWhenUsed="0"/>
-    <w:lsdException w:name="Medium Grid 1 Accent 2" w:uiPriority="67" w:semiHidden="0" w:unhideWhenUsed="0"/>
-    <w:lsdException w:name="Medium Grid 2 Accent 2" w:uiPriority="68" w:semiHidden="0" w:unhideWhenUsed="0"/>
-    <w:lsdException w:name="Medium Grid 3 Accent 2" w:uiPriority="69" w:semiHidden="0" w:unhideWhenUsed="0"/>
-    <w:lsdException w:name="Dark List Accent 2" w:uiPriority="70" w:semiHidden="0" w:unhideWhenUsed="0"/>
-    <w:lsdException w:name="Colorful Shading Accent 2" w:uiPriority="71" w:semiHidden="0" w:unhideWhenUsed="0"/>
-    <w:lsdException w:name="Colorful List Accent 2" w:uiPriority="72" w:semiHidden="0" w:unhideWhenUsed="0"/>
-    <w:lsdException w:name="Colorful Grid Accent 2" w:uiPriority="73" w:semiHidden="0" w:unhideWhenUsed="0"/>
-    <w:lsdException w:name="Light Shading Accent 3" w:uiPriority="60" w:semiHidden="0" w:unhideWhenUsed="0"/>
-    <w:lsdException w:name="Light List Accent 3" w:uiPriority="61" w:semiHidden="0" w:unhideWhenUsed="0"/>
-    <w:lsdException w:name="Light Grid Accent 3" w:uiPriority="62" w:semiHidden="0" w:unhideWhenUsed="0"/>
-    <w:lsdException w:name="Medium Shading 1 Accent 3" w:uiPriority="63" w:semiHidden="0" w:unhideWhenUsed="0"/>
-    <w:lsdException w:name="Medium Shading 2 Accent 3" w:uiPriority="64" w:semiHidden="0" w:unhideWhenUsed="0"/>
-    <w:lsdException w:name="Medium List 1 Accent 3" w:uiPriority="65" w:semiHidden="0" w:unhideWhenUsed="0"/>
-    <w:lsdException w:name="Medium List 2 Accent 3" w:uiPriority="66" w:semiHidden="0" w:unhideWhenUsed="0"/>
-    <w:lsdException w:name="Medium Grid 1 Accent 3" w:uiPriority="67" w:semiHidden="0" w:unhideWhenUsed="0"/>
-    <w:lsdException w:name="Medium Grid 2 Accent 3" w:uiPriority="68" w:semiHidden="0" w:unhideWhenUsed="0"/>
-    <w:lsdException w:name="Medium Grid 3 Accent 3" w:uiPriority="69" w:semiHidden="0" w:unhideWhenUsed="0"/>
-    <w:lsdException w:name="Dark List Accent 3" w:uiPriority="70" w:semiHidden="0" w:unhideWhenUsed="0"/>
-    <w:lsdException w:name="Colorful Shading Accent 3" w:uiPriority="71" w:semiHidden="0" w:unhideWhenUsed="0"/>
-    <w:lsdException w:name="Colorful List Accent 3" w:uiPriority="72" w:semiHidden="0" w:unhideWhenUsed="0"/>
-    <w:lsdException w:name="Colorful Grid Accent 3" w:uiPriority="73" w:semiHidden="0" w:unhideWhenUsed="0"/>
-    <w:lsdException w:name="Light Shading Accent 4" w:uiPriority="60" w:semiHidden="0" w:unhideWhenUsed="0"/>
-    <w:lsdException w:name="Light List Accent 4" w:uiPriority="61" w:semiHidden="0" w:unhideWhenUsed="0"/>
-    <w:lsdException w:name="Light Grid Accent 4" w:uiPriority="62" w:semiHidden="0" w:unhideWhenUsed="0"/>
-    <w:lsdException w:name="Medium Shading 1 Accent 4" w:uiPriority="63" w:semiHidden="0" w:unhideWhenUsed="0"/>
-    <w:lsdException w:name="Medium Shading 2 Accent 4" w:uiPriority="64" w:semiHidden="0" w:unhideWhenUsed="0"/>
-    <w:lsdException w:name="Medium List 1 Accent 4" w:uiPriority="65" w:semiHidden="0" w:unhideWhenUsed="0"/>
-    <w:lsdException w:name="Medium List 2 Accent 4" w:uiPriority="66" w:semiHidden="0" w:unhideWhenUsed="0"/>
-    <w:lsdException w:name="Medium Grid 1 Accent 4" w:uiPriority="67" w:semiHidden="0" w:unhideWhenUsed="0"/>
-    <w:lsdException w:name="Medium Grid 2 Accent 4" w:uiPriority="68" w:semiHidden="0" w:unhideWhenUsed="0"/>
-    <w:lsdException w:name="Medium Grid 3 Accent 4" w:uiPriority="69" w:semiHidden="0" w:unhideWhenUsed="0"/>
-    <w:lsdException w:name="Dark List Accent 4" w:uiPriority="70" w:semiHidden="0" w:unhideWhenUsed="0"/>
-    <w:lsdException w:name="Colorful Shading Accent 4" w:uiPriority="71" w:semiHidden="0" w:unhideWhenUsed="0"/>
-    <w:lsdException w:name="Colorful List Accent 4" w:uiPriority="72" w:semiHidden="0" w:unhideWhenUsed="0"/>
-    <w:lsdException w:name="Colorful Grid Accent 4" w:uiPriority="73" w:semiHidden="0" w:unhideWhenUsed="0"/>
-    <w:lsdException w:name="Light Shading Accent 5" w:uiPriority="60" w:semiHidden="0" w:unhideWhenUsed="0"/>
-    <w:lsdException w:name="Light List Accent 5" w:uiPriority="61" w:semiHidden="0" w:unhideWhenUsed="0"/>
-    <w:lsdException w:name="Light Grid Accent 5" w:uiPriority="62" w:semiHidden="0" w:unhideWhenUsed="0"/>
-    <w:lsdException w:name="Medium Shading 1 Accent 5" w:uiPriority="63" w:semiHidden="0" w:unhideWhenUsed="0"/>
-    <w:lsdException w:name="Medium Shading 2 Accent 5" w:uiPriority="64" w:semiHidden="0" w:unhideWhenUsed="0"/>
-    <w:lsdException w:name="Medium List 1 Accent 5" w:uiPriority="65" w:semiHidden="0" w:unhideWhenUsed="0"/>
-    <w:lsdException w:name="Medium List 2 Accent 5" w:uiPriority="66" w:semiHidden="0" w:unhideWhenUsed="0"/>
-    <w:lsdException w:name="Medium Grid 1 Accent 5" w:uiPriority="67" w:semiHidden="0" w:unhideWhenUsed="0"/>
-    <w:lsdException w:name="Medium Grid 2 Accent 5" w:uiPriority="68" w:semiHidden="0" w:unhideWhenUsed="0"/>
-    <w:lsdException w:name="Medium Grid 3 Accent 5" w:uiPriority="69" w:semiHidden="0" w:unhideWhenUsed="0"/>
-    <w:lsdException w:name="Dark List Accent 5" w:uiPriority="70" w:semiHidden="0" w:unhideWhenUsed="0"/>
-    <w:lsdException w:name="Colorful Shading Accent 5" w:uiPriority="71" w:semiHidden="0" w:unhideWhenUsed="0"/>
-    <w:lsdException w:name="Colorful List Accent 5" w:uiPriority="72" w:semiHidden="0" w:unhideWhenUsed="0"/>
-    <w:lsdException w:name="Colorful Grid Accent 5" w:uiPriority="73" w:semiHidden="0" w:unhideWhenUsed="0"/>
-    <w:lsdException w:name="Light Shading Accent 6" w:uiPriority="60" w:semiHidden="0" w:unhideWhenUsed="0"/>
-    <w:lsdException w:name="Light List Accent 6" w:uiPriority="61" w:semiHidden="0" w:unhideWhenUsed="0"/>
-    <w:lsdException w:name="Light Grid Accent 6" w:uiPriority="62" w:semiHidden="0" w:unhideWhenUsed="0"/>
-    <w:lsdException w:name="Medium Shading 1 Accent 6" w:uiPriority="63" w:semiHidden="0" w:unhideWhenUsed="0"/>
-    <w:lsdException w:name="Medium Shading 2 Accent 6" w:uiPriority="64" w:semiHidden="0" w:unhideWhenUsed="0"/>
-    <w:lsdException w:name="Medium List 1 Accent 6" w:uiPriority="65" w:semiHidden="0" w:unhideWhenUsed="0"/>
-    <w:lsdException w:name="Medium List 2 Accent 6" w:uiPriority="66" w:semiHidden="0" w:unhideWhenUsed="0"/>
-    <w:lsdException w:name="Medium Grid 1 Accent 6" w:uiPriority="67" w:semiHidden="0" w:unhideWhenUsed="0"/>
-    <w:lsdException w:name="Medium Grid 2 Accent 6" w:uiPriority="68" w:semiHidden="0" w:unhideWhenUsed="0"/>
-    <w:lsdException w:name="Medium Grid 3 Accent 6" w:uiPriority="69" w:semiHidden="0" w:unhideWhenUsed="0"/>
-    <w:lsdException w:name="Dark List Accent 6" w:uiPriority="70" w:semiHidden="0" w:unhideWhenUsed="0"/>
-    <w:lsdException w:name="Colorful Shading Accent 6" w:uiPriority="71" w:semiHidden="0" w:unhideWhenUsed="0"/>
-    <w:lsdException w:name="Colorful List Accent 6" w:uiPriority="72" w:semiHidden="0" w:unhideWhenUsed="0"/>
-    <w:lsdException w:name="Colorful Grid Accent 6" w:uiPriority="73" w:semiHidden="0" w:unhideWhenUsed="0"/>
-    <w:lsdException w:name="Subtle Emphasis" w:uiPriority="19" w:semiHidden="0" w:unhideWhenUsed="0" w:qFormat="1"/>
-    <w:lsdException w:name="Intense Emphasis" w:uiPriority="21" w:semiHidden="0" w:unhideWhenUsed="0" w:qFormat="1"/>
-    <w:lsdException w:name="Subtle Reference" w:uiPriority="31" w:semiHidden="0" w:unhideWhenUsed="0" w:qFormat="1"/>
-    <w:lsdException w:name="Intense Reference" w:uiPriority="32" w:semiHidden="0" w:unhideWhenUsed="0" w:qFormat="1"/>
-    <w:lsdException w:name="Book Title" w:uiPriority="33" w:semiHidden="0" w:unhideWhenUsed="0" w:qFormat="1"/>
-    <w:lsdException w:name="Bibliography" w:uiPriority="37"/>
-    <w:lsdException w:name="TOC Heading" w:uiPriority="39" w:qFormat="1"/>
+  <w:latentStyles w:defLockedState="0" w:defUIPriority="99" w:defSemiHidden="0" w:defUnhideWhenUsed="0" w:defQFormat="0" w:count="376">
+    <w:lsdException w:name="Normal" w:uiPriority="0" w:qFormat="1"/>
+    <w:lsdException w:name="heading 1" w:uiPriority="9" w:qFormat="1"/>
+    <w:lsdException w:name="heading 2" w:uiPriority="9" w:qFormat="1"/>
+    <w:lsdException w:name="heading 3" w:uiPriority="9" w:semiHidden="1" w:unhideWhenUsed="1" w:qFormat="1"/>
+    <w:lsdException w:name="heading 4" w:uiPriority="9" w:semiHidden="1" w:unhideWhenUsed="1" w:qFormat="1"/>
+    <w:lsdException w:name="heading 5" w:uiPriority="9" w:semiHidden="1" w:unhideWhenUsed="1" w:qFormat="1"/>
+    <w:lsdException w:name="heading 6" w:uiPriority="9" w:semiHidden="1" w:unhideWhenUsed="1" w:qFormat="1"/>
+    <w:lsdException w:name="heading 7" w:uiPriority="9" w:semiHidden="1" w:unhideWhenUsed="1" w:qFormat="1"/>
+    <w:lsdException w:name="heading 8" w:uiPriority="9" w:semiHidden="1" w:unhideWhenUsed="1" w:qFormat="1"/>
+    <w:lsdException w:name="heading 9" w:uiPriority="9" w:semiHidden="1" w:unhideWhenUsed="1" w:qFormat="1"/>
+    <w:lsdException w:name="index 1" w:semiHidden="1" w:unhideWhenUsed="1"/>
+    <w:lsdException w:name="index 2" w:semiHidden="1" w:unhideWhenUsed="1"/>
+    <w:lsdException w:name="index 3" w:semiHidden="1" w:unhideWhenUsed="1"/>
+    <w:lsdException w:name="index 4" w:semiHidden="1" w:unhideWhenUsed="1"/>
+    <w:lsdException w:name="index 5" w:semiHidden="1" w:unhideWhenUsed="1"/>
+    <w:lsdException w:name="index 6" w:semiHidden="1" w:unhideWhenUsed="1"/>
+    <w:lsdException w:name="index 7" w:semiHidden="1" w:unhideWhenUsed="1"/>
+    <w:lsdException w:name="index 8" w:semiHidden="1" w:unhideWhenUsed="1"/>
+    <w:lsdException w:name="index 9" w:semiHidden="1" w:unhideWhenUsed="1"/>
+    <w:lsdException w:name="toc 1" w:uiPriority="39" w:semiHidden="1" w:unhideWhenUsed="1"/>
+    <w:lsdException w:name="toc 2" w:uiPriority="39" w:semiHidden="1" w:unhideWhenUsed="1"/>
+    <w:lsdException w:name="toc 3" w:uiPriority="39" w:semiHidden="1" w:unhideWhenUsed="1"/>
+    <w:lsdException w:name="toc 4" w:uiPriority="39" w:semiHidden="1" w:unhideWhenUsed="1"/>
+    <w:lsdException w:name="toc 5" w:uiPriority="39" w:semiHidden="1" w:unhideWhenUsed="1"/>
+    <w:lsdException w:name="toc 6" w:uiPriority="39" w:semiHidden="1" w:unhideWhenUsed="1"/>
+    <w:lsdException w:name="toc 7" w:uiPriority="39" w:semiHidden="1" w:unhideWhenUsed="1"/>
+    <w:lsdException w:name="toc 8" w:uiPriority="39" w:semiHidden="1" w:unhideWhenUsed="1"/>
+    <w:lsdException w:name="toc 9" w:uiPriority="39" w:semiHidden="1" w:unhideWhenUsed="1"/>
+    <w:lsdException w:name="Normal Indent" w:semiHidden="1" w:unhideWhenUsed="1"/>
+    <w:lsdException w:name="footnote text" w:semiHidden="1" w:unhideWhenUsed="1"/>
+    <w:lsdException w:name="annotation text" w:semiHidden="1" w:unhideWhenUsed="1"/>
+    <w:lsdException w:name="header" w:semiHidden="1" w:unhideWhenUsed="1"/>
+    <w:lsdException w:name="footer" w:semiHidden="1" w:unhideWhenUsed="1"/>
+    <w:lsdException w:name="index heading" w:semiHidden="1" w:unhideWhenUsed="1"/>
+    <w:lsdException w:name="caption" w:uiPriority="35" w:semiHidden="1" w:unhideWhenUsed="1" w:qFormat="1"/>
+    <w:lsdException w:name="table of figures" w:semiHidden="1" w:unhideWhenUsed="1"/>
+    <w:lsdException w:name="envelope address" w:semiHidden="1" w:unhideWhenUsed="1"/>
+    <w:lsdException w:name="envelope return" w:semiHidden="1" w:unhideWhenUsed="1"/>
+    <w:lsdException w:name="footnote reference" w:semiHidden="1" w:unhideWhenUsed="1"/>
+    <w:lsdException w:name="annotation reference" w:semiHidden="1" w:unhideWhenUsed="1"/>
+    <w:lsdException w:name="line number" w:semiHidden="1" w:unhideWhenUsed="1"/>
+    <w:lsdException w:name="page number" w:semiHidden="1" w:unhideWhenUsed="1"/>
+    <w:lsdException w:name="endnote reference" w:semiHidden="1" w:unhideWhenUsed="1"/>
+    <w:lsdException w:name="endnote text" w:semiHidden="1" w:unhideWhenUsed="1"/>
+    <w:lsdException w:name="table of authorities" w:semiHidden="1" w:unhideWhenUsed="1"/>
+    <w:lsdException w:name="macro" w:semiHidden="1" w:unhideWhenUsed="1"/>
+    <w:lsdException w:name="toa heading" w:semiHidden="1" w:unhideWhenUsed="1"/>
+    <w:lsdException w:name="List" w:semiHidden="1" w:unhideWhenUsed="1"/>
+    <w:lsdException w:name="List Bullet" w:semiHidden="1" w:unhideWhenUsed="1"/>
+    <w:lsdException w:name="List Number" w:semiHidden="1" w:unhideWhenUsed="1"/>
+    <w:lsdException w:name="List 2" w:semiHidden="1" w:unhideWhenUsed="1"/>
+    <w:lsdException w:name="List 3" w:semiHidden="1" w:unhideWhenUsed="1"/>
+    <w:lsdException w:name="List 4" w:semiHidden="1" w:unhideWhenUsed="1"/>
+    <w:lsdException w:name="List 5" w:semiHidden="1" w:unhideWhenUsed="1"/>
+    <w:lsdException w:name="List Bullet 2" w:semiHidden="1" w:unhideWhenUsed="1"/>
+    <w:lsdException w:name="List Bullet 3" w:semiHidden="1" w:unhideWhenUsed="1"/>
+    <w:lsdException w:name="List Bullet 4" w:semiHidden="1" w:unhideWhenUsed="1"/>
+    <w:lsdException w:name="List Bullet 5" w:semiHidden="1" w:unhideWhenUsed="1"/>
+    <w:lsdException w:name="List Number 2" w:semiHidden="1" w:unhideWhenUsed="1"/>
+    <w:lsdException w:name="List Number 3" w:semiHidden="1" w:unhideWhenUsed="1"/>
+    <w:lsdException w:name="List Number 4" w:semiHidden="1" w:unhideWhenUsed="1"/>
+    <w:lsdException w:name="List Number 5" w:semiHidden="1" w:unhideWhenUsed="1"/>
+    <w:lsdException w:name="Title" w:uiPriority="10" w:qFormat="1"/>
+    <w:lsdException w:name="Closing" w:semiHidden="1" w:unhideWhenUsed="1"/>
+    <w:lsdException w:name="Signature" w:semiHidden="1" w:unhideWhenUsed="1"/>
+    <w:lsdException w:name="Default Paragraph Font" w:uiPriority="1" w:semiHidden="1" w:unhideWhenUsed="1"/>
+    <w:lsdException w:name="Body Text" w:semiHidden="1" w:unhideWhenUsed="1"/>
+    <w:lsdException w:name="Body Text Indent" w:semiHidden="1" w:unhideWhenUsed="1"/>
+    <w:lsdException w:name="List Continue" w:semiHidden="1" w:unhideWhenUsed="1"/>
+    <w:lsdException w:name="List Continue 2" w:semiHidden="1" w:unhideWhenUsed="1"/>
+    <w:lsdException w:name="List Continue 3" w:semiHidden="1" w:unhideWhenUsed="1"/>
+    <w:lsdException w:name="List Continue 4" w:semiHidden="1" w:unhideWhenUsed="1"/>
+    <w:lsdException w:name="List Continue 5" w:semiHidden="1" w:unhideWhenUsed="1"/>
+    <w:lsdException w:name="Message Header" w:semiHidden="1" w:unhideWhenUsed="1"/>
+    <w:lsdException w:name="Subtitle" w:uiPriority="11" w:qFormat="1"/>
+    <w:lsdException w:name="Salutation" w:semiHidden="1" w:unhideWhenUsed="1"/>
+    <w:lsdException w:name="Date" w:semiHidden="1" w:unhideWhenUsed="1"/>
+    <w:lsdException w:name="Body Text First Indent" w:semiHidden="1" w:unhideWhenUsed="1"/>
+    <w:lsdException w:name="Body Text First Indent 2" w:semiHidden="1" w:unhideWhenUsed="1"/>
+    <w:lsdException w:name="Note Heading" w:semiHidden="1" w:unhideWhenUsed="1"/>
+    <w:lsdException w:name="Body Text 2" w:semiHidden="1" w:unhideWhenUsed="1"/>
+    <w:lsdException w:name="Body Text 3" w:semiHidden="1" w:unhideWhenUsed="1"/>
+    <w:lsdException w:name="Body Text Indent 2" w:semiHidden="1" w:unhideWhenUsed="1"/>
+    <w:lsdException w:name="Body Text Indent 3" w:semiHidden="1" w:unhideWhenUsed="1"/>
+    <w:lsdException w:name="Block Text" w:semiHidden="1" w:unhideWhenUsed="1"/>
+    <w:lsdException w:name="Hyperlink" w:semiHidden="1" w:unhideWhenUsed="1"/>
+    <w:lsdException w:name="FollowedHyperlink" w:semiHidden="1" w:unhideWhenUsed="1"/>
+    <w:lsdException w:name="Strong" w:uiPriority="22" w:qFormat="1"/>
+    <w:lsdException w:name="Emphasis" w:uiPriority="20" w:qFormat="1"/>
+    <w:lsdException w:name="Document Map" w:semiHidden="1" w:unhideWhenUsed="1"/>
+    <w:lsdException w:name="Plain Text" w:semiHidden="1" w:unhideWhenUsed="1"/>
+    <w:lsdException w:name="E-mail Signature" w:semiHidden="1" w:unhideWhenUsed="1"/>
+    <w:lsdException w:name="HTML Top of Form" w:semiHidden="1" w:unhideWhenUsed="1"/>
+    <w:lsdException w:name="HTML Bottom of Form" w:semiHidden="1" w:unhideWhenUsed="1"/>
+    <w:lsdException w:name="Normal (Web)" w:semiHidden="1" w:unhideWhenUsed="1"/>
+    <w:lsdException w:name="HTML Acronym" w:semiHidden="1" w:unhideWhenUsed="1"/>
+    <w:lsdException w:name="HTML Address" w:semiHidden="1" w:unhideWhenUsed="1"/>
+    <w:lsdException w:name="HTML Cite" w:semiHidden="1" w:unhideWhenUsed="1"/>
+    <w:lsdException w:name="HTML Code" w:semiHidden="1" w:unhideWhenUsed="1"/>
+    <w:lsdException w:name="HTML Definition" w:semiHidden="1" w:unhideWhenUsed="1"/>
+    <w:lsdException w:name="HTML Keyboard" w:semiHidden="1" w:unhideWhenUsed="1"/>
+    <w:lsdException w:name="HTML Preformatted" w:semiHidden="1" w:unhideWhenUsed="1"/>
+    <w:lsdException w:name="HTML Sample" w:semiHidden="1" w:unhideWhenUsed="1"/>
+    <w:lsdException w:name="HTML Typewriter" w:semiHidden="1" w:unhideWhenUsed="1"/>
+    <w:lsdException w:name="HTML Variable" w:semiHidden="1" w:unhideWhenUsed="1"/>
+    <w:lsdException w:name="Normal Table" w:semiHidden="1" w:unhideWhenUsed="1"/>
+    <w:lsdException w:name="annotation subject" w:semiHidden="1" w:unhideWhenUsed="1"/>
+    <w:lsdException w:name="No List" w:semiHidden="1" w:unhideWhenUsed="1"/>
+    <w:lsdException w:name="Outline List 1" w:semiHidden="1" w:unhideWhenUsed="1"/>
+    <w:lsdException w:name="Outline List 2" w:semiHidden="1" w:unhideWhenUsed="1"/>
+    <w:lsdException w:name="Outline List 3" w:semiHidden="1" w:unhideWhenUsed="1"/>
+    <w:lsdException w:name="Table Simple 1" w:semiHidden="1" w:unhideWhenUsed="1"/>
+    <w:lsdException w:name="Table Simple 2" w:semiHidden="1" w:unhideWhenUsed="1"/>
+    <w:lsdException w:name="Table Simple 3" w:semiHidden="1" w:unhideWhenUsed="1"/>
+    <w:lsdException w:name="Table Classic 1" w:semiHidden="1" w:unhideWhenUsed="1"/>
+    <w:lsdException w:name="Table Classic 2" w:semiHidden="1" w:unhideWhenUsed="1"/>
+    <w:lsdException w:name="Table Classic 3" w:semiHidden="1" w:unhideWhenUsed="1"/>
+    <w:lsdException w:name="Table Classic 4" w:semiHidden="1" w:unhideWhenUsed="1"/>
+    <w:lsdException w:name="Table Colorful 1" w:semiHidden="1" w:unhideWhenUsed="1"/>
+    <w:lsdException w:name="Table Colorful 2" w:semiHidden="1" w:unhideWhenUsed="1"/>
+    <w:lsdException w:name="Table Colorful 3" w:semiHidden="1" w:unhideWhenUsed="1"/>
+    <w:lsdException w:name="Table Columns 1" w:semiHidden="1" w:unhideWhenUsed="1"/>
+    <w:lsdException w:name="Table Columns 2" w:semiHidden="1" w:unhideWhenUsed="1"/>
+    <w:lsdException w:name="Table Columns 3" w:semiHidden="1" w:unhideWhenUsed="1"/>
+    <w:lsdException w:name="Table Columns 4" w:semiHidden="1" w:unhideWhenUsed="1"/>
+    <w:lsdException w:name="Table Columns 5" w:semiHidden="1" w:unhideWhenUsed="1"/>
+    <w:lsdException w:name="Table Grid 1" w:semiHidden="1" w:unhideWhenUsed="1"/>
+    <w:lsdException w:name="Table Grid 2" w:semiHidden="1" w:unhideWhenUsed="1"/>
+    <w:lsdException w:name="Table Grid 3" w:semiHidden="1" w:unhideWhenUsed="1"/>
+    <w:lsdException w:name="Table Grid 4" w:semiHidden="1" w:unhideWhenUsed="1"/>
+    <w:lsdException w:name="Table Grid 5" w:semiHidden="1" w:unhideWhenUsed="1"/>
+    <w:lsdException w:name="Table Grid 6" w:semiHidden="1" w:unhideWhenUsed="1"/>
+    <w:lsdException w:name="Table Grid 7" w:semiHidden="1" w:unhideWhenUsed="1"/>
+    <w:lsdException w:name="Table Grid 8" w:semiHidden="1" w:unhideWhenUsed="1"/>
+    <w:lsdException w:name="Table List 1" w:semiHidden="1" w:unhideWhenUsed="1"/>
+    <w:lsdException w:name="Table List 2" w:semiHidden="1" w:unhideWhenUsed="1"/>
+    <w:lsdException w:name="Table List 3" w:semiHidden="1" w:unhideWhenUsed="1"/>
+    <w:lsdException w:name="Table List 4" w:semiHidden="1" w:unhideWhenUsed="1"/>
+    <w:lsdException w:name="Table List 5" w:semiHidden="1" w:unhideWhenUsed="1"/>
+    <w:lsdException w:name="Table List 6" w:semiHidden="1" w:unhideWhenUsed="1"/>
+    <w:lsdException w:name="Table List 7" w:semiHidden="1" w:unhideWhenUsed="1"/>
+    <w:lsdException w:name="Table List 8" w:semiHidden="1" w:unhideWhenUsed="1"/>
+    <w:lsdException w:name="Table 3D effects 1" w:semiHidden="1" w:unhideWhenUsed="1"/>
+    <w:lsdException w:name="Table 3D effects 2" w:semiHidden="1" w:unhideWhenUsed="1"/>
+    <w:lsdException w:name="Table 3D effects 3" w:semiHidden="1" w:unhideWhenUsed="1"/>
+    <w:lsdException w:name="Table Contemporary" w:semiHidden="1" w:unhideWhenUsed="1"/>
+    <w:lsdException w:name="Table Elegant" w:semiHidden="1" w:unhideWhenUsed="1"/>
+    <w:lsdException w:name="Table Professional" w:semiHidden="1" w:unhideWhenUsed="1"/>
+    <w:lsdException w:name="Table Subtle 1" w:semiHidden="1" w:unhideWhenUsed="1"/>
+    <w:lsdException w:name="Table Subtle 2" w:semiHidden="1" w:unhideWhenUsed="1"/>
+    <w:lsdException w:name="Table Web 1" w:semiHidden="1" w:unhideWhenUsed="1"/>
+    <w:lsdException w:name="Table Web 2" w:semiHidden="1" w:unhideWhenUsed="1"/>
+    <w:lsdException w:name="Table Web 3" w:semiHidden="1" w:unhideWhenUsed="1"/>
+    <w:lsdException w:name="Balloon Text" w:semiHidden="1" w:unhideWhenUsed="1"/>
+    <w:lsdException w:name="Table Grid" w:uiPriority="59"/>
+    <w:lsdException w:name="Table Theme" w:semiHidden="1" w:unhideWhenUsed="1"/>
+    <w:lsdException w:name="Placeholder Text" w:semiHidden="1"/>
+    <w:lsdException w:name="No Spacing" w:uiPriority="1" w:qFormat="1"/>
+    <w:lsdException w:name="Light Shading" w:uiPriority="60"/>
+    <w:lsdException w:name="Light List" w:uiPriority="61"/>
+    <w:lsdException w:name="Light Grid" w:uiPriority="62"/>
+    <w:lsdException w:name="Medium Shading 1" w:uiPriority="63"/>
+    <w:lsdException w:name="Medium Shading 2" w:uiPriority="64"/>
+    <w:lsdException w:name="Medium List 1" w:uiPriority="65"/>
+    <w:lsdException w:name="Medium List 2" w:uiPriority="66"/>
+    <w:lsdException w:name="Medium Grid 1" w:uiPriority="67"/>
+    <w:lsdException w:name="Medium Grid 2" w:uiPriority="68"/>
+    <w:lsdException w:name="Medium Grid 3" w:uiPriority="69"/>
+    <w:lsdException w:name="Dark List" w:uiPriority="70"/>
+    <w:lsdException w:name="Colorful Shading" w:uiPriority="71"/>
+    <w:lsdException w:name="Colorful List" w:uiPriority="72"/>
+    <w:lsdException w:name="Colorful Grid" w:uiPriority="73"/>
+    <w:lsdException w:name="Light Shading Accent 1" w:uiPriority="60"/>
+    <w:lsdException w:name="Light List Accent 1" w:uiPriority="61"/>
+    <w:lsdException w:name="Light Grid Accent 1" w:uiPriority="62"/>
+    <w:lsdException w:name="Medium Shading 1 Accent 1" w:uiPriority="63"/>
+    <w:lsdException w:name="Medium Shading 2 Accent 1" w:uiPriority="64"/>
+    <w:lsdException w:name="Medium List 1 Accent 1" w:uiPriority="65"/>
+    <w:lsdException w:name="Revision" w:semiHidden="1"/>
+    <w:lsdException w:name="List Paragraph" w:uiPriority="34" w:qFormat="1"/>
+    <w:lsdException w:name="Quote" w:uiPriority="29" w:qFormat="1"/>
+    <w:lsdException w:name="Intense Quote" w:uiPriority="30" w:qFormat="1"/>
+    <w:lsdException w:name="Medium List 2 Accent 1" w:uiPriority="66"/>
+    <w:lsdException w:name="Medium Grid 1 Accent 1" w:uiPriority="67"/>
+    <w:lsdException w:name="Medium Grid 2 Accent 1" w:uiPriority="68"/>
+    <w:lsdException w:name="Medium Grid 3 Accent 1" w:uiPriority="69"/>
+    <w:lsdException w:name="Dark List Accent 1" w:uiPriority="70"/>
+    <w:lsdException w:name="Colorful Shading Accent 1" w:uiPriority="71"/>
+    <w:lsdException w:name="Colorful List Accent 1" w:uiPriority="72"/>
+    <w:lsdException w:name="Colorful Grid Accent 1" w:uiPriority="73"/>
+    <w:lsdException w:name="Light Shading Accent 2" w:uiPriority="60"/>
+    <w:lsdException w:name="Light List Accent 2" w:uiPriority="61"/>
+    <w:lsdException w:name="Light Grid Accent 2" w:uiPriority="62"/>
+    <w:lsdException w:name="Medium Shading 1 Accent 2" w:uiPriority="63"/>
+    <w:lsdException w:name="Medium Shading 2 Accent 2" w:uiPriority="64"/>
+    <w:lsdException w:name="Medium List 1 Accent 2" w:uiPriority="65"/>
+    <w:lsdException w:name="Medium List 2 Accent 2" w:uiPriority="66"/>
+    <w:lsdException w:name="Medium Grid 1 Accent 2" w:uiPriority="67"/>
+    <w:lsdException w:name="Medium Grid 2 Accent 2" w:uiPriority="68"/>
+    <w:lsdException w:name="Medium Grid 3 Accent 2" w:uiPriority="69"/>
+    <w:lsdException w:name="Dark List Accent 2" w:uiPriority="70"/>
+    <w:lsdException w:name="Colorful Shading Accent 2" w:uiPriority="71"/>
+    <w:lsdException w:name="Colorful List Accent 2" w:uiPriority="72"/>
+    <w:lsdException w:name="Colorful Grid Accent 2" w:uiPriority="73"/>
+    <w:lsdException w:name="Light Shading Accent 3" w:uiPriority="60"/>
+    <w:lsdException w:name="Light List Accent 3" w:uiPriority="61"/>
+    <w:lsdException w:name="Light Grid Accent 3" w:uiPriority="62"/>
+    <w:lsdException w:name="Medium Shading 1 Accent 3" w:uiPriority="63"/>
+    <w:lsdException w:name="Medium Shading 2 Accent 3" w:uiPriority="64"/>
+    <w:lsdException w:name="Medium List 1 Accent 3" w:uiPriority="65"/>
+    <w:lsdException w:name="Medium List 2 Accent 3" w:uiPriority="66"/>
+    <w:lsdException w:name="Medium Grid 1 Accent 3" w:uiPriority="67"/>
+    <w:lsdException w:name="Medium Grid 2 Accent 3" w:uiPriority="68"/>
+    <w:lsdException w:name="Medium Grid 3 Accent 3" w:uiPriority="69"/>
+    <w:lsdException w:name="Dark List Accent 3" w:uiPriority="70"/>
+    <w:lsdException w:name="Colorful Shading Accent 3" w:uiPriority="71"/>
+    <w:lsdException w:name="Colorful List Accent 3" w:uiPriority="72"/>
+    <w:lsdException w:name="Colorful Grid Accent 3" w:uiPriority="73"/>
+    <w:lsdException w:name="Light Shading Accent 4" w:uiPriority="60"/>
+    <w:lsdException w:name="Light List Accent 4" w:uiPriority="61"/>
+    <w:lsdException w:name="Light Grid Accent 4" w:uiPriority="62"/>
+    <w:lsdException w:name="Medium Shading 1 Accent 4" w:uiPriority="63"/>
+    <w:lsdException w:name="Medium Shading 2 Accent 4" w:uiPriority="64"/>
+    <w:lsdException w:name="Medium List 1 Accent 4" w:uiPriority="65"/>
+    <w:lsdException w:name="Medium List 2 Accent 4" w:uiPriority="66"/>
+    <w:lsdException w:name="Medium Grid 1 Accent 4" w:uiPriority="67"/>
+    <w:lsdException w:name="Medium Grid 2 Accent 4" w:uiPriority="68"/>
+    <w:lsdException w:name="Medium Grid 3 Accent 4" w:uiPriority="69"/>
+    <w:lsdException w:name="Dark List Accent 4" w:uiPriority="70"/>
+    <w:lsdException w:name="Colorful Shading Accent 4" w:uiPriority="71"/>
+    <w:lsdException w:name="Colorful List Accent 4" w:uiPriority="72"/>
+    <w:lsdException w:name="Colorful Grid Accent 4" w:uiPriority="73"/>
+    <w:lsdException w:name="Light Shading Accent 5" w:uiPriority="60"/>
+    <w:lsdException w:name="Light List Accent 5" w:uiPriority="61"/>
+    <w:lsdException w:name="Light Grid Accent 5" w:uiPriority="62"/>
+    <w:lsdException w:name="Medium Shading 1 Accent 5" w:uiPriority="63"/>
+    <w:lsdException w:name="Medium Shading 2 Accent 5" w:uiPriority="64"/>
+    <w:lsdException w:name="Medium List 1 Accent 5" w:uiPriority="65"/>
+    <w:lsdException w:name="Medium List 2 Accent 5" w:uiPriority="66"/>
+    <w:lsdException w:name="Medium Grid 1 Accent 5" w:uiPriority="67"/>
+    <w:lsdException w:name="Medium Grid 2 Accent 5" w:uiPriority="68"/>
+    <w:lsdException w:name="Medium Grid 3 Accent 5" w:uiPriority="69"/>
+    <w:lsdException w:name="Dark List Accent 5" w:uiPriority="70"/>
+    <w:lsdException w:name="Colorful Shading Accent 5" w:uiPriority="71"/>
+    <w:lsdException w:name="Colorful List Accent 5" w:uiPriority="72"/>
+    <w:lsdException w:name="Colorful Grid Accent 5" w:uiPriority="73"/>
+    <w:lsdException w:name="Light Shading Accent 6" w:uiPriority="60"/>
+    <w:lsdException w:name="Light List Accent 6" w:uiPriority="61"/>
+    <w:lsdException w:name="Light Grid Accent 6" w:uiPriority="62"/>
+    <w:lsdException w:name="Medium Shading 1 Accent 6" w:uiPriority="63"/>
+    <w:lsdException w:name="Medium Shading 2 Accent 6" w:uiPriority="64"/>
+    <w:lsdException w:name="Medium List 1 Accent 6" w:uiPriority="65"/>
+    <w:lsdException w:name="Medium List 2 Accent 6" w:uiPriority="66"/>
+    <w:lsdException w:name="Medium Grid 1 Accent 6" w:uiPriority="67"/>
+    <w:lsdException w:name="Medium Grid 2 Accent 6" w:uiPriority="68"/>
+    <w:lsdException w:name="Medium Grid 3 Accent 6" w:uiPriority="69"/>
+    <w:lsdException w:name="Dark List Accent 6" w:uiPriority="70"/>
+    <w:lsdException w:name="Colorful Shading Accent 6" w:uiPriority="71"/>
+    <w:lsdException w:name="Colorful List Accent 6" w:uiPriority="72"/>
+    <w:lsdException w:name="Colorful Grid Accent 6" w:uiPriority="73"/>
+    <w:lsdException w:name="Subtle Emphasis" w:uiPriority="19" w:qFormat="1"/>
+    <w:lsdException w:name="Intense Emphasis" w:uiPriority="21" w:qFormat="1"/>
+    <w:lsdException w:name="Subtle Reference" w:uiPriority="31" w:qFormat="1"/>
+    <w:lsdException w:name="Intense Reference" w:uiPriority="32" w:qFormat="1"/>
+    <w:lsdException w:name="Book Title" w:uiPriority="33" w:qFormat="1"/>
+    <w:lsdException w:name="Bibliography" w:uiPriority="37" w:semiHidden="1" w:unhideWhenUsed="1"/>
+    <w:lsdException w:name="TOC Heading" w:uiPriority="39" w:semiHidden="1" w:unhideWhenUsed="1" w:qFormat="1"/>
+    <w:lsdException w:name="Plain Table 1" w:uiPriority="41"/>
+    <w:lsdException w:name="Plain Table 2" w:uiPriority="42"/>
+    <w:lsdException w:name="Plain Table 3" w:uiPriority="43"/>
+    <w:lsdException w:name="Plain Table 4" w:uiPriority="44"/>
+    <w:lsdException w:name="Plain Table 5" w:uiPriority="45"/>
+    <w:lsdException w:name="Grid Table Light" w:uiPriority="40"/>
+    <w:lsdException w:name="Grid Table 1 Light" w:uiPriority="46"/>
+    <w:lsdException w:name="Grid Table 2" w:uiPriority="47"/>
+    <w:lsdException w:name="Grid Table 3" w:uiPriority="48"/>
+    <w:lsdException w:name="Grid Table 4" w:uiPriority="49"/>
+    <w:lsdException w:name="Grid Table 5 Dark" w:uiPriority="50"/>
+    <w:lsdException w:name="Grid Table 6 Colorful" w:uiPriority="51"/>
+    <w:lsdException w:name="Grid Table 7 Colorful" w:uiPriority="52"/>
+    <w:lsdException w:name="Grid Table 1 Light Accent 1" w:uiPriority="46"/>
+    <w:lsdException w:name="Grid Table 2 Accent 1" w:uiPriority="47"/>
+    <w:lsdException w:name="Grid Table 3 Accent 1" w:uiPriority="48"/>
+    <w:lsdException w:name="Grid Table 4 Accent 1" w:uiPriority="49"/>
+    <w:lsdException w:name="Grid Table 5 Dark Accent 1" w:uiPriority="50"/>
+    <w:lsdException w:name="Grid Table 6 Colorful Accent 1" w:uiPriority="51"/>
+    <w:lsdException w:name="Grid Table 7 Colorful Accent 1" w:uiPriority="52"/>
+    <w:lsdException w:name="Grid Table 1 Light Accent 2" w:uiPriority="46"/>
+    <w:lsdException w:name="Grid Table 2 Accent 2" w:uiPriority="47"/>
+    <w:lsdException w:name="Grid Table 3 Accent 2" w:uiPriority="48"/>
+    <w:lsdException w:name="Grid Table 4 Accent 2" w:uiPriority="49"/>
+    <w:lsdException w:name="Grid Table 5 Dark Accent 2" w:uiPriority="50"/>
+    <w:lsdException w:name="Grid Table 6 Colorful Accent 2" w:uiPriority="51"/>
+    <w:lsdException w:name="Grid Table 7 Colorful Accent 2" w:uiPriority="52"/>
+    <w:lsdException w:name="Grid Table 1 Light Accent 3" w:uiPriority="46"/>
+    <w:lsdException w:name="Grid Table 2 Accent 3" w:uiPriority="47"/>
+    <w:lsdException w:name="Grid Table 3 Accent 3" w:uiPriority="48"/>
+    <w:lsdException w:name="Grid Table 4 Accent 3" w:uiPriority="49"/>
+    <w:lsdException w:name="Grid Table 5 Dark Accent 3" w:uiPriority="50"/>
+    <w:lsdException w:name="Grid Table 6 Colorful Accent 3" w:uiPriority="51"/>
+    <w:lsdException w:name="Grid Table 7 Colorful Accent 3" w:uiPriority="52"/>
+    <w:lsdException w:name="Grid Table 1 Light Accent 4" w:uiPriority="46"/>
+    <w:lsdException w:name="Grid Table 2 Accent 4" w:uiPriority="47"/>
+    <w:lsdException w:name="Grid Table 3 Accent 4" w:uiPriority="48"/>
+    <w:lsdException w:name="Grid Table 4 Accent 4" w:uiPriority="49"/>
+    <w:lsdException w:name="Grid Table 5 Dark Accent 4" w:uiPriority="50"/>
+    <w:lsdException w:name="Grid Table 6 Colorful Accent 4" w:uiPriority="51"/>
+    <w:lsdException w:name="Grid Table 7 Colorful Accent 4" w:uiPriority="52"/>
+    <w:lsdException w:name="Grid Table 1 Light Accent 5" w:uiPriority="46"/>
+    <w:lsdException w:name="Grid Table 2 Accent 5" w:uiPriority="47"/>
+    <w:lsdException w:name="Grid Table 3 Accent 5" w:uiPriority="48"/>
+    <w:lsdException w:name="Grid Table 4 Accent 5" w:uiPriority="49"/>
+    <w:lsdException w:name="Grid Table 5 Dark Accent 5" w:uiPriority="50"/>
+    <w:lsdException w:name="Grid Table 6 Colorful Accent 5" w:uiPriority="51"/>
+    <w:lsdException w:name="Grid Table 7 Colorful Accent 5" w:uiPriority="52"/>
+    <w:lsdException w:name="Grid Table 1 Light Accent 6" w:uiPriority="46"/>
+    <w:lsdException w:name="Grid Table 2 Accent 6" w:uiPriority="47"/>
+    <w:lsdException w:name="Grid Table 3 Accent 6" w:uiPriority="48"/>
+    <w:lsdException w:name="Grid Table 4 Accent 6" w:uiPriority="49"/>
+    <w:lsdException w:name="Grid Table 5 Dark Accent 6" w:uiPriority="50"/>
+    <w:lsdException w:name="Grid Table 6 Colorful Accent 6" w:uiPriority="51"/>
+    <w:lsdException w:name="Grid Table 7 Colorful Accent 6" w:uiPriority="52"/>
+    <w:lsdException w:name="List Table 1 Light" w:uiPriority="46"/>
+    <w:lsdException w:name="List Table 2" w:uiPriority="47"/>
+    <w:lsdException w:name="List Table 3" w:uiPriority="48"/>
+    <w:lsdException w:name="List Table 4" w:uiPriority="49"/>
+    <w:lsdException w:name="List Table 5 Dark" w:uiPriority="50"/>
+    <w:lsdException w:name="List Table 6 Colorful" w:uiPriority="51"/>
+    <w:lsdException w:name="List Table 7 Colorful" w:uiPriority="52"/>
+    <w:lsdException w:name="List Table 1 Light Accent 1" w:uiPriority="46"/>
+    <w:lsdException w:name="List Table 2 Accent 1" w:uiPriority="47"/>
+    <w:lsdException w:name="List Table 3 Accent 1" w:uiPriority="48"/>
+    <w:lsdException w:name="List Table 4 Accent 1" w:uiPriority="49"/>
+    <w:lsdException w:name="List Table 5 Dark Accent 1" w:uiPriority="50"/>
+    <w:lsdException w:name="List Table 6 Colorful Accent 1" w:uiPriority="51"/>
+    <w:lsdException w:name="List Table 7 Colorful Accent 1" w:uiPriority="52"/>
+    <w:lsdException w:name="List Table 1 Light Accent 2" w:uiPriority="46"/>
+    <w:lsdException w:name="List Table 2 Accent 2" w:uiPriority="47"/>
+    <w:lsdException w:name="List Table 3 Accent 2" w:uiPriority="48"/>
+    <w:lsdException w:name="List Table 4 Accent 2" w:uiPriority="49"/>
+    <w:lsdException w:name="List Table 5 Dark Accent 2" w:uiPriority="50"/>
+    <w:lsdException w:name="List Table 6 Colorful Accent 2" w:uiPriority="51"/>
+    <w:lsdException w:name="List Table 7 Colorful Accent 2" w:uiPriority="52"/>
+    <w:lsdException w:name="List Table 1 Light Accent 3" w:uiPriority="46"/>
+    <w:lsdException w:name="List Table 2 Accent 3" w:uiPriority="47"/>
+    <w:lsdException w:name="List Table 3 Accent 3" w:uiPriority="48"/>
+    <w:lsdException w:name="List Table 4 Accent 3" w:uiPriority="49"/>
+    <w:lsdException w:name="List Table 5 Dark Accent 3" w:uiPriority="50"/>
+    <w:lsdException w:name="List Table 6 Colorful Accent 3" w:uiPriority="51"/>
+    <w:lsdException w:name="List Table 7 Colorful Accent 3" w:uiPriority="52"/>
+    <w:lsdException w:name="List Table 1 Light Accent 4" w:uiPriority="46"/>
+    <w:lsdException w:name="List Table 2 Accent 4" w:uiPriority="47"/>
+    <w:lsdException w:name="List Table 3 Accent 4" w:uiPriority="48"/>
+    <w:lsdException w:name="List Table 4 Accent 4" w:uiPriority="49"/>
+    <w:lsdException w:name="List Table 5 Dark Accent 4" w:uiPriority="50"/>
+    <w:lsdException w:name="List Table 6 Colorful Accent 4" w:uiPriority="51"/>
+    <w:lsdException w:name="List Table 7 Colorful Accent 4" w:uiPriority="52"/>
+    <w:lsdException w:name="List Table 1 Light Accent 5" w:uiPriority="46"/>
+    <w:lsdException w:name="List Table 2 Accent 5" w:uiPriority="47"/>
+    <w:lsdException w:name="List Table 3 Accent 5" w:uiPriority="48"/>
+    <w:lsdException w:name="List Table 4 Accent 5" w:uiPriority="49"/>
+    <w:lsdException w:name="List Table 5 Dark Accent 5" w:uiPriority="50"/>
+    <w:lsdException w:name="List Table 6 Colorful Accent 5" w:uiPriority="51"/>
+    <w:lsdException w:name="List Table 7 Colorful Accent 5" w:uiPriority="52"/>
+    <w:lsdException w:name="List Table 1 Light Accent 6" w:uiPriority="46"/>
+    <w:lsdException w:name="List Table 2 Accent 6" w:uiPriority="47"/>
+    <w:lsdException w:name="List Table 3 Accent 6" w:uiPriority="48"/>
+    <w:lsdException w:name="List Table 4 Accent 6" w:uiPriority="49"/>
+    <w:lsdException w:name="List Table 5 Dark Accent 6" w:uiPriority="50"/>
+    <w:lsdException w:name="List Table 6 Colorful Accent 6" w:uiPriority="51"/>
+    <w:lsdException w:name="List Table 7 Colorful Accent 6" w:uiPriority="52"/>
+    <w:lsdException w:name="Mention" w:semiHidden="1" w:unhideWhenUsed="1"/>
+    <w:lsdException w:name="Smart Hyperlink" w:semiHidden="1" w:unhideWhenUsed="1"/>
+    <w:lsdException w:name="Hashtag" w:semiHidden="1" w:unhideWhenUsed="1"/>
+    <w:lsdException w:name="Unresolved Mention" w:semiHidden="1" w:unhideWhenUsed="1"/>
+    <w:lsdException w:name="Smart Link" w:semiHidden="1" w:unhideWhenUsed="1"/>
   </w:latentStyles>
   <w:style w:type="paragraph" w:styleId="Normal" w:default="1">
     <w:name w:val="Normal"/>
@@ -3077,6 +3366,7 @@
     <w:rsid w:val="005b1497"/>
     <w:pPr>
       <w:widowControl/>
+      <w:suppressAutoHyphens w:val="true"/>
       <w:bidi w:val="0"/>
       <w:spacing w:before="0" w:after="0"/>
       <w:ind w:left="1701" w:hanging="0"/>
@@ -3133,7 +3423,6 @@
   <w:style w:type="character" w:styleId="EntteCar" w:customStyle="1">
     <w:name w:val="En-tête Car"/>
     <w:basedOn w:val="DefaultParagraphFont"/>
-    <w:link w:val="En-tte"/>
     <w:uiPriority w:val="99"/>
     <w:semiHidden/>
     <w:qFormat/>
@@ -3148,7 +3437,6 @@
     <w:basedOn w:val="DefaultParagraphFont"/>
     <w:link w:val="Pieddepage"/>
     <w:uiPriority w:val="99"/>
-    <w:semiHidden/>
     <w:qFormat/>
     <w:rsid w:val="00d21a4a"/>
     <w:rPr>
@@ -3217,7 +3505,7 @@
       <w:szCs w:val="24"/>
     </w:rPr>
   </w:style>
-  <w:style w:type="paragraph" w:styleId="Index">
+  <w:style w:type="paragraph" w:styleId="Index" w:customStyle="1">
     <w:name w:val="Index"/>
     <w:basedOn w:val="Normal"/>
     <w:qFormat/>
@@ -3228,7 +3516,36 @@
       <w:rFonts w:cs="Lohit Devanagari"/>
     </w:rPr>
   </w:style>
-  <w:style w:type="paragraph" w:styleId="Entteetpieddepage">
+  <w:style w:type="paragraph" w:styleId="Titreprincipal">
+    <w:name w:val="Title"/>
+    <w:basedOn w:val="Normal"/>
+    <w:next w:val="Corpsdetexte"/>
+    <w:qFormat/>
+    <w:pPr>
+      <w:keepNext w:val="true"/>
+      <w:spacing w:before="240" w:after="120"/>
+    </w:pPr>
+    <w:rPr>
+      <w:rFonts w:ascii="Liberation Sans" w:hAnsi="Liberation Sans" w:eastAsia="Noto Sans CJK SC" w:cs="Lohit Devanagari"/>
+      <w:sz w:val="28"/>
+      <w:szCs w:val="28"/>
+    </w:rPr>
+  </w:style>
+  <w:style w:type="paragraph" w:styleId="Caption">
+    <w:name w:val="caption"/>
+    <w:basedOn w:val="Normal"/>
+    <w:qFormat/>
+    <w:pPr>
+      <w:suppressLineNumbers/>
+      <w:spacing w:before="120" w:after="120"/>
+    </w:pPr>
+    <w:rPr>
+      <w:rFonts w:cs="Lohit Devanagari"/>
+      <w:i/>
+      <w:iCs/>
+    </w:rPr>
+  </w:style>
+  <w:style w:type="paragraph" w:styleId="Entteetpieddepage" w:customStyle="1">
     <w:name w:val="En-tête et pied de page"/>
     <w:basedOn w:val="Normal"/>
     <w:qFormat/>
@@ -3238,9 +3555,7 @@
   <w:style w:type="paragraph" w:styleId="Entte">
     <w:name w:val="Header"/>
     <w:basedOn w:val="Normal"/>
-    <w:link w:val="En-tteCar"/>
     <w:uiPriority w:val="99"/>
-    <w:semiHidden/>
     <w:unhideWhenUsed/>
     <w:rsid w:val="00d21a4a"/>
     <w:pPr>
@@ -3257,7 +3572,6 @@
     <w:basedOn w:val="Normal"/>
     <w:link w:val="PieddepageCar"/>
     <w:uiPriority w:val="99"/>
-    <w:semiHidden/>
     <w:unhideWhenUsed/>
     <w:rsid w:val="00d21a4a"/>
     <w:pPr>
@@ -3300,7 +3614,7 @@
       <w:rFonts w:eastAsia="" w:eastAsiaTheme="minorEastAsia"/>
     </w:rPr>
   </w:style>
-  <w:style w:type="paragraph" w:styleId="Contenudecadre">
+  <w:style w:type="paragraph" w:styleId="Contenudecadre" w:customStyle="1">
     <w:name w:val="Contenu de cadre"/>
     <w:basedOn w:val="Normal"/>
     <w:qFormat/>

</xml_diff>

<commit_message>
Ajout du numéro de téléphone
</commit_message>
<xml_diff>
--- a/Template Bon VD.docx
+++ b/Template Bon VD.docx
@@ -1,31 +1,26 @@
 
 <file path=word/document.xml><?xml version="1.0" encoding="utf-8"?>
-<w:document xmlns:o="urn:schemas-microsoft-com:office:office" xmlns:r="http://schemas.openxmlformats.org/officeDocument/2006/relationships" xmlns:v="urn:schemas-microsoft-com:vml" xmlns:w="http://schemas.openxmlformats.org/wordprocessingml/2006/main" xmlns:w10="urn:schemas-microsoft-com:office:word" xmlns:wp="http://schemas.openxmlformats.org/drawingml/2006/wordprocessingDrawing" xmlns:wps="http://schemas.microsoft.com/office/word/2010/wordprocessingShape" xmlns:wpg="http://schemas.microsoft.com/office/word/2010/wordprocessingGroup" xmlns:mc="http://schemas.openxmlformats.org/markup-compatibility/2006" xmlns:wp14="http://schemas.microsoft.com/office/word/2010/wordprocessingDrawing" xmlns:w14="http://schemas.microsoft.com/office/word/2010/wordml" mc:Ignorable="w14 wp14">
+<w:document xmlns:wpc="http://schemas.microsoft.com/office/word/2010/wordprocessingCanvas" xmlns:mc="http://schemas.openxmlformats.org/markup-compatibility/2006" xmlns:o="urn:schemas-microsoft-com:office:office" xmlns:r="http://schemas.openxmlformats.org/officeDocument/2006/relationships" xmlns:m="http://schemas.openxmlformats.org/officeDocument/2006/math" xmlns:v="urn:schemas-microsoft-com:vml" xmlns:wp14="http://schemas.microsoft.com/office/word/2010/wordprocessingDrawing" xmlns:wp="http://schemas.openxmlformats.org/drawingml/2006/wordprocessingDrawing" xmlns:w10="urn:schemas-microsoft-com:office:word" xmlns:w="http://schemas.openxmlformats.org/wordprocessingml/2006/main" xmlns:w14="http://schemas.microsoft.com/office/word/2010/wordml" xmlns:wpg="http://schemas.microsoft.com/office/word/2010/wordprocessingGroup" xmlns:wpi="http://schemas.microsoft.com/office/word/2010/wordprocessingInk" xmlns:wne="http://schemas.microsoft.com/office/word/2006/wordml" xmlns:wps="http://schemas.microsoft.com/office/word/2010/wordprocessingShape" mc:Ignorable="w14 wp14">
   <w:body>
     <w:p>
       <w:pPr>
-        <w:pStyle w:val="Normal"/>
-        <w:ind w:left="0" w:hanging="0"/>
-        <w:rPr/>
+        <w:ind w:left="0"/>
       </w:pPr>
-      <w:r>
-        <w:rPr/>
-      </w:r>
     </w:p>
     <w:p>
       <w:pPr>
-        <w:pStyle w:val="Normal"/>
-        <w:ind w:left="0" w:hanging="0"/>
+        <w:ind w:left="0"/>
         <w:jc w:val="center"/>
-        <w:rPr/>
       </w:pPr>
       <w:r>
-        <w:rPr/>
+        <w:rPr>
+          <w:noProof/>
+        </w:rPr>
         <w:drawing>
           <wp:inline distT="0" distB="0" distL="0" distR="0">
             <wp:extent cx="6118860" cy="1672590"/>
             <wp:effectExtent l="0" t="0" r="0" b="0"/>
-            <wp:docPr id="1" name="Image 1" descr=""/>
+            <wp:docPr id="1" name="Image 1"/>
             <wp:cNvGraphicFramePr>
               <a:graphicFrameLocks xmlns:a="http://schemas.openxmlformats.org/drawingml/2006/main" noChangeAspect="1"/>
             </wp:cNvGraphicFramePr>
@@ -33,13 +28,13 @@
               <a:graphicData uri="http://schemas.openxmlformats.org/drawingml/2006/picture">
                 <pic:pic xmlns:pic="http://schemas.openxmlformats.org/drawingml/2006/picture">
                   <pic:nvPicPr>
-                    <pic:cNvPr id="1" name="Image 1" descr=""/>
+                    <pic:cNvPr id="1" name="Image 1"/>
                     <pic:cNvPicPr>
                       <a:picLocks noChangeAspect="1" noChangeArrowheads="1"/>
                     </pic:cNvPicPr>
                   </pic:nvPicPr>
                   <pic:blipFill>
-                    <a:blip r:embed="rId2"/>
+                    <a:blip r:embed="rId7"/>
                     <a:stretch>
                       <a:fillRect/>
                     </a:stretch>
@@ -62,28 +57,17 @@
     </w:p>
     <w:p>
       <w:pPr>
-        <w:pStyle w:val="Normal"/>
-        <w:ind w:left="0" w:hanging="0"/>
-        <w:rPr/>
+        <w:ind w:left="0"/>
       </w:pPr>
-      <w:r>
-        <w:rPr/>
-      </w:r>
     </w:p>
     <w:p>
       <w:pPr>
-        <w:pStyle w:val="Normal"/>
-        <w:ind w:left="0" w:hanging="0"/>
-        <w:rPr/>
+        <w:ind w:left="0"/>
       </w:pPr>
-      <w:r>
-        <w:rPr/>
-      </w:r>
     </w:p>
     <w:p>
       <w:pPr>
-        <w:pStyle w:val="Normal"/>
-        <w:ind w:left="0" w:hanging="0"/>
+        <w:ind w:left="0"/>
         <w:jc w:val="center"/>
         <w:rPr>
           <w:rFonts w:ascii="Impact" w:hAnsi="Impact"/>
@@ -104,26 +88,17 @@
     </w:p>
     <w:p>
       <w:pPr>
-        <w:pStyle w:val="Normal"/>
-        <w:ind w:left="0" w:hanging="0"/>
+        <w:ind w:left="0"/>
         <w:jc w:val="center"/>
         <w:rPr>
-          <w:b/>
           <w:b/>
           <w:u w:val="single"/>
         </w:rPr>
       </w:pPr>
-      <w:r>
-        <w:rPr>
-          <w:b/>
-          <w:u w:val="single"/>
-        </w:rPr>
-      </w:r>
     </w:p>
     <w:p>
       <w:pPr>
-        <w:pStyle w:val="Normal"/>
-        <w:ind w:left="0" w:hanging="0"/>
+        <w:ind w:left="0"/>
         <w:jc w:val="center"/>
         <w:rPr>
           <w:rFonts w:ascii="Impact" w:hAnsi="Impact"/>
@@ -144,28 +119,18 @@
     </w:p>
     <w:p>
       <w:pPr>
-        <w:pStyle w:val="Normal"/>
-        <w:ind w:left="0" w:hanging="0"/>
-        <w:rPr>
-          <w:b/>
+        <w:ind w:left="0"/>
+        <w:rPr>
           <w:b/>
           <w:u w:val="single"/>
         </w:rPr>
       </w:pPr>
-      <w:r>
-        <w:rPr>
-          <w:b/>
-          <w:u w:val="single"/>
-        </w:rPr>
-      </w:r>
     </w:p>
     <w:p>
       <w:pPr>
-        <w:pStyle w:val="Normal"/>
-        <w:ind w:left="0" w:hanging="0"/>
+        <w:ind w:left="0"/>
         <w:jc w:val="center"/>
         <w:rPr>
-          <w:b/>
           <w:b/>
           <w:u w:val="single"/>
         </w:rPr>
@@ -189,104 +154,81 @@
       </w:r>
       <w:r>
         <w:rPr>
+          <w:rFonts w:ascii="Consolas" w:hAnsi="Consolas"/>
+          <w:b/>
           <w:sz w:val="28"/>
+          <w:szCs w:val="28"/>
           <w:u w:val="single"/>
+        </w:rPr>
+        <w:instrText xml:space="preserve"> MERGEFIELD  NuméroBon  \* MERGEFORMAT </w:instrText>
+      </w:r>
+      <w:r>
+        <w:rPr>
+          <w:rFonts w:ascii="Consolas" w:hAnsi="Consolas"/>
           <w:b/>
+          <w:sz w:val="28"/>
           <w:szCs w:val="28"/>
+          <w:u w:val="single"/>
+        </w:rPr>
+        <w:fldChar w:fldCharType="separate"/>
+      </w:r>
+      <w:r>
+        <w:rPr>
           <w:rFonts w:ascii="Consolas" w:hAnsi="Consolas"/>
-        </w:rPr>
-        <w:instrText> MERGEFIELD NuméroBon </w:instrText>
-      </w:r>
-      <w:r>
-        <w:rPr>
+          <w:b/>
+          <w:noProof/>
           <w:sz w:val="28"/>
+          <w:szCs w:val="28"/>
           <w:u w:val="single"/>
+        </w:rPr>
+        <w:t>«NuméroBon»</w:t>
+      </w:r>
+      <w:r>
+        <w:rPr>
+          <w:rFonts w:ascii="Consolas" w:hAnsi="Consolas"/>
           <w:b/>
+          <w:sz w:val="28"/>
           <w:szCs w:val="28"/>
-          <w:rFonts w:ascii="Consolas" w:hAnsi="Consolas"/>
-        </w:rPr>
-        <w:fldChar w:fldCharType="separate"/>
-      </w:r>
-      <w:r>
-        <w:rPr>
-          <w:sz w:val="28"/>
           <w:u w:val="single"/>
-          <w:b/>
-          <w:szCs w:val="28"/>
-          <w:rFonts w:ascii="Consolas" w:hAnsi="Consolas"/>
-        </w:rPr>
-        <w:t>«NuméroBon»</w:t>
-      </w:r>
-      <w:r>
-        <w:rPr>
-          <w:sz w:val="28"/>
-          <w:u w:val="single"/>
-          <w:b/>
-          <w:szCs w:val="28"/>
-          <w:rFonts w:ascii="Consolas" w:hAnsi="Consolas"/>
         </w:rPr>
         <w:fldChar w:fldCharType="end"/>
       </w:r>
     </w:p>
     <w:p>
       <w:pPr>
-        <w:pStyle w:val="Normal"/>
-        <w:ind w:left="0" w:hanging="0"/>
-        <w:rPr>
-          <w:b/>
+        <w:ind w:left="0"/>
+        <w:rPr>
           <w:b/>
           <w:u w:val="single"/>
         </w:rPr>
       </w:pPr>
-      <w:r>
-        <w:rPr>
-          <w:b/>
-          <w:u w:val="single"/>
-        </w:rPr>
-      </w:r>
     </w:p>
     <w:p>
       <w:pPr>
-        <w:pStyle w:val="Normal"/>
-        <w:ind w:left="0" w:hanging="0"/>
+        <w:ind w:left="0"/>
         <w:rPr>
           <w:u w:val="single"/>
         </w:rPr>
       </w:pPr>
-      <w:r>
-        <w:rPr>
-          <w:u w:val="single"/>
-        </w:rPr>
-      </w:r>
     </w:p>
     <w:p>
       <w:pPr>
-        <w:pStyle w:val="Normal"/>
-        <w:ind w:left="0" w:hanging="0"/>
+        <w:ind w:left="0"/>
         <w:rPr>
           <w:u w:val="single"/>
         </w:rPr>
       </w:pPr>
-      <w:r>
-        <w:rPr>
-          <w:u w:val="single"/>
-        </w:rPr>
-      </w:r>
     </w:p>
     <w:p>
       <w:pPr>
-        <w:pStyle w:val="Normal"/>
         <w:tabs>
-          <w:tab w:val="clear" w:pos="709"/>
-          <w:tab w:val="left" w:pos="851" w:leader="none"/>
-          <w:tab w:val="left" w:pos="2977" w:leader="none"/>
-          <w:tab w:val="left" w:pos="8505" w:leader="dot"/>
+          <w:tab w:val="left" w:pos="851"/>
+          <w:tab w:val="left" w:pos="2977"/>
+          <w:tab w:val="left" w:leader="dot" w:pos="8505"/>
         </w:tabs>
-        <w:ind w:left="0" w:hanging="0"/>
-        <w:rPr/>
+        <w:ind w:left="0"/>
       </w:pPr>
       <w:r>
-        <w:rPr/>
         <w:tab/>
       </w:r>
       <w:r>
@@ -296,92 +238,49 @@
         <w:t>Nom passager 1</w:t>
       </w:r>
       <w:r>
-        <w:rPr/>
         <w:t> :</w:t>
+      </w:r>
+      <w:r>
         <w:tab/>
       </w:r>
-      <w:r>
-        <w:rPr/>
+      <w:fldSimple w:instr=" MERGEFIELD  Pax1  \* MERGEFORMAT ">
+        <w:r>
+          <w:rPr>
+            <w:noProof/>
+          </w:rPr>
+          <w:t>«Pax1»</w:t>
+        </w:r>
+      </w:fldSimple>
+      <w:r>
         <w:fldChar w:fldCharType="begin"/>
       </w:r>
       <w:r>
-        <w:rPr/>
-        <w:instrText> MERGEFIELD Pax1 </w:instrText>
-      </w:r>
-      <w:r>
-        <w:rPr/>
-        <w:fldChar w:fldCharType="separate"/>
-      </w:r>
-      <w:r>
-        <w:rPr/>
-        <w:t>«Pax1»</w:t>
-      </w:r>
-      <w:r>
-        <w:rPr/>
         <w:fldChar w:fldCharType="end"/>
-      </w:r>
-      <w:r>
-        <w:fldChar w:fldCharType="begin"/>
-      </w:r>
-      <w:r>
-        <w:rPr/>
-      </w:r>
-      <w:r>
-        <w:rPr/>
-      </w:r>
-      <w:r>
-        <w:rPr/>
-        <w:fldChar w:fldCharType="separate"/>
-      </w:r>
-      <w:r>
-        <w:rPr/>
-      </w:r>
-      <w:r>
-        <w:rPr/>
-      </w:r>
-      <w:r>
-        <w:rPr/>
-        <w:fldChar w:fldCharType="end"/>
-      </w:r>
-      <w:r>
-        <w:rPr/>
-        <w:tab/>
       </w:r>
     </w:p>
     <w:p>
       <w:pPr>
-        <w:pStyle w:val="Normal"/>
         <w:tabs>
-          <w:tab w:val="clear" w:pos="709"/>
-          <w:tab w:val="left" w:pos="851" w:leader="none"/>
-          <w:tab w:val="left" w:pos="2977" w:leader="none"/>
-          <w:tab w:val="left" w:pos="8505" w:leader="dot"/>
+          <w:tab w:val="left" w:pos="851"/>
+          <w:tab w:val="left" w:pos="2977"/>
+          <w:tab w:val="left" w:leader="dot" w:pos="8505"/>
         </w:tabs>
-        <w:ind w:left="0" w:hanging="0"/>
+        <w:ind w:left="0"/>
         <w:rPr>
           <w:u w:val="single"/>
         </w:rPr>
       </w:pPr>
-      <w:r>
-        <w:rPr>
-          <w:u w:val="single"/>
-        </w:rPr>
-      </w:r>
     </w:p>
     <w:p>
       <w:pPr>
-        <w:pStyle w:val="Normal"/>
         <w:tabs>
-          <w:tab w:val="clear" w:pos="709"/>
-          <w:tab w:val="left" w:pos="851" w:leader="none"/>
-          <w:tab w:val="left" w:pos="2977" w:leader="none"/>
-          <w:tab w:val="left" w:pos="8505" w:leader="dot"/>
+          <w:tab w:val="left" w:pos="851"/>
+          <w:tab w:val="left" w:pos="2977"/>
+          <w:tab w:val="left" w:leader="dot" w:pos="8505"/>
         </w:tabs>
-        <w:ind w:left="0" w:hanging="0"/>
-        <w:rPr/>
+        <w:ind w:left="0"/>
       </w:pPr>
       <w:r>
-        <w:rPr/>
         <w:tab/>
       </w:r>
       <w:r>
@@ -391,92 +290,49 @@
         <w:t>Nom passager 2</w:t>
       </w:r>
       <w:r>
-        <w:rPr/>
         <w:t> :</w:t>
+      </w:r>
+      <w:r>
         <w:tab/>
       </w:r>
-      <w:r>
-        <w:rPr/>
+      <w:fldSimple w:instr=" MERGEFIELD  Pax2  \* MERGEFORMAT ">
+        <w:r>
+          <w:rPr>
+            <w:noProof/>
+          </w:rPr>
+          <w:t>«Pax2»</w:t>
+        </w:r>
+      </w:fldSimple>
+      <w:r>
         <w:fldChar w:fldCharType="begin"/>
       </w:r>
       <w:r>
-        <w:rPr/>
-        <w:instrText> MERGEFIELD Pax2 </w:instrText>
-      </w:r>
-      <w:r>
-        <w:rPr/>
-        <w:fldChar w:fldCharType="separate"/>
-      </w:r>
-      <w:r>
-        <w:rPr/>
-        <w:t>«Pax2»</w:t>
-      </w:r>
-      <w:r>
-        <w:rPr/>
         <w:fldChar w:fldCharType="end"/>
-      </w:r>
-      <w:r>
-        <w:fldChar w:fldCharType="begin"/>
-      </w:r>
-      <w:r>
-        <w:rPr/>
-      </w:r>
-      <w:r>
-        <w:rPr/>
-      </w:r>
-      <w:r>
-        <w:rPr/>
-        <w:fldChar w:fldCharType="separate"/>
-      </w:r>
-      <w:r>
-        <w:rPr/>
-      </w:r>
-      <w:r>
-        <w:rPr/>
-      </w:r>
-      <w:r>
-        <w:rPr/>
-        <w:fldChar w:fldCharType="end"/>
-      </w:r>
-      <w:r>
-        <w:rPr/>
-        <w:tab/>
       </w:r>
     </w:p>
     <w:p>
       <w:pPr>
-        <w:pStyle w:val="Normal"/>
         <w:tabs>
-          <w:tab w:val="clear" w:pos="709"/>
-          <w:tab w:val="left" w:pos="851" w:leader="none"/>
-          <w:tab w:val="left" w:pos="2977" w:leader="none"/>
-          <w:tab w:val="left" w:pos="8505" w:leader="dot"/>
+          <w:tab w:val="left" w:pos="851"/>
+          <w:tab w:val="left" w:pos="2977"/>
+          <w:tab w:val="left" w:leader="dot" w:pos="8505"/>
         </w:tabs>
-        <w:ind w:left="0" w:hanging="0"/>
+        <w:ind w:left="0"/>
         <w:rPr>
           <w:u w:val="single"/>
         </w:rPr>
       </w:pPr>
-      <w:r>
-        <w:rPr>
-          <w:u w:val="single"/>
-        </w:rPr>
-      </w:r>
     </w:p>
     <w:p>
       <w:pPr>
-        <w:pStyle w:val="Normal"/>
         <w:tabs>
-          <w:tab w:val="clear" w:pos="709"/>
-          <w:tab w:val="left" w:pos="851" w:leader="none"/>
-          <w:tab w:val="left" w:pos="2977" w:leader="none"/>
-          <w:tab w:val="left" w:pos="8505" w:leader="dot"/>
+          <w:tab w:val="left" w:pos="851"/>
+          <w:tab w:val="left" w:pos="2977"/>
+          <w:tab w:val="left" w:leader="dot" w:pos="8505"/>
         </w:tabs>
-        <w:ind w:left="0" w:hanging="0"/>
-        <w:rPr/>
+        <w:ind w:left="0"/>
       </w:pPr>
       <w:r>
-        <w:rPr/>
         <w:tab/>
       </w:r>
       <w:r>
@@ -486,103 +342,52 @@
         <w:t>Nom passager 3</w:t>
       </w:r>
       <w:r>
-        <w:rPr/>
         <w:t> :</w:t>
+      </w:r>
+      <w:r>
         <w:tab/>
       </w:r>
-      <w:r>
-        <w:rPr/>
+      <w:fldSimple w:instr=" MERGEFIELD  Pax3  \* MERGEFORMAT ">
+        <w:r>
+          <w:rPr>
+            <w:noProof/>
+          </w:rPr>
+          <w:t>«Pax3»</w:t>
+        </w:r>
+      </w:fldSimple>
+      <w:r>
         <w:fldChar w:fldCharType="begin"/>
       </w:r>
       <w:r>
-        <w:rPr/>
-        <w:instrText> MERGEFIELD Pax3 </w:instrText>
-      </w:r>
-      <w:r>
-        <w:rPr/>
-        <w:fldChar w:fldCharType="separate"/>
-      </w:r>
-      <w:r>
-        <w:rPr/>
-        <w:t>«Pax3»</w:t>
-      </w:r>
-      <w:r>
-        <w:rPr/>
         <w:fldChar w:fldCharType="end"/>
-      </w:r>
-      <w:r>
-        <w:fldChar w:fldCharType="begin"/>
-      </w:r>
-      <w:r>
-        <w:rPr/>
-      </w:r>
-      <w:r>
-        <w:rPr/>
-      </w:r>
-      <w:r>
-        <w:rPr/>
-        <w:fldChar w:fldCharType="separate"/>
-      </w:r>
-      <w:r>
-        <w:rPr/>
-      </w:r>
-      <w:r>
-        <w:rPr/>
-      </w:r>
-      <w:r>
-        <w:rPr/>
-        <w:fldChar w:fldCharType="end"/>
-      </w:r>
-      <w:r>
-        <w:rPr/>
-        <w:tab/>
       </w:r>
     </w:p>
     <w:p>
       <w:pPr>
-        <w:pStyle w:val="Normal"/>
         <w:tabs>
-          <w:tab w:val="clear" w:pos="709"/>
-          <w:tab w:val="left" w:pos="851" w:leader="none"/>
-          <w:tab w:val="left" w:pos="8505" w:leader="dot"/>
+          <w:tab w:val="left" w:pos="851"/>
+          <w:tab w:val="left" w:leader="dot" w:pos="8505"/>
         </w:tabs>
-        <w:ind w:left="0" w:hanging="0"/>
-        <w:rPr>
-          <w:b/>
+        <w:ind w:left="0"/>
+        <w:rPr>
           <w:b/>
           <w:u w:val="single"/>
         </w:rPr>
       </w:pPr>
-      <w:r>
-        <w:rPr>
-          <w:b/>
-          <w:u w:val="single"/>
-        </w:rPr>
-      </w:r>
     </w:p>
     <w:p>
       <w:pPr>
-        <w:pStyle w:val="Normal"/>
-        <w:ind w:left="0" w:hanging="0"/>
-        <w:rPr>
-          <w:b/>
+        <w:ind w:left="0"/>
+        <w:rPr>
           <w:b/>
           <w:u w:val="single"/>
         </w:rPr>
       </w:pPr>
-      <w:r>
-        <w:rPr>
-          <w:b/>
-          <w:u w:val="single"/>
-        </w:rPr>
-      </w:r>
     </w:p>
     <w:p>
       <w:pPr>
-        <w:pStyle w:val="Normal"/>
-        <w:ind w:left="6804" w:hanging="0"/>
-        <w:rPr>
-          <w:b/>
+        <w:ind w:left="6804"/>
+        <w:rPr>
           <w:b/>
         </w:rPr>
       </w:pPr>
@@ -597,23 +402,15 @@
       <w:tblPr>
         <w:tblStyle w:val="Grilledutableau"/>
         <w:tblW w:w="9963" w:type="dxa"/>
-        <w:jc w:val="left"/>
-        <w:tblInd w:w="0" w:type="dxa"/>
-        <w:tblCellMar>
-          <w:top w:w="0" w:type="dxa"/>
-          <w:left w:w="108" w:type="dxa"/>
-          <w:bottom w:w="0" w:type="dxa"/>
-          <w:right w:w="108" w:type="dxa"/>
-        </w:tblCellMar>
-        <w:tblLook w:val="04a0" w:noHBand="0" w:noVBand="1" w:firstColumn="1" w:lastRow="0" w:lastColumn="0" w:firstRow="1"/>
+        <w:tblLook w:val="04A0" w:firstRow="1" w:lastRow="0" w:firstColumn="1" w:lastColumn="0" w:noHBand="0" w:noVBand="1"/>
       </w:tblPr>
       <w:tblGrid>
-        <w:gridCol w:w="6375"/>
+        <w:gridCol w:w="6376"/>
         <w:gridCol w:w="3587"/>
       </w:tblGrid>
       <w:tr>
         <w:trPr>
-          <w:trHeight w:val="3724" w:hRule="atLeast"/>
+          <w:trHeight w:val="3724"/>
         </w:trPr>
         <w:tc>
           <w:tcPr>
@@ -627,8 +424,7 @@
           </w:tcPr>
           <w:p>
             <w:pPr>
-              <w:pStyle w:val="Normal"/>
-              <w:ind w:left="0" w:hanging="0"/>
+              <w:ind w:left="0"/>
               <w:rPr>
                 <w:sz w:val="20"/>
                 <w:szCs w:val="20"/>
@@ -643,30 +439,24 @@
                   <w:calcOnExit w:val="0"/>
                   <w:checkBox>
                     <w:sizeAuto/>
+                    <w:default w:val="0"/>
                   </w:checkBox>
                 </w:ffData>
               </w:fldChar>
             </w:r>
             <w:r>
-              <w:rPr/>
-              <w:instrText> FORMCHECKBOX </w:instrText>
-            </w:r>
-            <w:r>
-              <w:rPr/>
+              <w:instrText>FORMCHECKBOX</w:instrText>
+            </w:r>
+            <w:r>
               <w:fldChar w:fldCharType="separate"/>
             </w:r>
             <w:bookmarkStart w:id="0" w:name="__Fieldmark__50_973148231"/>
-            <w:bookmarkStart w:id="1" w:name="__Fieldmark__50_973148231"/>
+            <w:bookmarkEnd w:id="0"/>
+            <w:r>
+              <w:fldChar w:fldCharType="end"/>
+            </w:r>
+            <w:bookmarkStart w:id="1" w:name="__Fieldmark__55_3396320295"/>
             <w:bookmarkEnd w:id="1"/>
-            <w:r>
-              <w:rPr/>
-            </w:r>
-            <w:r>
-              <w:rPr/>
-              <w:fldChar w:fldCharType="end"/>
-            </w:r>
-            <w:bookmarkStart w:id="2" w:name="__Fieldmark__55_3396320295"/>
-            <w:bookmarkEnd w:id="2"/>
             <w:r>
               <w:rPr>
                 <w:sz w:val="20"/>
@@ -677,80 +467,47 @@
           </w:p>
           <w:p>
             <w:pPr>
-              <w:pStyle w:val="Normal"/>
-              <w:ind w:left="0" w:hanging="0"/>
+              <w:ind w:left="0"/>
               <w:rPr>
                 <w:sz w:val="20"/>
                 <w:szCs w:val="20"/>
                 <w:u w:val="single"/>
               </w:rPr>
             </w:pPr>
-            <w:r>
-              <w:rPr>
-                <w:sz w:val="20"/>
-                <w:szCs w:val="20"/>
-                <w:u w:val="single"/>
-              </w:rPr>
-            </w:r>
           </w:p>
           <w:p>
             <w:pPr>
-              <w:pStyle w:val="Normal"/>
-              <w:ind w:left="0" w:hanging="0"/>
+              <w:ind w:left="0"/>
               <w:rPr>
                 <w:sz w:val="20"/>
                 <w:szCs w:val="20"/>
                 <w:u w:val="single"/>
               </w:rPr>
             </w:pPr>
-            <w:r>
-              <w:rPr>
-                <w:sz w:val="20"/>
-                <w:szCs w:val="20"/>
-                <w:u w:val="single"/>
-              </w:rPr>
-            </w:r>
           </w:p>
           <w:p>
             <w:pPr>
-              <w:pStyle w:val="Normal"/>
-              <w:ind w:left="0" w:hanging="0"/>
+              <w:ind w:left="0"/>
               <w:rPr>
                 <w:sz w:val="20"/>
                 <w:szCs w:val="20"/>
                 <w:u w:val="single"/>
               </w:rPr>
             </w:pPr>
-            <w:r>
-              <w:rPr>
-                <w:sz w:val="20"/>
-                <w:szCs w:val="20"/>
-                <w:u w:val="single"/>
-              </w:rPr>
-            </w:r>
           </w:p>
           <w:p>
             <w:pPr>
-              <w:pStyle w:val="Normal"/>
-              <w:ind w:left="0" w:hanging="0"/>
+              <w:ind w:left="0"/>
               <w:rPr>
                 <w:sz w:val="20"/>
                 <w:szCs w:val="20"/>
                 <w:u w:val="single"/>
               </w:rPr>
             </w:pPr>
-            <w:r>
-              <w:rPr>
-                <w:sz w:val="20"/>
-                <w:szCs w:val="20"/>
-                <w:u w:val="single"/>
-              </w:rPr>
-            </w:r>
           </w:p>
           <w:p>
             <w:pPr>
-              <w:pStyle w:val="Normal"/>
-              <w:ind w:left="0" w:hanging="0"/>
+              <w:ind w:left="0"/>
               <w:rPr>
                 <w:sz w:val="20"/>
                 <w:szCs w:val="20"/>
@@ -783,7 +540,7 @@
                 <w:sz w:val="20"/>
                 <w:szCs w:val="20"/>
               </w:rPr>
-              <w:instrText> MERGEFIELD DateRèglement </w:instrText>
+              <w:instrText xml:space="preserve"> MERGEFIELD  DateRèglement  \* MERGEFORMAT </w:instrText>
             </w:r>
             <w:r>
               <w:rPr>
@@ -794,6 +551,7 @@
             </w:r>
             <w:r>
               <w:rPr>
+                <w:noProof/>
                 <w:sz w:val="20"/>
                 <w:szCs w:val="20"/>
               </w:rPr>
@@ -809,26 +567,20 @@
           </w:p>
           <w:p>
             <w:pPr>
-              <w:pStyle w:val="Normal"/>
-              <w:ind w:left="0" w:hanging="0"/>
+              <w:ind w:left="0"/>
               <w:rPr>
                 <w:sz w:val="20"/>
                 <w:szCs w:val="20"/>
                 <w:u w:val="single"/>
               </w:rPr>
             </w:pPr>
-            <w:r>
-              <w:rPr>
-                <w:sz w:val="20"/>
-                <w:szCs w:val="20"/>
-                <w:u w:val="single"/>
-              </w:rPr>
-            </w:r>
           </w:p>
           <w:p>
             <w:pPr>
-              <w:pStyle w:val="Normal"/>
-              <w:ind w:left="0" w:hanging="0"/>
+              <w:tabs>
+                <w:tab w:val="left" w:pos="2835"/>
+              </w:tabs>
+              <w:ind w:left="0"/>
               <w:rPr>
                 <w:sz w:val="20"/>
                 <w:szCs w:val="20"/>
@@ -861,7 +613,7 @@
                 <w:sz w:val="20"/>
                 <w:szCs w:val="20"/>
               </w:rPr>
-              <w:instrText> MERGEFIELD NomPayeur </w:instrText>
+              <w:instrText xml:space="preserve"> MERGEFIELD  NomPayeur  \* MERGEFORMAT </w:instrText>
             </w:r>
             <w:r>
               <w:rPr>
@@ -872,6 +624,7 @@
             </w:r>
             <w:r>
               <w:rPr>
+                <w:noProof/>
                 <w:sz w:val="20"/>
                 <w:szCs w:val="20"/>
               </w:rPr>
@@ -885,6 +638,14 @@
               <w:fldChar w:fldCharType="end"/>
             </w:r>
             <w:r>
+              <w:rPr>
+                <w:sz w:val="20"/>
+                <w:szCs w:val="20"/>
+              </w:rPr>
+              <w:tab/>
+              <w:t>Tél. :</w:t>
+            </w:r>
+            <w:r>
               <w:fldChar w:fldCharType="begin"/>
             </w:r>
             <w:r>
@@ -892,12 +653,28 @@
                 <w:sz w:val="20"/>
                 <w:szCs w:val="20"/>
               </w:rPr>
-            </w:r>
-            <w:r>
-              <w:rPr>
-                <w:sz w:val="20"/>
-                <w:szCs w:val="20"/>
-              </w:rPr>
+              <w:fldChar w:fldCharType="end"/>
+            </w:r>
+            <w:r>
+              <w:rPr>
+                <w:sz w:val="20"/>
+                <w:szCs w:val="20"/>
+              </w:rPr>
+              <w:t xml:space="preserve"> </w:t>
+            </w:r>
+            <w:r>
+              <w:rPr>
+                <w:sz w:val="20"/>
+                <w:szCs w:val="20"/>
+              </w:rPr>
+              <w:fldChar w:fldCharType="begin"/>
+            </w:r>
+            <w:r>
+              <w:rPr>
+                <w:sz w:val="20"/>
+                <w:szCs w:val="20"/>
+              </w:rPr>
+              <w:instrText xml:space="preserve"> MERGEFIELD  NumPhone  \* MERGEFORMAT </w:instrText>
             </w:r>
             <w:r>
               <w:rPr>
@@ -908,15 +685,11 @@
             </w:r>
             <w:r>
               <w:rPr>
-                <w:sz w:val="20"/>
-                <w:szCs w:val="20"/>
-              </w:rPr>
-            </w:r>
-            <w:r>
-              <w:rPr>
-                <w:sz w:val="20"/>
-                <w:szCs w:val="20"/>
-              </w:rPr>
+                <w:noProof/>
+                <w:sz w:val="20"/>
+                <w:szCs w:val="20"/>
+              </w:rPr>
+              <w:t>«NumPhone»</w:t>
             </w:r>
             <w:r>
               <w:rPr>
@@ -928,22 +701,15 @@
           </w:p>
           <w:p>
             <w:pPr>
-              <w:pStyle w:val="Normal"/>
-              <w:ind w:left="0" w:hanging="0"/>
-              <w:rPr/>
+              <w:ind w:left="0"/>
             </w:pPr>
-            <w:r>
-              <w:rPr/>
-            </w:r>
           </w:p>
           <w:p>
             <w:pPr>
-              <w:pStyle w:val="Normal"/>
               <w:tabs>
-                <w:tab w:val="clear" w:pos="709"/>
-                <w:tab w:val="left" w:pos="1701" w:leader="none"/>
+                <w:tab w:val="left" w:pos="1701"/>
               </w:tabs>
-              <w:ind w:left="0" w:hanging="0"/>
+              <w:ind w:left="0"/>
               <w:rPr>
                 <w:sz w:val="20"/>
                 <w:szCs w:val="20"/>
@@ -963,6 +729,12 @@
                 <w:szCs w:val="20"/>
               </w:rPr>
               <w:t xml:space="preserve"> : </w:t>
+            </w:r>
+            <w:r>
+              <w:rPr>
+                <w:sz w:val="20"/>
+                <w:szCs w:val="20"/>
+              </w:rPr>
               <w:tab/>
             </w:r>
             <w:r>
@@ -973,6 +745,7 @@
                   <w:calcOnExit w:val="0"/>
                   <w:checkBox>
                     <w:sizeAuto/>
+                    <w:default w:val="0"/>
                   </w:checkBox>
                 </w:ffData>
               </w:fldChar>
@@ -982,7 +755,13 @@
                 <w:sz w:val="20"/>
                 <w:szCs w:val="20"/>
               </w:rPr>
-              <w:instrText> FORMCHECKBOX </w:instrText>
+              <w:instrText>FORMCHECKBOX</w:instrText>
+            </w:r>
+            <w:r>
+              <w:rPr>
+                <w:sz w:val="20"/>
+                <w:szCs w:val="20"/>
+              </w:rPr>
             </w:r>
             <w:r>
               <w:rPr>
@@ -991,15 +770,8 @@
               </w:rPr>
               <w:fldChar w:fldCharType="separate"/>
             </w:r>
-            <w:bookmarkStart w:id="3" w:name="__Fieldmark__78_973148231"/>
-            <w:bookmarkStart w:id="4" w:name="__Fieldmark__78_973148231"/>
-            <w:bookmarkEnd w:id="4"/>
-            <w:r>
-              <w:rPr>
-                <w:sz w:val="20"/>
-                <w:szCs w:val="20"/>
-              </w:rPr>
-            </w:r>
+            <w:bookmarkStart w:id="2" w:name="__Fieldmark__78_973148231"/>
+            <w:bookmarkEnd w:id="2"/>
             <w:r>
               <w:rPr>
                 <w:sz w:val="20"/>
@@ -1007,8 +779,8 @@
               </w:rPr>
               <w:fldChar w:fldCharType="end"/>
             </w:r>
-            <w:bookmarkStart w:id="5" w:name="__Fieldmark__82_3396320295"/>
-            <w:bookmarkEnd w:id="5"/>
+            <w:bookmarkStart w:id="3" w:name="__Fieldmark__82_3396320295"/>
+            <w:bookmarkEnd w:id="3"/>
             <w:r>
               <w:rPr>
                 <w:sz w:val="20"/>
@@ -1019,15 +791,13 @@
           </w:p>
           <w:p>
             <w:pPr>
-              <w:pStyle w:val="Normal"/>
               <w:tabs>
-                <w:tab w:val="clear" w:pos="709"/>
-                <w:tab w:val="left" w:pos="1701" w:leader="none"/>
-                <w:tab w:val="left" w:pos="3402" w:leader="none"/>
-                <w:tab w:val="left" w:pos="6237" w:leader="none"/>
+                <w:tab w:val="left" w:pos="1701"/>
+                <w:tab w:val="left" w:pos="3402"/>
+                <w:tab w:val="left" w:pos="6237"/>
               </w:tabs>
-              <w:spacing w:before="120" w:after="0"/>
-              <w:ind w:left="0" w:hanging="0"/>
+              <w:spacing w:before="120"/>
+              <w:ind w:left="0"/>
               <w:rPr>
                 <w:sz w:val="20"/>
                 <w:szCs w:val="20"/>
@@ -1048,6 +818,7 @@
                   <w:calcOnExit w:val="0"/>
                   <w:checkBox>
                     <w:sizeAuto/>
+                    <w:default w:val="0"/>
                   </w:checkBox>
                 </w:ffData>
               </w:fldChar>
@@ -1057,7 +828,13 @@
                 <w:sz w:val="20"/>
                 <w:szCs w:val="20"/>
               </w:rPr>
-              <w:instrText> FORMCHECKBOX </w:instrText>
+              <w:instrText>FORMCHECKBOX</w:instrText>
+            </w:r>
+            <w:r>
+              <w:rPr>
+                <w:sz w:val="20"/>
+                <w:szCs w:val="20"/>
+              </w:rPr>
             </w:r>
             <w:r>
               <w:rPr>
@@ -1066,15 +843,8 @@
               </w:rPr>
               <w:fldChar w:fldCharType="separate"/>
             </w:r>
-            <w:bookmarkStart w:id="6" w:name="__Fieldmark__86_973148231"/>
-            <w:bookmarkStart w:id="7" w:name="__Fieldmark__86_973148231"/>
-            <w:bookmarkEnd w:id="7"/>
-            <w:r>
-              <w:rPr>
-                <w:sz w:val="20"/>
-                <w:szCs w:val="20"/>
-              </w:rPr>
-            </w:r>
+            <w:bookmarkStart w:id="4" w:name="__Fieldmark__86_973148231"/>
+            <w:bookmarkEnd w:id="4"/>
             <w:r>
               <w:rPr>
                 <w:sz w:val="20"/>
@@ -1082,8 +852,8 @@
               </w:rPr>
               <w:fldChar w:fldCharType="end"/>
             </w:r>
-            <w:bookmarkStart w:id="8" w:name="__Fieldmark__90_3396320295"/>
-            <w:bookmarkEnd w:id="8"/>
+            <w:bookmarkStart w:id="5" w:name="__Fieldmark__90_3396320295"/>
+            <w:bookmarkEnd w:id="5"/>
             <w:r>
               <w:rPr>
                 <w:sz w:val="20"/>
@@ -1094,15 +864,13 @@
           </w:p>
           <w:p>
             <w:pPr>
-              <w:pStyle w:val="Normal"/>
               <w:tabs>
-                <w:tab w:val="clear" w:pos="709"/>
-                <w:tab w:val="left" w:pos="1701" w:leader="none"/>
-                <w:tab w:val="left" w:pos="3402" w:leader="none"/>
-                <w:tab w:val="left" w:pos="6237" w:leader="none"/>
+                <w:tab w:val="left" w:pos="1701"/>
+                <w:tab w:val="left" w:pos="3402"/>
+                <w:tab w:val="left" w:pos="6237"/>
               </w:tabs>
-              <w:spacing w:before="120" w:after="0"/>
-              <w:ind w:left="0" w:hanging="0"/>
+              <w:spacing w:before="120"/>
+              <w:ind w:left="0"/>
               <w:rPr>
                 <w:sz w:val="20"/>
                 <w:szCs w:val="20"/>
@@ -1123,6 +891,7 @@
                   <w:calcOnExit w:val="0"/>
                   <w:checkBox>
                     <w:sizeAuto/>
+                    <w:default w:val="0"/>
                   </w:checkBox>
                 </w:ffData>
               </w:fldChar>
@@ -1132,7 +901,13 @@
                 <w:sz w:val="20"/>
                 <w:szCs w:val="20"/>
               </w:rPr>
-              <w:instrText> FORMCHECKBOX </w:instrText>
+              <w:instrText>FORMCHECKBOX</w:instrText>
+            </w:r>
+            <w:r>
+              <w:rPr>
+                <w:sz w:val="20"/>
+                <w:szCs w:val="20"/>
+              </w:rPr>
             </w:r>
             <w:r>
               <w:rPr>
@@ -1141,15 +916,8 @@
               </w:rPr>
               <w:fldChar w:fldCharType="separate"/>
             </w:r>
-            <w:bookmarkStart w:id="9" w:name="__Fieldmark__94_973148231"/>
-            <w:bookmarkStart w:id="10" w:name="__Fieldmark__94_973148231"/>
-            <w:bookmarkEnd w:id="10"/>
-            <w:r>
-              <w:rPr>
-                <w:sz w:val="20"/>
-                <w:szCs w:val="20"/>
-              </w:rPr>
-            </w:r>
+            <w:bookmarkStart w:id="6" w:name="__Fieldmark__94_973148231"/>
+            <w:bookmarkEnd w:id="6"/>
             <w:r>
               <w:rPr>
                 <w:sz w:val="20"/>
@@ -1157,8 +925,8 @@
               </w:rPr>
               <w:fldChar w:fldCharType="end"/>
             </w:r>
-            <w:bookmarkStart w:id="11" w:name="__Fieldmark__96_3396320295"/>
-            <w:bookmarkEnd w:id="11"/>
+            <w:bookmarkStart w:id="7" w:name="__Fieldmark__96_3396320295"/>
+            <w:bookmarkEnd w:id="7"/>
             <w:r>
               <w:rPr>
                 <w:sz w:val="20"/>
@@ -1169,15 +937,13 @@
           </w:p>
           <w:p>
             <w:pPr>
-              <w:pStyle w:val="Normal"/>
               <w:tabs>
-                <w:tab w:val="clear" w:pos="709"/>
-                <w:tab w:val="left" w:pos="1701" w:leader="none"/>
-                <w:tab w:val="left" w:pos="3402" w:leader="none"/>
-                <w:tab w:val="left" w:pos="6237" w:leader="none"/>
+                <w:tab w:val="left" w:pos="1701"/>
+                <w:tab w:val="left" w:pos="3402"/>
+                <w:tab w:val="left" w:pos="6237"/>
               </w:tabs>
-              <w:spacing w:before="120" w:after="0"/>
-              <w:ind w:left="0" w:hanging="0"/>
+              <w:spacing w:before="120"/>
+              <w:ind w:left="0"/>
               <w:rPr>
                 <w:sz w:val="20"/>
                 <w:szCs w:val="20"/>
@@ -1198,6 +964,7 @@
                   <w:calcOnExit w:val="0"/>
                   <w:checkBox>
                     <w:sizeAuto/>
+                    <w:default w:val="0"/>
                   </w:checkBox>
                 </w:ffData>
               </w:fldChar>
@@ -1207,7 +974,13 @@
                 <w:sz w:val="20"/>
                 <w:szCs w:val="20"/>
               </w:rPr>
-              <w:instrText> FORMCHECKBOX </w:instrText>
+              <w:instrText>FORMCHECKBOX</w:instrText>
+            </w:r>
+            <w:r>
+              <w:rPr>
+                <w:sz w:val="20"/>
+                <w:szCs w:val="20"/>
+              </w:rPr>
             </w:r>
             <w:r>
               <w:rPr>
@@ -1216,15 +989,8 @@
               </w:rPr>
               <w:fldChar w:fldCharType="separate"/>
             </w:r>
-            <w:bookmarkStart w:id="12" w:name="__Fieldmark__102_973148231"/>
-            <w:bookmarkStart w:id="13" w:name="__Fieldmark__102_973148231"/>
-            <w:bookmarkEnd w:id="13"/>
-            <w:r>
-              <w:rPr>
-                <w:sz w:val="20"/>
-                <w:szCs w:val="20"/>
-              </w:rPr>
-            </w:r>
+            <w:bookmarkStart w:id="8" w:name="__Fieldmark__102_973148231"/>
+            <w:bookmarkEnd w:id="8"/>
             <w:r>
               <w:rPr>
                 <w:sz w:val="20"/>
@@ -1232,14 +998,20 @@
               </w:rPr>
               <w:fldChar w:fldCharType="end"/>
             </w:r>
-            <w:bookmarkStart w:id="14" w:name="__Fieldmark__101_3396320295"/>
-            <w:bookmarkEnd w:id="14"/>
+            <w:bookmarkStart w:id="9" w:name="__Fieldmark__101_3396320295"/>
+            <w:bookmarkEnd w:id="9"/>
             <w:r>
               <w:rPr>
                 <w:sz w:val="20"/>
                 <w:szCs w:val="20"/>
               </w:rPr>
               <w:t xml:space="preserve"> CHEQUE</w:t>
+            </w:r>
+            <w:r>
+              <w:rPr>
+                <w:sz w:val="20"/>
+                <w:szCs w:val="20"/>
+              </w:rPr>
               <w:tab/>
               <w:t xml:space="preserve">N° </w:t>
             </w:r>
@@ -1255,7 +1027,7 @@
                 <w:sz w:val="20"/>
                 <w:szCs w:val="20"/>
               </w:rPr>
-              <w:instrText> MERGEFIELD NuméroChèque </w:instrText>
+              <w:instrText xml:space="preserve"> MERGEFIELD  NuméroChèque  \* MERGEFORMAT </w:instrText>
             </w:r>
             <w:r>
               <w:rPr>
@@ -1266,6 +1038,7 @@
             </w:r>
             <w:r>
               <w:rPr>
+                <w:noProof/>
                 <w:sz w:val="20"/>
                 <w:szCs w:val="20"/>
               </w:rPr>
@@ -1280,37 +1053,6 @@
             </w:r>
             <w:r>
               <w:fldChar w:fldCharType="begin"/>
-            </w:r>
-            <w:r>
-              <w:rPr>
-                <w:sz w:val="20"/>
-                <w:szCs w:val="20"/>
-              </w:rPr>
-            </w:r>
-            <w:r>
-              <w:rPr>
-                <w:sz w:val="20"/>
-                <w:szCs w:val="20"/>
-              </w:rPr>
-            </w:r>
-            <w:r>
-              <w:rPr>
-                <w:sz w:val="20"/>
-                <w:szCs w:val="20"/>
-              </w:rPr>
-              <w:fldChar w:fldCharType="separate"/>
-            </w:r>
-            <w:r>
-              <w:rPr>
-                <w:sz w:val="20"/>
-                <w:szCs w:val="20"/>
-              </w:rPr>
-            </w:r>
-            <w:r>
-              <w:rPr>
-                <w:sz w:val="20"/>
-                <w:szCs w:val="20"/>
-              </w:rPr>
             </w:r>
             <w:r>
               <w:rPr>
@@ -1322,15 +1064,13 @@
           </w:p>
           <w:p>
             <w:pPr>
-              <w:pStyle w:val="Normal"/>
               <w:tabs>
-                <w:tab w:val="clear" w:pos="709"/>
-                <w:tab w:val="left" w:pos="1701" w:leader="none"/>
-                <w:tab w:val="left" w:pos="3402" w:leader="none"/>
-                <w:tab w:val="left" w:pos="6237" w:leader="none"/>
+                <w:tab w:val="left" w:pos="1701"/>
+                <w:tab w:val="left" w:pos="3402"/>
+                <w:tab w:val="left" w:pos="6237"/>
               </w:tabs>
-              <w:spacing w:before="120" w:after="0"/>
-              <w:ind w:left="0" w:hanging="0"/>
+              <w:spacing w:before="120"/>
+              <w:ind w:left="0"/>
               <w:rPr>
                 <w:sz w:val="20"/>
                 <w:szCs w:val="20"/>
@@ -1342,6 +1082,12 @@
                 <w:szCs w:val="20"/>
               </w:rPr>
               <w:tab/>
+            </w:r>
+            <w:r>
+              <w:rPr>
+                <w:sz w:val="20"/>
+                <w:szCs w:val="20"/>
+              </w:rPr>
               <w:tab/>
               <w:t xml:space="preserve">Banque : </w:t>
             </w:r>
@@ -1357,7 +1103,7 @@
                 <w:sz w:val="20"/>
                 <w:szCs w:val="20"/>
               </w:rPr>
-              <w:instrText> MERGEFIELD NomBanque </w:instrText>
+              <w:instrText xml:space="preserve"> MERGEFIELD  NomBanque  \* MERGEFORMAT </w:instrText>
             </w:r>
             <w:r>
               <w:rPr>
@@ -1368,6 +1114,7 @@
             </w:r>
             <w:r>
               <w:rPr>
+                <w:noProof/>
                 <w:sz w:val="20"/>
                 <w:szCs w:val="20"/>
               </w:rPr>
@@ -1388,72 +1135,10 @@
                 <w:sz w:val="20"/>
                 <w:szCs w:val="20"/>
               </w:rPr>
-            </w:r>
-            <w:r>
-              <w:rPr>
-                <w:sz w:val="20"/>
-                <w:szCs w:val="20"/>
-              </w:rPr>
-            </w:r>
-            <w:r>
-              <w:rPr>
-                <w:sz w:val="20"/>
-                <w:szCs w:val="20"/>
-              </w:rPr>
-              <w:fldChar w:fldCharType="separate"/>
-            </w:r>
-            <w:r>
-              <w:rPr>
-                <w:sz w:val="20"/>
-                <w:szCs w:val="20"/>
-              </w:rPr>
-            </w:r>
-            <w:r>
-              <w:rPr>
-                <w:sz w:val="20"/>
-                <w:szCs w:val="20"/>
-              </w:rPr>
-            </w:r>
-            <w:r>
-              <w:rPr>
-                <w:sz w:val="20"/>
-                <w:szCs w:val="20"/>
-              </w:rPr>
               <w:fldChar w:fldCharType="end"/>
             </w:r>
             <w:r>
               <w:fldChar w:fldCharType="begin"/>
-            </w:r>
-            <w:r>
-              <w:rPr>
-                <w:sz w:val="20"/>
-                <w:szCs w:val="20"/>
-              </w:rPr>
-            </w:r>
-            <w:r>
-              <w:rPr>
-                <w:sz w:val="20"/>
-                <w:szCs w:val="20"/>
-              </w:rPr>
-            </w:r>
-            <w:r>
-              <w:rPr>
-                <w:sz w:val="20"/>
-                <w:szCs w:val="20"/>
-              </w:rPr>
-              <w:fldChar w:fldCharType="separate"/>
-            </w:r>
-            <w:r>
-              <w:rPr>
-                <w:sz w:val="20"/>
-                <w:szCs w:val="20"/>
-              </w:rPr>
-            </w:r>
-            <w:r>
-              <w:rPr>
-                <w:sz w:val="20"/>
-                <w:szCs w:val="20"/>
-              </w:rPr>
             </w:r>
             <w:r>
               <w:rPr>
@@ -1465,21 +1150,13 @@
           </w:p>
           <w:p>
             <w:pPr>
-              <w:pStyle w:val="Normal"/>
-              <w:ind w:left="0" w:hanging="0"/>
+              <w:ind w:left="0"/>
               <w:rPr>
                 <w:sz w:val="20"/>
                 <w:szCs w:val="20"/>
                 <w:u w:val="single"/>
               </w:rPr>
             </w:pPr>
-            <w:r>
-              <w:rPr>
-                <w:sz w:val="20"/>
-                <w:szCs w:val="20"/>
-                <w:u w:val="single"/>
-              </w:rPr>
-            </w:r>
           </w:p>
         </w:tc>
         <w:tc>
@@ -1494,35 +1171,25 @@
           </w:tcPr>
           <w:p>
             <w:pPr>
-              <w:pStyle w:val="Normal"/>
-              <w:ind w:left="0" w:hanging="0"/>
+              <w:ind w:left="0"/>
               <w:rPr>
                 <w:sz w:val="20"/>
                 <w:szCs w:val="20"/>
                 <w:u w:val="single"/>
               </w:rPr>
             </w:pPr>
-            <w:r>
-              <w:rPr>
-                <w:sz w:val="20"/>
-                <w:szCs w:val="20"/>
-                <w:u w:val="single"/>
-              </w:rPr>
-            </w:r>
           </w:p>
         </w:tc>
       </w:tr>
     </w:tbl>
     <w:p>
       <w:pPr>
-        <w:pStyle w:val="Normal"/>
         <w:tabs>
-          <w:tab w:val="clear" w:pos="709"/>
-          <w:tab w:val="left" w:pos="1701" w:leader="none"/>
-          <w:tab w:val="left" w:pos="3402" w:leader="none"/>
-          <w:tab w:val="left" w:pos="6237" w:leader="none"/>
+          <w:tab w:val="left" w:pos="1701"/>
+          <w:tab w:val="left" w:pos="3402"/>
+          <w:tab w:val="left" w:pos="6237"/>
         </w:tabs>
-        <w:ind w:left="0" w:hanging="0"/>
+        <w:ind w:left="0"/>
         <w:jc w:val="center"/>
         <w:rPr>
           <w:color w:val="FF0000"/>
@@ -1541,56 +1208,22 @@
       </w:r>
       <w:r>
         <w:rPr>
-          <w:u w:val="single"/>
-          <w:color w:val="FF0000"/>
-        </w:rPr>
-      </w:r>
-      <w:r>
-        <w:rPr>
           <w:color w:val="FF0000"/>
           <w:u w:val="single"/>
-        </w:rPr>
-      </w:r>
-      <w:r>
-        <w:rPr>
-          <w:u w:val="single"/>
-          <w:color w:val="FF0000"/>
-        </w:rPr>
-        <w:fldChar w:fldCharType="separate"/>
-      </w:r>
-      <w:r>
-        <w:rPr>
-          <w:color w:val="FF0000"/>
-          <w:u w:val="single"/>
-        </w:rPr>
-      </w:r>
-      <w:r>
-        <w:rPr>
-          <w:color w:val="FF0000"/>
-          <w:u w:val="single"/>
-        </w:rPr>
-      </w:r>
-      <w:r>
-        <w:rPr>
-          <w:u w:val="single"/>
-          <w:color w:val="FF0000"/>
         </w:rPr>
         <w:fldChar w:fldCharType="end"/>
       </w:r>
     </w:p>
     <w:p>
       <w:pPr>
-        <w:pStyle w:val="Normal"/>
         <w:tabs>
-          <w:tab w:val="clear" w:pos="709"/>
-          <w:tab w:val="left" w:pos="1701" w:leader="none"/>
-          <w:tab w:val="left" w:pos="3402" w:leader="none"/>
-          <w:tab w:val="left" w:pos="6237" w:leader="none"/>
+          <w:tab w:val="left" w:pos="1701"/>
+          <w:tab w:val="left" w:pos="3402"/>
+          <w:tab w:val="left" w:pos="6237"/>
         </w:tabs>
-        <w:ind w:left="0" w:hanging="0"/>
+        <w:ind w:left="0"/>
         <w:jc w:val="center"/>
         <w:rPr>
-          <w:b/>
           <w:b/>
           <w:bCs/>
           <w:color w:val="FF0000"/>
@@ -1610,7 +1243,7 @@
           <w:bCs/>
           <w:color w:val="FF0000"/>
         </w:rPr>
-        <w:instrText> MERGEFIELD DateValidité </w:instrText>
+        <w:instrText xml:space="preserve"> MERGEFIELD  DateValidité  \* MERGEFORMAT </w:instrText>
       </w:r>
       <w:r>
         <w:rPr>
@@ -1624,6 +1257,7 @@
         <w:rPr>
           <w:b/>
           <w:bCs/>
+          <w:noProof/>
           <w:color w:val="FF0000"/>
         </w:rPr>
         <w:t>«DateValidité»</w:t>
@@ -1639,17 +1273,14 @@
     </w:p>
     <w:p>
       <w:pPr>
-        <w:pStyle w:val="Normal"/>
         <w:tabs>
-          <w:tab w:val="clear" w:pos="709"/>
-          <w:tab w:val="left" w:pos="1701" w:leader="none"/>
-          <w:tab w:val="left" w:pos="3402" w:leader="none"/>
-          <w:tab w:val="left" w:pos="6237" w:leader="none"/>
+          <w:tab w:val="left" w:pos="1701"/>
+          <w:tab w:val="left" w:pos="3402"/>
+          <w:tab w:val="left" w:pos="6237"/>
         </w:tabs>
-        <w:ind w:left="0" w:hanging="0"/>
+        <w:ind w:left="0"/>
         <w:jc w:val="center"/>
         <w:rPr>
-          <w:b/>
           <w:b/>
           <w:color w:val="548DD4" w:themeColor="text2" w:themeTint="99"/>
           <w:sz w:val="22"/>
@@ -1657,40 +1288,31 @@
           <w:u w:val="single"/>
         </w:rPr>
       </w:pPr>
-      <w:r>
+    </w:p>
+    <w:p>
+      <w:pPr>
+        <w:tabs>
+          <w:tab w:val="left" w:pos="1701"/>
+          <w:tab w:val="left" w:pos="3402"/>
+          <w:tab w:val="left" w:pos="6237"/>
+        </w:tabs>
+        <w:ind w:left="0"/>
+        <w:jc w:val="center"/>
         <w:rPr>
           <w:b/>
           <w:color w:val="548DD4" w:themeColor="text2" w:themeTint="99"/>
           <w:sz w:val="22"/>
           <w:szCs w:val="20"/>
-          <w:u w:val="single"/>
-        </w:rPr>
-      </w:r>
-    </w:p>
-    <w:p>
-      <w:pPr>
-        <w:pStyle w:val="Normal"/>
-        <w:tabs>
-          <w:tab w:val="clear" w:pos="709"/>
-          <w:tab w:val="left" w:pos="1701" w:leader="none"/>
-          <w:tab w:val="left" w:pos="3402" w:leader="none"/>
-          <w:tab w:val="left" w:pos="6237" w:leader="none"/>
-        </w:tabs>
-        <w:ind w:left="0" w:hanging="0"/>
-        <w:jc w:val="center"/>
-        <w:rPr>
-          <w:b/>
-          <w:b/>
-          <w:color w:val="548DD4" w:themeColor="text2" w:themeTint="99"/>
-          <w:sz w:val="22"/>
-          <w:szCs w:val="20"/>
         </w:rPr>
       </w:pPr>
       <w:r>
+        <w:rPr>
+          <w:noProof/>
+        </w:rPr>
         <mc:AlternateContent>
           <mc:Choice Requires="wps">
             <w:drawing>
-              <wp:anchor behindDoc="0" distT="0" distB="0" distL="0" distR="0" simplePos="0" locked="0" layoutInCell="1" allowOverlap="1" relativeHeight="2" wp14:anchorId="42B8C124">
+              <wp:anchor distT="0" distB="0" distL="0" distR="0" simplePos="0" relativeHeight="2" behindDoc="0" locked="0" layoutInCell="1" allowOverlap="1" wp14:anchorId="42B8C124">
                 <wp:simplePos x="0" y="0"/>
                 <wp:positionH relativeFrom="margin">
                   <wp:align>center</wp:align>
@@ -1702,6 +1324,7 @@
                 <wp:effectExtent l="9525" t="5080" r="8890" b="6350"/>
                 <wp:wrapNone/>
                 <wp:docPr id="2" name="ZoneTexte 4"/>
+                <wp:cNvGraphicFramePr/>
                 <a:graphic xmlns:a="http://schemas.openxmlformats.org/drawingml/2006/main">
                   <a:graphicData uri="http://schemas.microsoft.com/office/word/2010/wordprocessingShape">
                     <wps:wsp>
@@ -1715,7 +1338,7 @@
                           <a:avLst/>
                         </a:prstGeom>
                         <a:solidFill>
-                          <a:srgbClr val="ffffdf"/>
+                          <a:srgbClr val="FFFFDF"/>
                         </a:solidFill>
                         <a:ln w="3240">
                           <a:solidFill>
@@ -1728,9 +1351,15 @@
                         </a:ln>
                       </wps:spPr>
                       <wps:style>
-                        <a:lnRef idx="0"/>
-                        <a:fillRef idx="0"/>
-                        <a:effectRef idx="0"/>
+                        <a:lnRef idx="0">
+                          <a:scrgbClr r="0" g="0" b="0"/>
+                        </a:lnRef>
+                        <a:fillRef idx="0">
+                          <a:scrgbClr r="0" g="0" b="0"/>
+                        </a:fillRef>
+                        <a:effectRef idx="0">
+                          <a:scrgbClr r="0" g="0" b="0"/>
+                        </a:effectRef>
                         <a:fontRef idx="minor"/>
                       </wps:style>
                       <wps:txbx>
@@ -1738,9 +1367,8 @@
                           <w:p>
                             <w:pPr>
                               <w:pStyle w:val="NormalWeb"/>
-                              <w:spacing w:beforeAutospacing="0" w:before="0" w:afterAutospacing="0" w:after="283"/>
-                              <w:rPr>
-                                <w:i/>
+                              <w:spacing w:beforeAutospacing="0" w:after="283" w:afterAutospacing="0"/>
+                              <w:rPr>
                                 <w:i/>
                                 <w:iCs/>
                                 <w:color w:val="000000" w:themeColor="text1"/>
@@ -1767,15 +1395,7 @@
                             <w:tblPr>
                               <w:tblStyle w:val="Grilledutableau"/>
                               <w:tblW w:w="9758" w:type="dxa"/>
-                              <w:jc w:val="left"/>
-                              <w:tblInd w:w="0" w:type="dxa"/>
-                              <w:tblCellMar>
-                                <w:top w:w="0" w:type="dxa"/>
-                                <w:left w:w="108" w:type="dxa"/>
-                                <w:bottom w:w="0" w:type="dxa"/>
-                                <w:right w:w="108" w:type="dxa"/>
-                              </w:tblCellMar>
-                              <w:tblLook w:val="04a0" w:noHBand="0" w:noVBand="1" w:firstColumn="1" w:lastRow="0" w:lastColumn="0" w:firstRow="1"/>
+                              <w:tblLook w:val="04A0" w:firstRow="1" w:lastRow="0" w:firstColumn="1" w:lastColumn="0" w:noHBand="0" w:noVBand="1"/>
                             </w:tblPr>
                             <w:tblGrid>
                               <w:gridCol w:w="2093"/>
@@ -1784,7 +1404,7 @@
                             </w:tblGrid>
                             <w:tr>
                               <w:trPr>
-                                <w:trHeight w:val="474" w:hRule="atLeast"/>
+                                <w:trHeight w:val="474"/>
                               </w:trPr>
                               <w:tc>
                                 <w:tcPr>
@@ -1800,9 +1420,8 @@
                                 <w:p>
                                   <w:pPr>
                                     <w:pStyle w:val="NormalWeb"/>
-                                    <w:spacing w:beforeAutospacing="0" w:before="0" w:afterAutospacing="0" w:after="0"/>
+                                    <w:spacing w:beforeAutospacing="0" w:afterAutospacing="0"/>
                                     <w:rPr>
-                                      <w:i/>
                                       <w:i/>
                                       <w:iCs/>
                                       <w:color w:val="000000" w:themeColor="text1"/>
@@ -1835,45 +1454,46 @@
                                   </w:r>
                                   <w:r>
                                     <w:rPr>
-                                      <w:sz w:val="20"/>
                                       <w:i/>
-                                      <w:kern w:val="2"/>
-                                      <w:szCs w:val="20"/>
                                       <w:iCs/>
                                       <w:color w:val="000000"/>
+                                      <w:kern w:val="2"/>
+                                      <w:sz w:val="20"/>
+                                      <w:szCs w:val="20"/>
                                     </w:rPr>
-                                    <w:instrText> MERGEFIELD Pilote </w:instrText>
+                                    <w:instrText xml:space="preserve"> MERGEFIELD  Pilote  \* MERGEFORMAT </w:instrText>
                                   </w:r>
                                   <w:r>
                                     <w:rPr>
-                                      <w:sz w:val="20"/>
                                       <w:i/>
-                                      <w:kern w:val="2"/>
-                                      <w:szCs w:val="20"/>
                                       <w:iCs/>
                                       <w:color w:val="000000"/>
+                                      <w:kern w:val="2"/>
+                                      <w:sz w:val="20"/>
+                                      <w:szCs w:val="20"/>
                                     </w:rPr>
                                     <w:fldChar w:fldCharType="separate"/>
                                   </w:r>
                                   <w:r>
                                     <w:rPr>
+                                      <w:i/>
+                                      <w:iCs/>
+                                      <w:noProof/>
+                                      <w:color w:val="000000"/>
+                                      <w:kern w:val="2"/>
                                       <w:sz w:val="20"/>
-                                      <w:i/>
-                                      <w:kern w:val="2"/>
                                       <w:szCs w:val="20"/>
-                                      <w:iCs/>
-                                      <w:color w:val="000000"/>
                                     </w:rPr>
                                     <w:t>«Pilote»</w:t>
                                   </w:r>
                                   <w:r>
                                     <w:rPr>
-                                      <w:sz w:val="20"/>
                                       <w:i/>
-                                      <w:kern w:val="2"/>
-                                      <w:szCs w:val="20"/>
                                       <w:iCs/>
                                       <w:color w:val="000000"/>
+                                      <w:kern w:val="2"/>
+                                      <w:sz w:val="20"/>
+                                      <w:szCs w:val="20"/>
                                     </w:rPr>
                                     <w:fldChar w:fldCharType="end"/>
                                   </w:r>
@@ -1892,9 +1512,8 @@
                                 <w:p>
                                   <w:pPr>
                                     <w:pStyle w:val="NormalWeb"/>
-                                    <w:spacing w:beforeAutospacing="0" w:before="0" w:afterAutospacing="0" w:after="0"/>
+                                    <w:spacing w:beforeAutospacing="0" w:afterAutospacing="0"/>
                                     <w:rPr>
-                                      <w:i/>
                                       <w:i/>
                                       <w:iCs/>
                                       <w:color w:val="000000" w:themeColor="text1"/>
@@ -1903,6 +1522,7 @@
                                       <w:szCs w:val="20"/>
                                     </w:rPr>
                                   </w:pPr>
+                                  <w:proofErr w:type="spellStart"/>
                                   <w:r>
                                     <w:rPr>
                                       <w:i/>
@@ -1912,7 +1532,19 @@
                                       <w:sz w:val="20"/>
                                       <w:szCs w:val="20"/>
                                     </w:rPr>
-                                    <w:t xml:space="preserve">Immat. Avion : </w:t>
+                                    <w:t>Immat</w:t>
+                                  </w:r>
+                                  <w:proofErr w:type="spellEnd"/>
+                                  <w:r>
+                                    <w:rPr>
+                                      <w:i/>
+                                      <w:iCs/>
+                                      <w:color w:val="000000" w:themeColor="text1"/>
+                                      <w:kern w:val="2"/>
+                                      <w:sz w:val="20"/>
+                                      <w:szCs w:val="20"/>
+                                    </w:rPr>
+                                    <w:t xml:space="preserve">. Avion : </w:t>
                                   </w:r>
                                   <w:r>
                                     <w:rPr>
@@ -1927,45 +1559,46 @@
                                   </w:r>
                                   <w:r>
                                     <w:rPr>
-                                      <w:sz w:val="20"/>
                                       <w:i/>
-                                      <w:kern w:val="2"/>
-                                      <w:szCs w:val="20"/>
                                       <w:iCs/>
                                       <w:color w:val="000000"/>
+                                      <w:kern w:val="2"/>
+                                      <w:sz w:val="20"/>
+                                      <w:szCs w:val="20"/>
                                     </w:rPr>
-                                    <w:instrText> MERGEFIELD Avion </w:instrText>
+                                    <w:instrText xml:space="preserve"> MERGEFIELD  Avion  \* MERGEFORMAT </w:instrText>
                                   </w:r>
                                   <w:r>
                                     <w:rPr>
-                                      <w:sz w:val="20"/>
                                       <w:i/>
-                                      <w:kern w:val="2"/>
-                                      <w:szCs w:val="20"/>
                                       <w:iCs/>
                                       <w:color w:val="000000"/>
+                                      <w:kern w:val="2"/>
+                                      <w:sz w:val="20"/>
+                                      <w:szCs w:val="20"/>
                                     </w:rPr>
                                     <w:fldChar w:fldCharType="separate"/>
                                   </w:r>
                                   <w:r>
                                     <w:rPr>
+                                      <w:i/>
+                                      <w:iCs/>
+                                      <w:noProof/>
+                                      <w:color w:val="000000"/>
+                                      <w:kern w:val="2"/>
                                       <w:sz w:val="20"/>
-                                      <w:i/>
-                                      <w:kern w:val="2"/>
                                       <w:szCs w:val="20"/>
-                                      <w:iCs/>
-                                      <w:color w:val="000000"/>
                                     </w:rPr>
                                     <w:t>«Avion»</w:t>
                                   </w:r>
                                   <w:r>
                                     <w:rPr>
-                                      <w:sz w:val="20"/>
                                       <w:i/>
-                                      <w:kern w:val="2"/>
-                                      <w:szCs w:val="20"/>
                                       <w:iCs/>
                                       <w:color w:val="000000"/>
+                                      <w:kern w:val="2"/>
+                                      <w:sz w:val="20"/>
+                                      <w:szCs w:val="20"/>
                                     </w:rPr>
                                     <w:fldChar w:fldCharType="end"/>
                                   </w:r>
@@ -1974,7 +1607,7 @@
                             </w:tr>
                             <w:tr>
                               <w:trPr>
-                                <w:trHeight w:val="411" w:hRule="atLeast"/>
+                                <w:trHeight w:val="411"/>
                               </w:trPr>
                               <w:tc>
                                 <w:tcPr>
@@ -1989,9 +1622,8 @@
                                 <w:p>
                                   <w:pPr>
                                     <w:pStyle w:val="NormalWeb"/>
-                                    <w:spacing w:beforeAutospacing="0" w:before="0" w:afterAutospacing="0" w:after="0"/>
+                                    <w:spacing w:beforeAutospacing="0" w:afterAutospacing="0"/>
                                     <w:rPr>
-                                      <w:i/>
                                       <w:i/>
                                       <w:iCs/>
                                       <w:color w:val="000000" w:themeColor="text1"/>
@@ -2024,45 +1656,46 @@
                                   </w:r>
                                   <w:r>
                                     <w:rPr>
-                                      <w:sz w:val="20"/>
                                       <w:i/>
-                                      <w:kern w:val="2"/>
-                                      <w:szCs w:val="20"/>
                                       <w:iCs/>
                                       <w:color w:val="000000"/>
+                                      <w:kern w:val="2"/>
+                                      <w:sz w:val="20"/>
+                                      <w:szCs w:val="20"/>
                                     </w:rPr>
-                                    <w:instrText> MERGEFIELD DateVol </w:instrText>
+                                    <w:instrText xml:space="preserve"> MERGEFIELD  DateVol  \* MERGEFORMAT </w:instrText>
                                   </w:r>
                                   <w:r>
                                     <w:rPr>
-                                      <w:sz w:val="20"/>
                                       <w:i/>
-                                      <w:kern w:val="2"/>
-                                      <w:szCs w:val="20"/>
                                       <w:iCs/>
                                       <w:color w:val="000000"/>
+                                      <w:kern w:val="2"/>
+                                      <w:sz w:val="20"/>
+                                      <w:szCs w:val="20"/>
                                     </w:rPr>
                                     <w:fldChar w:fldCharType="separate"/>
                                   </w:r>
                                   <w:r>
                                     <w:rPr>
+                                      <w:i/>
+                                      <w:iCs/>
+                                      <w:noProof/>
+                                      <w:color w:val="000000"/>
+                                      <w:kern w:val="2"/>
                                       <w:sz w:val="20"/>
-                                      <w:i/>
-                                      <w:kern w:val="2"/>
                                       <w:szCs w:val="20"/>
-                                      <w:iCs/>
-                                      <w:color w:val="000000"/>
                                     </w:rPr>
                                     <w:t>«DateVol»</w:t>
                                   </w:r>
                                   <w:r>
                                     <w:rPr>
-                                      <w:sz w:val="20"/>
                                       <w:i/>
-                                      <w:kern w:val="2"/>
-                                      <w:szCs w:val="20"/>
                                       <w:iCs/>
                                       <w:color w:val="000000"/>
+                                      <w:kern w:val="2"/>
+                                      <w:sz w:val="20"/>
+                                      <w:szCs w:val="20"/>
                                     </w:rPr>
                                     <w:fldChar w:fldCharType="end"/>
                                   </w:r>
@@ -2092,9 +1725,8 @@
                                 <w:p>
                                   <w:pPr>
                                     <w:pStyle w:val="NormalWeb"/>
-                                    <w:spacing w:beforeAutospacing="0" w:before="0" w:afterAutospacing="0" w:after="0"/>
+                                    <w:spacing w:beforeAutospacing="0" w:afterAutospacing="0"/>
                                     <w:rPr>
-                                      <w:i/>
                                       <w:i/>
                                       <w:iCs/>
                                       <w:color w:val="000000" w:themeColor="text1"/>
@@ -2127,45 +1759,46 @@
                                   </w:r>
                                   <w:r>
                                     <w:rPr>
-                                      <w:sz w:val="20"/>
                                       <w:i/>
-                                      <w:kern w:val="2"/>
-                                      <w:szCs w:val="20"/>
                                       <w:iCs/>
                                       <w:color w:val="000000"/>
+                                      <w:kern w:val="2"/>
+                                      <w:sz w:val="20"/>
+                                      <w:szCs w:val="20"/>
                                     </w:rPr>
-                                    <w:instrText> MERGEFIELD HeureVol </w:instrText>
+                                    <w:instrText xml:space="preserve"> MERGEFIELD  HeureVol  \* MERGEFORMAT </w:instrText>
                                   </w:r>
                                   <w:r>
                                     <w:rPr>
-                                      <w:sz w:val="20"/>
                                       <w:i/>
-                                      <w:kern w:val="2"/>
-                                      <w:szCs w:val="20"/>
                                       <w:iCs/>
                                       <w:color w:val="000000"/>
+                                      <w:kern w:val="2"/>
+                                      <w:sz w:val="20"/>
+                                      <w:szCs w:val="20"/>
                                     </w:rPr>
                                     <w:fldChar w:fldCharType="separate"/>
                                   </w:r>
                                   <w:r>
                                     <w:rPr>
+                                      <w:i/>
+                                      <w:iCs/>
+                                      <w:noProof/>
+                                      <w:color w:val="000000"/>
+                                      <w:kern w:val="2"/>
                                       <w:sz w:val="20"/>
-                                      <w:i/>
-                                      <w:kern w:val="2"/>
                                       <w:szCs w:val="20"/>
-                                      <w:iCs/>
-                                      <w:color w:val="000000"/>
                                     </w:rPr>
                                     <w:t>«HeureVol»</w:t>
                                   </w:r>
                                   <w:r>
                                     <w:rPr>
-                                      <w:sz w:val="20"/>
                                       <w:i/>
-                                      <w:kern w:val="2"/>
-                                      <w:szCs w:val="20"/>
                                       <w:iCs/>
                                       <w:color w:val="000000"/>
+                                      <w:kern w:val="2"/>
+                                      <w:sz w:val="20"/>
+                                      <w:szCs w:val="20"/>
                                     </w:rPr>
                                     <w:fldChar w:fldCharType="end"/>
                                   </w:r>
@@ -2184,9 +1817,8 @@
                                 <w:p>
                                   <w:pPr>
                                     <w:pStyle w:val="NormalWeb"/>
-                                    <w:spacing w:beforeAutospacing="0" w:before="0" w:afterAutospacing="0" w:after="0"/>
+                                    <w:spacing w:beforeAutospacing="0" w:afterAutospacing="0"/>
                                     <w:rPr>
-                                      <w:i/>
                                       <w:i/>
                                       <w:iCs/>
                                       <w:color w:val="000000" w:themeColor="text1"/>
@@ -2219,48 +1851,51 @@
                                   </w:r>
                                   <w:r>
                                     <w:rPr>
-                                      <w:sz w:val="20"/>
                                       <w:i/>
-                                      <w:kern w:val="2"/>
-                                      <w:szCs w:val="20"/>
                                       <w:iCs/>
                                       <w:color w:val="000000"/>
+                                      <w:kern w:val="2"/>
+                                      <w:sz w:val="20"/>
+                                      <w:szCs w:val="20"/>
                                     </w:rPr>
-                                    <w:instrText> MERGEFIELD DuréeVol </w:instrText>
+                                    <w:instrText xml:space="preserve"> MERGEFIELD  DuréeVol  \* MERGEFORMAT </w:instrText>
                                   </w:r>
                                   <w:r>
                                     <w:rPr>
-                                      <w:sz w:val="20"/>
                                       <w:i/>
-                                      <w:kern w:val="2"/>
-                                      <w:szCs w:val="20"/>
                                       <w:iCs/>
                                       <w:color w:val="000000"/>
+                                      <w:kern w:val="2"/>
+                                      <w:sz w:val="20"/>
+                                      <w:szCs w:val="20"/>
                                     </w:rPr>
                                     <w:fldChar w:fldCharType="separate"/>
                                   </w:r>
                                   <w:r>
                                     <w:rPr>
+                                      <w:i/>
+                                      <w:iCs/>
+                                      <w:noProof/>
+                                      <w:color w:val="000000"/>
+                                      <w:kern w:val="2"/>
                                       <w:sz w:val="20"/>
-                                      <w:i/>
-                                      <w:kern w:val="2"/>
                                       <w:szCs w:val="20"/>
-                                      <w:iCs/>
-                                      <w:color w:val="000000"/>
                                     </w:rPr>
                                     <w:t>«DuréeVol»</w:t>
                                   </w:r>
                                   <w:r>
                                     <w:rPr>
-                                      <w:sz w:val="20"/>
                                       <w:i/>
-                                      <w:kern w:val="2"/>
-                                      <w:szCs w:val="20"/>
                                       <w:iCs/>
                                       <w:color w:val="000000"/>
+                                      <w:kern w:val="2"/>
+                                      <w:sz w:val="20"/>
+                                      <w:szCs w:val="20"/>
                                     </w:rPr>
                                     <w:fldChar w:fldCharType="end"/>
                                   </w:r>
+                                  <w:bookmarkStart w:id="10" w:name="_GoBack"/>
+                                  <w:bookmarkEnd w:id="10"/>
                                 </w:p>
                               </w:tc>
                             </w:tr>
@@ -2268,15 +1903,12 @@
                           <w:p>
                             <w:pPr>
                               <w:pStyle w:val="NormalWeb"/>
-                              <w:spacing w:beforeAutospacing="0" w:before="280" w:afterAutospacing="0" w:after="280"/>
+                              <w:spacing w:before="280" w:beforeAutospacing="0" w:after="280" w:afterAutospacing="0"/>
                               <w:rPr>
                                 <w:sz w:val="20"/>
                                 <w:szCs w:val="20"/>
                               </w:rPr>
                             </w:pPr>
-                            <w:r>
-                              <w:rPr/>
-                            </w:r>
                           </w:p>
                         </w:txbxContent>
                       </wps:txbx>
@@ -2291,18 +1923,14 @@
           </mc:Choice>
           <mc:Fallback>
             <w:pict>
-              <v:rect id="shape_0" ID="ZoneTexte 4" fillcolor="#ffffdf" stroked="t" style="position:absolute;margin-left:-10pt;margin-top:18.4pt;width:501.8pt;height:83.85pt;mso-position-horizontal:center;mso-position-horizontal-relative:margin" wp14:anchorId="42B8C124">
-                <w10:wrap type="square"/>
-                <v:fill o:detectmouseclick="t" type="solid" color2="#000020"/>
-                <v:stroke color="black" weight="3240" joinstyle="miter" endcap="flat"/>
+              <v:rect id="ZoneTexte 4" o:spid="_x0000_s1026" style="position:absolute;left:0;text-align:left;margin-left:0;margin-top:18.4pt;width:501.9pt;height:83.95pt;z-index:2;visibility:visible;mso-wrap-style:square;mso-wrap-distance-left:0;mso-wrap-distance-top:0;mso-wrap-distance-right:0;mso-wrap-distance-bottom:0;mso-position-horizontal:center;mso-position-horizontal-relative:margin;mso-position-vertical:absolute;mso-position-vertical-relative:text;v-text-anchor:top" o:gfxdata="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" fillcolor="#ffffdf" strokecolor="black [3213]" strokeweight=".09mm">
                 <v:textbox>
                   <w:txbxContent>
                     <w:p>
                       <w:pPr>
                         <w:pStyle w:val="NormalWeb"/>
-                        <w:spacing w:beforeAutospacing="0" w:before="0" w:afterAutospacing="0" w:after="283"/>
+                        <w:spacing w:beforeAutospacing="0" w:after="283" w:afterAutospacing="0"/>
                         <w:rPr>
-                          <w:i/>
                           <w:i/>
                           <w:iCs/>
                           <w:color w:val="000000" w:themeColor="text1"/>
@@ -2329,15 +1957,7 @@
                       <w:tblPr>
                         <w:tblStyle w:val="Grilledutableau"/>
                         <w:tblW w:w="9758" w:type="dxa"/>
-                        <w:jc w:val="left"/>
-                        <w:tblInd w:w="0" w:type="dxa"/>
-                        <w:tblCellMar>
-                          <w:top w:w="0" w:type="dxa"/>
-                          <w:left w:w="108" w:type="dxa"/>
-                          <w:bottom w:w="0" w:type="dxa"/>
-                          <w:right w:w="108" w:type="dxa"/>
-                        </w:tblCellMar>
-                        <w:tblLook w:val="04a0" w:noHBand="0" w:noVBand="1" w:firstColumn="1" w:lastRow="0" w:lastColumn="0" w:firstRow="1"/>
+                        <w:tblLook w:val="04A0" w:firstRow="1" w:lastRow="0" w:firstColumn="1" w:lastColumn="0" w:noHBand="0" w:noVBand="1"/>
                       </w:tblPr>
                       <w:tblGrid>
                         <w:gridCol w:w="2093"/>
@@ -2346,7 +1966,7 @@
                       </w:tblGrid>
                       <w:tr>
                         <w:trPr>
-                          <w:trHeight w:val="474" w:hRule="atLeast"/>
+                          <w:trHeight w:val="474"/>
                         </w:trPr>
                         <w:tc>
                           <w:tcPr>
@@ -2362,9 +1982,8 @@
                           <w:p>
                             <w:pPr>
                               <w:pStyle w:val="NormalWeb"/>
-                              <w:spacing w:beforeAutospacing="0" w:before="0" w:afterAutospacing="0" w:after="0"/>
-                              <w:rPr>
-                                <w:i/>
+                              <w:spacing w:beforeAutospacing="0" w:afterAutospacing="0"/>
+                              <w:rPr>
                                 <w:i/>
                                 <w:iCs/>
                                 <w:color w:val="000000" w:themeColor="text1"/>
@@ -2397,45 +2016,46 @@
                             </w:r>
                             <w:r>
                               <w:rPr>
-                                <w:sz w:val="20"/>
-                                <w:i/>
-                                <w:kern w:val="2"/>
-                                <w:szCs w:val="20"/>
+                                <w:i/>
                                 <w:iCs/>
                                 <w:color w:val="000000"/>
-                              </w:rPr>
-                              <w:instrText> MERGEFIELD Pilote </w:instrText>
+                                <w:kern w:val="2"/>
+                                <w:sz w:val="20"/>
+                                <w:szCs w:val="20"/>
+                              </w:rPr>
+                              <w:instrText xml:space="preserve"> MERGEFIELD  Pilote  \* MERGEFORMAT </w:instrText>
                             </w:r>
                             <w:r>
                               <w:rPr>
-                                <w:sz w:val="20"/>
-                                <w:i/>
-                                <w:kern w:val="2"/>
-                                <w:szCs w:val="20"/>
+                                <w:i/>
                                 <w:iCs/>
                                 <w:color w:val="000000"/>
+                                <w:kern w:val="2"/>
+                                <w:sz w:val="20"/>
+                                <w:szCs w:val="20"/>
                               </w:rPr>
                               <w:fldChar w:fldCharType="separate"/>
                             </w:r>
                             <w:r>
                               <w:rPr>
-                                <w:sz w:val="20"/>
-                                <w:i/>
-                                <w:kern w:val="2"/>
-                                <w:szCs w:val="20"/>
-                                <w:iCs/>
+                                <w:i/>
+                                <w:iCs/>
+                                <w:noProof/>
                                 <w:color w:val="000000"/>
+                                <w:kern w:val="2"/>
+                                <w:sz w:val="20"/>
+                                <w:szCs w:val="20"/>
                               </w:rPr>
                               <w:t>«Pilote»</w:t>
                             </w:r>
                             <w:r>
                               <w:rPr>
-                                <w:sz w:val="20"/>
-                                <w:i/>
-                                <w:kern w:val="2"/>
-                                <w:szCs w:val="20"/>
+                                <w:i/>
                                 <w:iCs/>
                                 <w:color w:val="000000"/>
+                                <w:kern w:val="2"/>
+                                <w:sz w:val="20"/>
+                                <w:szCs w:val="20"/>
                               </w:rPr>
                               <w:fldChar w:fldCharType="end"/>
                             </w:r>
@@ -2454,9 +2074,8 @@
                           <w:p>
                             <w:pPr>
                               <w:pStyle w:val="NormalWeb"/>
-                              <w:spacing w:beforeAutospacing="0" w:before="0" w:afterAutospacing="0" w:after="0"/>
-                              <w:rPr>
-                                <w:i/>
+                              <w:spacing w:beforeAutospacing="0" w:afterAutospacing="0"/>
+                              <w:rPr>
                                 <w:i/>
                                 <w:iCs/>
                                 <w:color w:val="000000" w:themeColor="text1"/>
@@ -2465,6 +2084,7 @@
                                 <w:szCs w:val="20"/>
                               </w:rPr>
                             </w:pPr>
+                            <w:proofErr w:type="spellStart"/>
                             <w:r>
                               <w:rPr>
                                 <w:i/>
@@ -2474,7 +2094,19 @@
                                 <w:sz w:val="20"/>
                                 <w:szCs w:val="20"/>
                               </w:rPr>
-                              <w:t xml:space="preserve">Immat. Avion : </w:t>
+                              <w:t>Immat</w:t>
+                            </w:r>
+                            <w:proofErr w:type="spellEnd"/>
+                            <w:r>
+                              <w:rPr>
+                                <w:i/>
+                                <w:iCs/>
+                                <w:color w:val="000000" w:themeColor="text1"/>
+                                <w:kern w:val="2"/>
+                                <w:sz w:val="20"/>
+                                <w:szCs w:val="20"/>
+                              </w:rPr>
+                              <w:t xml:space="preserve">. Avion : </w:t>
                             </w:r>
                             <w:r>
                               <w:rPr>
@@ -2489,45 +2121,46 @@
                             </w:r>
                             <w:r>
                               <w:rPr>
-                                <w:sz w:val="20"/>
-                                <w:i/>
-                                <w:kern w:val="2"/>
-                                <w:szCs w:val="20"/>
+                                <w:i/>
                                 <w:iCs/>
                                 <w:color w:val="000000"/>
-                              </w:rPr>
-                              <w:instrText> MERGEFIELD Avion </w:instrText>
+                                <w:kern w:val="2"/>
+                                <w:sz w:val="20"/>
+                                <w:szCs w:val="20"/>
+                              </w:rPr>
+                              <w:instrText xml:space="preserve"> MERGEFIELD  Avion  \* MERGEFORMAT </w:instrText>
                             </w:r>
                             <w:r>
                               <w:rPr>
-                                <w:sz w:val="20"/>
-                                <w:i/>
-                                <w:kern w:val="2"/>
-                                <w:szCs w:val="20"/>
+                                <w:i/>
                                 <w:iCs/>
                                 <w:color w:val="000000"/>
+                                <w:kern w:val="2"/>
+                                <w:sz w:val="20"/>
+                                <w:szCs w:val="20"/>
                               </w:rPr>
                               <w:fldChar w:fldCharType="separate"/>
                             </w:r>
                             <w:r>
                               <w:rPr>
-                                <w:sz w:val="20"/>
-                                <w:i/>
-                                <w:kern w:val="2"/>
-                                <w:szCs w:val="20"/>
-                                <w:iCs/>
+                                <w:i/>
+                                <w:iCs/>
+                                <w:noProof/>
                                 <w:color w:val="000000"/>
+                                <w:kern w:val="2"/>
+                                <w:sz w:val="20"/>
+                                <w:szCs w:val="20"/>
                               </w:rPr>
                               <w:t>«Avion»</w:t>
                             </w:r>
                             <w:r>
                               <w:rPr>
-                                <w:sz w:val="20"/>
-                                <w:i/>
-                                <w:kern w:val="2"/>
-                                <w:szCs w:val="20"/>
+                                <w:i/>
                                 <w:iCs/>
                                 <w:color w:val="000000"/>
+                                <w:kern w:val="2"/>
+                                <w:sz w:val="20"/>
+                                <w:szCs w:val="20"/>
                               </w:rPr>
                               <w:fldChar w:fldCharType="end"/>
                             </w:r>
@@ -2536,7 +2169,7 @@
                       </w:tr>
                       <w:tr>
                         <w:trPr>
-                          <w:trHeight w:val="411" w:hRule="atLeast"/>
+                          <w:trHeight w:val="411"/>
                         </w:trPr>
                         <w:tc>
                           <w:tcPr>
@@ -2551,9 +2184,8 @@
                           <w:p>
                             <w:pPr>
                               <w:pStyle w:val="NormalWeb"/>
-                              <w:spacing w:beforeAutospacing="0" w:before="0" w:afterAutospacing="0" w:after="0"/>
-                              <w:rPr>
-                                <w:i/>
+                              <w:spacing w:beforeAutospacing="0" w:afterAutospacing="0"/>
+                              <w:rPr>
                                 <w:i/>
                                 <w:iCs/>
                                 <w:color w:val="000000" w:themeColor="text1"/>
@@ -2586,45 +2218,46 @@
                             </w:r>
                             <w:r>
                               <w:rPr>
-                                <w:sz w:val="20"/>
-                                <w:i/>
-                                <w:kern w:val="2"/>
-                                <w:szCs w:val="20"/>
+                                <w:i/>
                                 <w:iCs/>
                                 <w:color w:val="000000"/>
-                              </w:rPr>
-                              <w:instrText> MERGEFIELD DateVol </w:instrText>
+                                <w:kern w:val="2"/>
+                                <w:sz w:val="20"/>
+                                <w:szCs w:val="20"/>
+                              </w:rPr>
+                              <w:instrText xml:space="preserve"> MERGEFIELD  DateVol  \* MERGEFORMAT </w:instrText>
                             </w:r>
                             <w:r>
                               <w:rPr>
-                                <w:sz w:val="20"/>
-                                <w:i/>
-                                <w:kern w:val="2"/>
-                                <w:szCs w:val="20"/>
+                                <w:i/>
                                 <w:iCs/>
                                 <w:color w:val="000000"/>
+                                <w:kern w:val="2"/>
+                                <w:sz w:val="20"/>
+                                <w:szCs w:val="20"/>
                               </w:rPr>
                               <w:fldChar w:fldCharType="separate"/>
                             </w:r>
                             <w:r>
                               <w:rPr>
-                                <w:sz w:val="20"/>
-                                <w:i/>
-                                <w:kern w:val="2"/>
-                                <w:szCs w:val="20"/>
-                                <w:iCs/>
+                                <w:i/>
+                                <w:iCs/>
+                                <w:noProof/>
                                 <w:color w:val="000000"/>
+                                <w:kern w:val="2"/>
+                                <w:sz w:val="20"/>
+                                <w:szCs w:val="20"/>
                               </w:rPr>
                               <w:t>«DateVol»</w:t>
                             </w:r>
                             <w:r>
                               <w:rPr>
-                                <w:sz w:val="20"/>
-                                <w:i/>
-                                <w:kern w:val="2"/>
-                                <w:szCs w:val="20"/>
+                                <w:i/>
                                 <w:iCs/>
                                 <w:color w:val="000000"/>
+                                <w:kern w:val="2"/>
+                                <w:sz w:val="20"/>
+                                <w:szCs w:val="20"/>
                               </w:rPr>
                               <w:fldChar w:fldCharType="end"/>
                             </w:r>
@@ -2654,9 +2287,8 @@
                           <w:p>
                             <w:pPr>
                               <w:pStyle w:val="NormalWeb"/>
-                              <w:spacing w:beforeAutospacing="0" w:before="0" w:afterAutospacing="0" w:after="0"/>
-                              <w:rPr>
-                                <w:i/>
+                              <w:spacing w:beforeAutospacing="0" w:afterAutospacing="0"/>
+                              <w:rPr>
                                 <w:i/>
                                 <w:iCs/>
                                 <w:color w:val="000000" w:themeColor="text1"/>
@@ -2689,45 +2321,46 @@
                             </w:r>
                             <w:r>
                               <w:rPr>
-                                <w:sz w:val="20"/>
-                                <w:i/>
-                                <w:kern w:val="2"/>
-                                <w:szCs w:val="20"/>
+                                <w:i/>
                                 <w:iCs/>
                                 <w:color w:val="000000"/>
-                              </w:rPr>
-                              <w:instrText> MERGEFIELD HeureVol </w:instrText>
+                                <w:kern w:val="2"/>
+                                <w:sz w:val="20"/>
+                                <w:szCs w:val="20"/>
+                              </w:rPr>
+                              <w:instrText xml:space="preserve"> MERGEFIELD  HeureVol  \* MERGEFORMAT </w:instrText>
                             </w:r>
                             <w:r>
                               <w:rPr>
-                                <w:sz w:val="20"/>
-                                <w:i/>
-                                <w:kern w:val="2"/>
-                                <w:szCs w:val="20"/>
+                                <w:i/>
                                 <w:iCs/>
                                 <w:color w:val="000000"/>
+                                <w:kern w:val="2"/>
+                                <w:sz w:val="20"/>
+                                <w:szCs w:val="20"/>
                               </w:rPr>
                               <w:fldChar w:fldCharType="separate"/>
                             </w:r>
                             <w:r>
                               <w:rPr>
-                                <w:sz w:val="20"/>
-                                <w:i/>
-                                <w:kern w:val="2"/>
-                                <w:szCs w:val="20"/>
-                                <w:iCs/>
+                                <w:i/>
+                                <w:iCs/>
+                                <w:noProof/>
                                 <w:color w:val="000000"/>
+                                <w:kern w:val="2"/>
+                                <w:sz w:val="20"/>
+                                <w:szCs w:val="20"/>
                               </w:rPr>
                               <w:t>«HeureVol»</w:t>
                             </w:r>
                             <w:r>
                               <w:rPr>
-                                <w:sz w:val="20"/>
-                                <w:i/>
-                                <w:kern w:val="2"/>
-                                <w:szCs w:val="20"/>
+                                <w:i/>
                                 <w:iCs/>
                                 <w:color w:val="000000"/>
+                                <w:kern w:val="2"/>
+                                <w:sz w:val="20"/>
+                                <w:szCs w:val="20"/>
                               </w:rPr>
                               <w:fldChar w:fldCharType="end"/>
                             </w:r>
@@ -2746,9 +2379,8 @@
                           <w:p>
                             <w:pPr>
                               <w:pStyle w:val="NormalWeb"/>
-                              <w:spacing w:beforeAutospacing="0" w:before="0" w:afterAutospacing="0" w:after="0"/>
-                              <w:rPr>
-                                <w:i/>
+                              <w:spacing w:beforeAutospacing="0" w:afterAutospacing="0"/>
+                              <w:rPr>
                                 <w:i/>
                                 <w:iCs/>
                                 <w:color w:val="000000" w:themeColor="text1"/>
@@ -2781,48 +2413,51 @@
                             </w:r>
                             <w:r>
                               <w:rPr>
-                                <w:sz w:val="20"/>
-                                <w:i/>
-                                <w:kern w:val="2"/>
-                                <w:szCs w:val="20"/>
+                                <w:i/>
                                 <w:iCs/>
                                 <w:color w:val="000000"/>
-                              </w:rPr>
-                              <w:instrText> MERGEFIELD DuréeVol </w:instrText>
+                                <w:kern w:val="2"/>
+                                <w:sz w:val="20"/>
+                                <w:szCs w:val="20"/>
+                              </w:rPr>
+                              <w:instrText xml:space="preserve"> MERGEFIELD  DuréeVol  \* MERGEFORMAT </w:instrText>
                             </w:r>
                             <w:r>
                               <w:rPr>
-                                <w:sz w:val="20"/>
-                                <w:i/>
-                                <w:kern w:val="2"/>
-                                <w:szCs w:val="20"/>
+                                <w:i/>
                                 <w:iCs/>
                                 <w:color w:val="000000"/>
+                                <w:kern w:val="2"/>
+                                <w:sz w:val="20"/>
+                                <w:szCs w:val="20"/>
                               </w:rPr>
                               <w:fldChar w:fldCharType="separate"/>
                             </w:r>
                             <w:r>
                               <w:rPr>
-                                <w:sz w:val="20"/>
-                                <w:i/>
-                                <w:kern w:val="2"/>
-                                <w:szCs w:val="20"/>
-                                <w:iCs/>
+                                <w:i/>
+                                <w:iCs/>
+                                <w:noProof/>
                                 <w:color w:val="000000"/>
+                                <w:kern w:val="2"/>
+                                <w:sz w:val="20"/>
+                                <w:szCs w:val="20"/>
                               </w:rPr>
                               <w:t>«DuréeVol»</w:t>
                             </w:r>
                             <w:r>
                               <w:rPr>
-                                <w:sz w:val="20"/>
-                                <w:i/>
-                                <w:kern w:val="2"/>
-                                <w:szCs w:val="20"/>
+                                <w:i/>
                                 <w:iCs/>
                                 <w:color w:val="000000"/>
+                                <w:kern w:val="2"/>
+                                <w:sz w:val="20"/>
+                                <w:szCs w:val="20"/>
                               </w:rPr>
                               <w:fldChar w:fldCharType="end"/>
                             </w:r>
+                            <w:bookmarkStart w:id="11" w:name="_GoBack"/>
+                            <w:bookmarkEnd w:id="11"/>
                           </w:p>
                         </w:tc>
                       </w:tr>
@@ -2830,18 +2465,16 @@
                     <w:p>
                       <w:pPr>
                         <w:pStyle w:val="NormalWeb"/>
-                        <w:spacing w:beforeAutospacing="0" w:before="280" w:afterAutospacing="0" w:after="280"/>
+                        <w:spacing w:before="280" w:beforeAutospacing="0" w:after="280" w:afterAutospacing="0"/>
                         <w:rPr>
                           <w:sz w:val="20"/>
                           <w:szCs w:val="20"/>
                         </w:rPr>
                       </w:pPr>
-                      <w:r>
-                        <w:rPr/>
-                      </w:r>
                     </w:p>
                   </w:txbxContent>
                 </v:textbox>
+                <w10:wrap anchorx="margin"/>
               </v:rect>
             </w:pict>
           </mc:Fallback>
@@ -2859,29 +2492,45 @@
       </w:r>
     </w:p>
     <w:sectPr>
-      <w:headerReference w:type="default" r:id="rId3"/>
-      <w:footerReference w:type="default" r:id="rId4"/>
-      <w:type w:val="nextPage"/>
+      <w:headerReference w:type="default" r:id="rId8"/>
+      <w:footerReference w:type="default" r:id="rId9"/>
       <w:pgSz w:w="11906" w:h="16838"/>
-      <w:pgMar w:left="1134" w:right="1134" w:header="0" w:top="227" w:footer="0" w:bottom="284" w:gutter="0"/>
-      <w:pgNumType w:fmt="decimal"/>
-      <w:formProt w:val="false"/>
-      <w:textDirection w:val="lrTb"/>
-      <w:docGrid w:type="default" w:linePitch="245" w:charSpace="0"/>
+      <w:pgMar w:top="227" w:right="1134" w:bottom="284" w:left="1134" w:header="0" w:footer="0" w:gutter="0"/>
+      <w:cols w:space="720"/>
+      <w:formProt w:val="0"/>
+      <w:docGrid w:linePitch="245"/>
     </w:sectPr>
   </w:body>
 </w:document>
 </file>
 
+<file path=word/endnotes.xml><?xml version="1.0" encoding="utf-8"?>
+<w:endnotes xmlns:wpc="http://schemas.microsoft.com/office/word/2010/wordprocessingCanvas" xmlns:mc="http://schemas.openxmlformats.org/markup-compatibility/2006" xmlns:o="urn:schemas-microsoft-com:office:office" xmlns:r="http://schemas.openxmlformats.org/officeDocument/2006/relationships" xmlns:m="http://schemas.openxmlformats.org/officeDocument/2006/math" xmlns:v="urn:schemas-microsoft-com:vml" xmlns:wp14="http://schemas.microsoft.com/office/word/2010/wordprocessingDrawing" xmlns:wp="http://schemas.openxmlformats.org/drawingml/2006/wordprocessingDrawing" xmlns:w10="urn:schemas-microsoft-com:office:word" xmlns:w="http://schemas.openxmlformats.org/wordprocessingml/2006/main" xmlns:w14="http://schemas.microsoft.com/office/word/2010/wordml" xmlns:wpg="http://schemas.microsoft.com/office/word/2010/wordprocessingGroup" xmlns:wpi="http://schemas.microsoft.com/office/word/2010/wordprocessingInk" xmlns:wne="http://schemas.microsoft.com/office/word/2006/wordml" xmlns:wps="http://schemas.microsoft.com/office/word/2010/wordprocessingShape" mc:Ignorable="w14 wp14">
+  <w:endnote w:type="separator" w:id="-1">
+    <w:p>
+      <w:r>
+        <w:separator/>
+      </w:r>
+    </w:p>
+  </w:endnote>
+  <w:endnote w:type="continuationSeparator" w:id="0">
+    <w:p>
+      <w:r>
+        <w:continuationSeparator/>
+      </w:r>
+    </w:p>
+  </w:endnote>
+</w:endnotes>
+</file>
+
 <file path=word/footer1.xml><?xml version="1.0" encoding="utf-8"?>
-<w:ftr xmlns:o="urn:schemas-microsoft-com:office:office" xmlns:r="http://schemas.openxmlformats.org/officeDocument/2006/relationships" xmlns:v="urn:schemas-microsoft-com:vml" xmlns:w="http://schemas.openxmlformats.org/wordprocessingml/2006/main" xmlns:w10="urn:schemas-microsoft-com:office:word" xmlns:wp="http://schemas.openxmlformats.org/drawingml/2006/wordprocessingDrawing" xmlns:wps="http://schemas.microsoft.com/office/word/2010/wordprocessingShape" xmlns:wpg="http://schemas.microsoft.com/office/word/2010/wordprocessingGroup" xmlns:mc="http://schemas.openxmlformats.org/markup-compatibility/2006" xmlns:wp14="http://schemas.microsoft.com/office/word/2010/wordprocessingDrawing" xmlns:w14="http://schemas.microsoft.com/office/word/2010/wordml" mc:Ignorable="w14 wp14">
+<w:ftr xmlns:wpc="http://schemas.microsoft.com/office/word/2010/wordprocessingCanvas" xmlns:mc="http://schemas.openxmlformats.org/markup-compatibility/2006" xmlns:o="urn:schemas-microsoft-com:office:office" xmlns:r="http://schemas.openxmlformats.org/officeDocument/2006/relationships" xmlns:m="http://schemas.openxmlformats.org/officeDocument/2006/math" xmlns:v="urn:schemas-microsoft-com:vml" xmlns:wp14="http://schemas.microsoft.com/office/word/2010/wordprocessingDrawing" xmlns:wp="http://schemas.openxmlformats.org/drawingml/2006/wordprocessingDrawing" xmlns:w10="urn:schemas-microsoft-com:office:word" xmlns:w="http://schemas.openxmlformats.org/wordprocessingml/2006/main" xmlns:w14="http://schemas.microsoft.com/office/word/2010/wordml" xmlns:wpg="http://schemas.microsoft.com/office/word/2010/wordprocessingGroup" xmlns:wpi="http://schemas.microsoft.com/office/word/2010/wordprocessingInk" xmlns:wne="http://schemas.microsoft.com/office/word/2006/wordml" xmlns:wps="http://schemas.microsoft.com/office/word/2010/wordprocessingShape" mc:Ignorable="w14 wp14">
   <w:p>
     <w:pPr>
       <w:pStyle w:val="Pieddepage"/>
-      <w:spacing w:before="0" w:after="120"/>
+      <w:spacing w:after="120"/>
       <w:jc w:val="right"/>
       <w:rPr>
-        <w:i/>
         <w:i/>
         <w:iCs/>
         <w:color w:val="C6D9F1" w:themeColor="text2" w:themeTint="33"/>
@@ -2897,7 +2546,18 @@
         <w:sz w:val="12"/>
         <w:szCs w:val="12"/>
       </w:rPr>
-      <w:t>Logiciel v</w:t>
+      <w:t xml:space="preserve">Logiciel </w:t>
+    </w:r>
+    <w:proofErr w:type="spellStart"/>
+    <w:r>
+      <w:rPr>
+        <w:i/>
+        <w:iCs/>
+        <w:color w:val="C6D9F1" w:themeColor="text2" w:themeTint="33"/>
+        <w:sz w:val="12"/>
+        <w:szCs w:val="12"/>
+      </w:rPr>
+      <w:t>v</w:t>
     </w:r>
     <w:r>
       <w:rPr>
@@ -2911,41 +2571,52 @@
     </w:r>
     <w:r>
       <w:rPr>
-        <w:sz w:val="12"/>
         <w:i/>
-        <w:szCs w:val="12"/>
         <w:iCs/>
         <w:color w:val="C6D9F1"/>
+        <w:sz w:val="12"/>
+        <w:szCs w:val="12"/>
       </w:rPr>
-      <w:instrText> MERGEFIELD Version </w:instrText>
+      <w:instrText>MERGEFIELD Version</w:instrText>
     </w:r>
     <w:r>
       <w:rPr>
-        <w:sz w:val="12"/>
         <w:i/>
-        <w:szCs w:val="12"/>
         <w:iCs/>
         <w:color w:val="C6D9F1"/>
+        <w:sz w:val="12"/>
+        <w:szCs w:val="12"/>
       </w:rPr>
       <w:fldChar w:fldCharType="separate"/>
     </w:r>
     <w:r>
       <w:rPr>
-        <w:sz w:val="12"/>
         <w:i/>
-        <w:szCs w:val="12"/>
         <w:iCs/>
         <w:color w:val="C6D9F1"/>
+        <w:sz w:val="12"/>
+        <w:szCs w:val="12"/>
       </w:rPr>
-      <w:t>«Version»</w:t>
+      <w:t>«Version</w:t>
+    </w:r>
+    <w:proofErr w:type="spellEnd"/>
+    <w:r>
+      <w:rPr>
+        <w:i/>
+        <w:iCs/>
+        <w:color w:val="C6D9F1"/>
+        <w:sz w:val="12"/>
+        <w:szCs w:val="12"/>
+      </w:rPr>
+      <w:t>»</w:t>
     </w:r>
     <w:r>
       <w:rPr>
-        <w:sz w:val="12"/>
         <w:i/>
-        <w:szCs w:val="12"/>
         <w:iCs/>
         <w:color w:val="C6D9F1"/>
+        <w:sz w:val="12"/>
+        <w:szCs w:val="12"/>
       </w:rPr>
       <w:fldChar w:fldCharType="end"/>
     </w:r>
@@ -2953,442 +2624,209 @@
 </w:ftr>
 </file>
 
+<file path=word/footnotes.xml><?xml version="1.0" encoding="utf-8"?>
+<w:footnotes xmlns:wpc="http://schemas.microsoft.com/office/word/2010/wordprocessingCanvas" xmlns:mc="http://schemas.openxmlformats.org/markup-compatibility/2006" xmlns:o="urn:schemas-microsoft-com:office:office" xmlns:r="http://schemas.openxmlformats.org/officeDocument/2006/relationships" xmlns:m="http://schemas.openxmlformats.org/officeDocument/2006/math" xmlns:v="urn:schemas-microsoft-com:vml" xmlns:wp14="http://schemas.microsoft.com/office/word/2010/wordprocessingDrawing" xmlns:wp="http://schemas.openxmlformats.org/drawingml/2006/wordprocessingDrawing" xmlns:w10="urn:schemas-microsoft-com:office:word" xmlns:w="http://schemas.openxmlformats.org/wordprocessingml/2006/main" xmlns:w14="http://schemas.microsoft.com/office/word/2010/wordml" xmlns:wpg="http://schemas.microsoft.com/office/word/2010/wordprocessingGroup" xmlns:wpi="http://schemas.microsoft.com/office/word/2010/wordprocessingInk" xmlns:wne="http://schemas.microsoft.com/office/word/2006/wordml" xmlns:wps="http://schemas.microsoft.com/office/word/2010/wordprocessingShape" mc:Ignorable="w14 wp14">
+  <w:footnote w:type="separator" w:id="-1">
+    <w:p>
+      <w:r>
+        <w:separator/>
+      </w:r>
+    </w:p>
+  </w:footnote>
+  <w:footnote w:type="continuationSeparator" w:id="0">
+    <w:p>
+      <w:r>
+        <w:continuationSeparator/>
+      </w:r>
+    </w:p>
+  </w:footnote>
+</w:footnotes>
+</file>
+
 <file path=word/header1.xml><?xml version="1.0" encoding="utf-8"?>
-<w:hdr xmlns:o="urn:schemas-microsoft-com:office:office" xmlns:r="http://schemas.openxmlformats.org/officeDocument/2006/relationships" xmlns:v="urn:schemas-microsoft-com:vml" xmlns:w="http://schemas.openxmlformats.org/wordprocessingml/2006/main" xmlns:w10="urn:schemas-microsoft-com:office:word" xmlns:wp="http://schemas.openxmlformats.org/drawingml/2006/wordprocessingDrawing" xmlns:wps="http://schemas.microsoft.com/office/word/2010/wordprocessingShape" xmlns:wpg="http://schemas.microsoft.com/office/word/2010/wordprocessingGroup" xmlns:mc="http://schemas.openxmlformats.org/markup-compatibility/2006" xmlns:wp14="http://schemas.microsoft.com/office/word/2010/wordprocessingDrawing" xmlns:w14="http://schemas.microsoft.com/office/word/2010/wordml" mc:Ignorable="w14 wp14">
+<w:hdr xmlns:wpc="http://schemas.microsoft.com/office/word/2010/wordprocessingCanvas" xmlns:mc="http://schemas.openxmlformats.org/markup-compatibility/2006" xmlns:o="urn:schemas-microsoft-com:office:office" xmlns:r="http://schemas.openxmlformats.org/officeDocument/2006/relationships" xmlns:m="http://schemas.openxmlformats.org/officeDocument/2006/math" xmlns:v="urn:schemas-microsoft-com:vml" xmlns:wp14="http://schemas.microsoft.com/office/word/2010/wordprocessingDrawing" xmlns:wp="http://schemas.openxmlformats.org/drawingml/2006/wordprocessingDrawing" xmlns:w10="urn:schemas-microsoft-com:office:word" xmlns:w="http://schemas.openxmlformats.org/wordprocessingml/2006/main" xmlns:w14="http://schemas.microsoft.com/office/word/2010/wordml" xmlns:wpg="http://schemas.microsoft.com/office/word/2010/wordprocessingGroup" xmlns:wpi="http://schemas.microsoft.com/office/word/2010/wordprocessingInk" xmlns:wne="http://schemas.microsoft.com/office/word/2006/wordml" xmlns:wps="http://schemas.microsoft.com/office/word/2010/wordprocessingShape" mc:Ignorable="w14 wp14">
   <w:p>
     <w:pPr>
-      <w:pStyle w:val="Entte"/>
-      <w:rPr/>
+      <w:pStyle w:val="En-tte"/>
     </w:pPr>
-    <w:r>
-      <w:rPr/>
-    </w:r>
   </w:p>
 </w:hdr>
 </file>
 
 <file path=word/styles.xml><?xml version="1.0" encoding="utf-8"?>
-<w:styles xmlns:w="http://schemas.openxmlformats.org/wordprocessingml/2006/main" xmlns:w14="http://schemas.microsoft.com/office/word/2010/wordml" xmlns:mc="http://schemas.openxmlformats.org/markup-compatibility/2006" mc:Ignorable="w14">
+<w:styles xmlns:mc="http://schemas.openxmlformats.org/markup-compatibility/2006" xmlns:r="http://schemas.openxmlformats.org/officeDocument/2006/relationships" xmlns:w="http://schemas.openxmlformats.org/wordprocessingml/2006/main" xmlns:w14="http://schemas.microsoft.com/office/word/2010/wordml" mc:Ignorable="w14">
   <w:docDefaults>
     <w:rPrDefault>
       <w:rPr>
-        <w:rFonts w:ascii="Times New Roman" w:hAnsi="Times New Roman" w:eastAsia="Times New Roman" w:cs="Times New Roman"/>
+        <w:rFonts w:ascii="Times New Roman" w:eastAsia="Times New Roman" w:hAnsi="Times New Roman" w:cs="Times New Roman"/>
         <w:lang w:val="fr-FR" w:eastAsia="fr-FR" w:bidi="ar-SA"/>
       </w:rPr>
     </w:rPrDefault>
     <w:pPrDefault>
       <w:pPr>
-        <w:suppressAutoHyphens w:val="true"/>
+        <w:suppressAutoHyphens/>
       </w:pPr>
     </w:pPrDefault>
   </w:docDefaults>
-  <w:latentStyles w:defLockedState="0" w:defUIPriority="99" w:defSemiHidden="0" w:defUnhideWhenUsed="0" w:defQFormat="0" w:count="376">
-    <w:lsdException w:name="Normal" w:uiPriority="0" w:qFormat="1"/>
-    <w:lsdException w:name="heading 1" w:uiPriority="9" w:qFormat="1"/>
-    <w:lsdException w:name="heading 2" w:uiPriority="9" w:qFormat="1"/>
-    <w:lsdException w:name="heading 3" w:uiPriority="9" w:semiHidden="1" w:unhideWhenUsed="1" w:qFormat="1"/>
-    <w:lsdException w:name="heading 4" w:uiPriority="9" w:semiHidden="1" w:unhideWhenUsed="1" w:qFormat="1"/>
-    <w:lsdException w:name="heading 5" w:uiPriority="9" w:semiHidden="1" w:unhideWhenUsed="1" w:qFormat="1"/>
-    <w:lsdException w:name="heading 6" w:uiPriority="9" w:semiHidden="1" w:unhideWhenUsed="1" w:qFormat="1"/>
-    <w:lsdException w:name="heading 7" w:uiPriority="9" w:semiHidden="1" w:unhideWhenUsed="1" w:qFormat="1"/>
-    <w:lsdException w:name="heading 8" w:uiPriority="9" w:semiHidden="1" w:unhideWhenUsed="1" w:qFormat="1"/>
-    <w:lsdException w:name="heading 9" w:uiPriority="9" w:semiHidden="1" w:unhideWhenUsed="1" w:qFormat="1"/>
-    <w:lsdException w:name="index 1" w:semiHidden="1" w:unhideWhenUsed="1"/>
-    <w:lsdException w:name="index 2" w:semiHidden="1" w:unhideWhenUsed="1"/>
-    <w:lsdException w:name="index 3" w:semiHidden="1" w:unhideWhenUsed="1"/>
-    <w:lsdException w:name="index 4" w:semiHidden="1" w:unhideWhenUsed="1"/>
-    <w:lsdException w:name="index 5" w:semiHidden="1" w:unhideWhenUsed="1"/>
-    <w:lsdException w:name="index 6" w:semiHidden="1" w:unhideWhenUsed="1"/>
-    <w:lsdException w:name="index 7" w:semiHidden="1" w:unhideWhenUsed="1"/>
-    <w:lsdException w:name="index 8" w:semiHidden="1" w:unhideWhenUsed="1"/>
-    <w:lsdException w:name="index 9" w:semiHidden="1" w:unhideWhenUsed="1"/>
-    <w:lsdException w:name="toc 1" w:uiPriority="39" w:semiHidden="1" w:unhideWhenUsed="1"/>
-    <w:lsdException w:name="toc 2" w:uiPriority="39" w:semiHidden="1" w:unhideWhenUsed="1"/>
-    <w:lsdException w:name="toc 3" w:uiPriority="39" w:semiHidden="1" w:unhideWhenUsed="1"/>
-    <w:lsdException w:name="toc 4" w:uiPriority="39" w:semiHidden="1" w:unhideWhenUsed="1"/>
-    <w:lsdException w:name="toc 5" w:uiPriority="39" w:semiHidden="1" w:unhideWhenUsed="1"/>
-    <w:lsdException w:name="toc 6" w:uiPriority="39" w:semiHidden="1" w:unhideWhenUsed="1"/>
-    <w:lsdException w:name="toc 7" w:uiPriority="39" w:semiHidden="1" w:unhideWhenUsed="1"/>
-    <w:lsdException w:name="toc 8" w:uiPriority="39" w:semiHidden="1" w:unhideWhenUsed="1"/>
-    <w:lsdException w:name="toc 9" w:uiPriority="39" w:semiHidden="1" w:unhideWhenUsed="1"/>
-    <w:lsdException w:name="Normal Indent" w:semiHidden="1" w:unhideWhenUsed="1"/>
-    <w:lsdException w:name="footnote text" w:semiHidden="1" w:unhideWhenUsed="1"/>
-    <w:lsdException w:name="annotation text" w:semiHidden="1" w:unhideWhenUsed="1"/>
-    <w:lsdException w:name="header" w:semiHidden="1" w:unhideWhenUsed="1"/>
-    <w:lsdException w:name="footer" w:semiHidden="1" w:unhideWhenUsed="1"/>
-    <w:lsdException w:name="index heading" w:semiHidden="1" w:unhideWhenUsed="1"/>
-    <w:lsdException w:name="caption" w:uiPriority="35" w:semiHidden="1" w:unhideWhenUsed="1" w:qFormat="1"/>
-    <w:lsdException w:name="table of figures" w:semiHidden="1" w:unhideWhenUsed="1"/>
-    <w:lsdException w:name="envelope address" w:semiHidden="1" w:unhideWhenUsed="1"/>
-    <w:lsdException w:name="envelope return" w:semiHidden="1" w:unhideWhenUsed="1"/>
-    <w:lsdException w:name="footnote reference" w:semiHidden="1" w:unhideWhenUsed="1"/>
-    <w:lsdException w:name="annotation reference" w:semiHidden="1" w:unhideWhenUsed="1"/>
-    <w:lsdException w:name="line number" w:semiHidden="1" w:unhideWhenUsed="1"/>
-    <w:lsdException w:name="page number" w:semiHidden="1" w:unhideWhenUsed="1"/>
-    <w:lsdException w:name="endnote reference" w:semiHidden="1" w:unhideWhenUsed="1"/>
-    <w:lsdException w:name="endnote text" w:semiHidden="1" w:unhideWhenUsed="1"/>
-    <w:lsdException w:name="table of authorities" w:semiHidden="1" w:unhideWhenUsed="1"/>
-    <w:lsdException w:name="macro" w:semiHidden="1" w:unhideWhenUsed="1"/>
-    <w:lsdException w:name="toa heading" w:semiHidden="1" w:unhideWhenUsed="1"/>
-    <w:lsdException w:name="List" w:semiHidden="1" w:unhideWhenUsed="1"/>
-    <w:lsdException w:name="List Bullet" w:semiHidden="1" w:unhideWhenUsed="1"/>
-    <w:lsdException w:name="List Number" w:semiHidden="1" w:unhideWhenUsed="1"/>
-    <w:lsdException w:name="List 2" w:semiHidden="1" w:unhideWhenUsed="1"/>
-    <w:lsdException w:name="List 3" w:semiHidden="1" w:unhideWhenUsed="1"/>
-    <w:lsdException w:name="List 4" w:semiHidden="1" w:unhideWhenUsed="1"/>
-    <w:lsdException w:name="List 5" w:semiHidden="1" w:unhideWhenUsed="1"/>
-    <w:lsdException w:name="List Bullet 2" w:semiHidden="1" w:unhideWhenUsed="1"/>
-    <w:lsdException w:name="List Bullet 3" w:semiHidden="1" w:unhideWhenUsed="1"/>
-    <w:lsdException w:name="List Bullet 4" w:semiHidden="1" w:unhideWhenUsed="1"/>
-    <w:lsdException w:name="List Bullet 5" w:semiHidden="1" w:unhideWhenUsed="1"/>
-    <w:lsdException w:name="List Number 2" w:semiHidden="1" w:unhideWhenUsed="1"/>
-    <w:lsdException w:name="List Number 3" w:semiHidden="1" w:unhideWhenUsed="1"/>
-    <w:lsdException w:name="List Number 4" w:semiHidden="1" w:unhideWhenUsed="1"/>
-    <w:lsdException w:name="List Number 5" w:semiHidden="1" w:unhideWhenUsed="1"/>
-    <w:lsdException w:name="Title" w:uiPriority="10" w:qFormat="1"/>
-    <w:lsdException w:name="Closing" w:semiHidden="1" w:unhideWhenUsed="1"/>
-    <w:lsdException w:name="Signature" w:semiHidden="1" w:unhideWhenUsed="1"/>
-    <w:lsdException w:name="Default Paragraph Font" w:uiPriority="1" w:semiHidden="1" w:unhideWhenUsed="1"/>
-    <w:lsdException w:name="Body Text" w:semiHidden="1" w:unhideWhenUsed="1"/>
-    <w:lsdException w:name="Body Text Indent" w:semiHidden="1" w:unhideWhenUsed="1"/>
-    <w:lsdException w:name="List Continue" w:semiHidden="1" w:unhideWhenUsed="1"/>
-    <w:lsdException w:name="List Continue 2" w:semiHidden="1" w:unhideWhenUsed="1"/>
-    <w:lsdException w:name="List Continue 3" w:semiHidden="1" w:unhideWhenUsed="1"/>
-    <w:lsdException w:name="List Continue 4" w:semiHidden="1" w:unhideWhenUsed="1"/>
-    <w:lsdException w:name="List Continue 5" w:semiHidden="1" w:unhideWhenUsed="1"/>
-    <w:lsdException w:name="Message Header" w:semiHidden="1" w:unhideWhenUsed="1"/>
-    <w:lsdException w:name="Subtitle" w:uiPriority="11" w:qFormat="1"/>
-    <w:lsdException w:name="Salutation" w:semiHidden="1" w:unhideWhenUsed="1"/>
-    <w:lsdException w:name="Date" w:semiHidden="1" w:unhideWhenUsed="1"/>
-    <w:lsdException w:name="Body Text First Indent" w:semiHidden="1" w:unhideWhenUsed="1"/>
-    <w:lsdException w:name="Body Text First Indent 2" w:semiHidden="1" w:unhideWhenUsed="1"/>
-    <w:lsdException w:name="Note Heading" w:semiHidden="1" w:unhideWhenUsed="1"/>
-    <w:lsdException w:name="Body Text 2" w:semiHidden="1" w:unhideWhenUsed="1"/>
-    <w:lsdException w:name="Body Text 3" w:semiHidden="1" w:unhideWhenUsed="1"/>
-    <w:lsdException w:name="Body Text Indent 2" w:semiHidden="1" w:unhideWhenUsed="1"/>
-    <w:lsdException w:name="Body Text Indent 3" w:semiHidden="1" w:unhideWhenUsed="1"/>
-    <w:lsdException w:name="Block Text" w:semiHidden="1" w:unhideWhenUsed="1"/>
-    <w:lsdException w:name="Hyperlink" w:semiHidden="1" w:unhideWhenUsed="1"/>
-    <w:lsdException w:name="FollowedHyperlink" w:semiHidden="1" w:unhideWhenUsed="1"/>
-    <w:lsdException w:name="Strong" w:uiPriority="22" w:qFormat="1"/>
-    <w:lsdException w:name="Emphasis" w:uiPriority="20" w:qFormat="1"/>
-    <w:lsdException w:name="Document Map" w:semiHidden="1" w:unhideWhenUsed="1"/>
-    <w:lsdException w:name="Plain Text" w:semiHidden="1" w:unhideWhenUsed="1"/>
-    <w:lsdException w:name="E-mail Signature" w:semiHidden="1" w:unhideWhenUsed="1"/>
-    <w:lsdException w:name="HTML Top of Form" w:semiHidden="1" w:unhideWhenUsed="1"/>
-    <w:lsdException w:name="HTML Bottom of Form" w:semiHidden="1" w:unhideWhenUsed="1"/>
-    <w:lsdException w:name="Normal (Web)" w:semiHidden="1" w:unhideWhenUsed="1"/>
-    <w:lsdException w:name="HTML Acronym" w:semiHidden="1" w:unhideWhenUsed="1"/>
-    <w:lsdException w:name="HTML Address" w:semiHidden="1" w:unhideWhenUsed="1"/>
-    <w:lsdException w:name="HTML Cite" w:semiHidden="1" w:unhideWhenUsed="1"/>
-    <w:lsdException w:name="HTML Code" w:semiHidden="1" w:unhideWhenUsed="1"/>
-    <w:lsdException w:name="HTML Definition" w:semiHidden="1" w:unhideWhenUsed="1"/>
-    <w:lsdException w:name="HTML Keyboard" w:semiHidden="1" w:unhideWhenUsed="1"/>
-    <w:lsdException w:name="HTML Preformatted" w:semiHidden="1" w:unhideWhenUsed="1"/>
-    <w:lsdException w:name="HTML Sample" w:semiHidden="1" w:unhideWhenUsed="1"/>
-    <w:lsdException w:name="HTML Typewriter" w:semiHidden="1" w:unhideWhenUsed="1"/>
-    <w:lsdException w:name="HTML Variable" w:semiHidden="1" w:unhideWhenUsed="1"/>
-    <w:lsdException w:name="Normal Table" w:semiHidden="1" w:unhideWhenUsed="1"/>
-    <w:lsdException w:name="annotation subject" w:semiHidden="1" w:unhideWhenUsed="1"/>
-    <w:lsdException w:name="No List" w:semiHidden="1" w:unhideWhenUsed="1"/>
-    <w:lsdException w:name="Outline List 1" w:semiHidden="1" w:unhideWhenUsed="1"/>
-    <w:lsdException w:name="Outline List 2" w:semiHidden="1" w:unhideWhenUsed="1"/>
-    <w:lsdException w:name="Outline List 3" w:semiHidden="1" w:unhideWhenUsed="1"/>
-    <w:lsdException w:name="Table Simple 1" w:semiHidden="1" w:unhideWhenUsed="1"/>
-    <w:lsdException w:name="Table Simple 2" w:semiHidden="1" w:unhideWhenUsed="1"/>
-    <w:lsdException w:name="Table Simple 3" w:semiHidden="1" w:unhideWhenUsed="1"/>
-    <w:lsdException w:name="Table Classic 1" w:semiHidden="1" w:unhideWhenUsed="1"/>
-    <w:lsdException w:name="Table Classic 2" w:semiHidden="1" w:unhideWhenUsed="1"/>
-    <w:lsdException w:name="Table Classic 3" w:semiHidden="1" w:unhideWhenUsed="1"/>
-    <w:lsdException w:name="Table Classic 4" w:semiHidden="1" w:unhideWhenUsed="1"/>
-    <w:lsdException w:name="Table Colorful 1" w:semiHidden="1" w:unhideWhenUsed="1"/>
-    <w:lsdException w:name="Table Colorful 2" w:semiHidden="1" w:unhideWhenUsed="1"/>
-    <w:lsdException w:name="Table Colorful 3" w:semiHidden="1" w:unhideWhenUsed="1"/>
-    <w:lsdException w:name="Table Columns 1" w:semiHidden="1" w:unhideWhenUsed="1"/>
-    <w:lsdException w:name="Table Columns 2" w:semiHidden="1" w:unhideWhenUsed="1"/>
-    <w:lsdException w:name="Table Columns 3" w:semiHidden="1" w:unhideWhenUsed="1"/>
-    <w:lsdException w:name="Table Columns 4" w:semiHidden="1" w:unhideWhenUsed="1"/>
-    <w:lsdException w:name="Table Columns 5" w:semiHidden="1" w:unhideWhenUsed="1"/>
-    <w:lsdException w:name="Table Grid 1" w:semiHidden="1" w:unhideWhenUsed="1"/>
-    <w:lsdException w:name="Table Grid 2" w:semiHidden="1" w:unhideWhenUsed="1"/>
-    <w:lsdException w:name="Table Grid 3" w:semiHidden="1" w:unhideWhenUsed="1"/>
-    <w:lsdException w:name="Table Grid 4" w:semiHidden="1" w:unhideWhenUsed="1"/>
-    <w:lsdException w:name="Table Grid 5" w:semiHidden="1" w:unhideWhenUsed="1"/>
-    <w:lsdException w:name="Table Grid 6" w:semiHidden="1" w:unhideWhenUsed="1"/>
-    <w:lsdException w:name="Table Grid 7" w:semiHidden="1" w:unhideWhenUsed="1"/>
-    <w:lsdException w:name="Table Grid 8" w:semiHidden="1" w:unhideWhenUsed="1"/>
-    <w:lsdException w:name="Table List 1" w:semiHidden="1" w:unhideWhenUsed="1"/>
-    <w:lsdException w:name="Table List 2" w:semiHidden="1" w:unhideWhenUsed="1"/>
-    <w:lsdException w:name="Table List 3" w:semiHidden="1" w:unhideWhenUsed="1"/>
-    <w:lsdException w:name="Table List 4" w:semiHidden="1" w:unhideWhenUsed="1"/>
-    <w:lsdException w:name="Table List 5" w:semiHidden="1" w:unhideWhenUsed="1"/>
-    <w:lsdException w:name="Table List 6" w:semiHidden="1" w:unhideWhenUsed="1"/>
-    <w:lsdException w:name="Table List 7" w:semiHidden="1" w:unhideWhenUsed="1"/>
-    <w:lsdException w:name="Table List 8" w:semiHidden="1" w:unhideWhenUsed="1"/>
-    <w:lsdException w:name="Table 3D effects 1" w:semiHidden="1" w:unhideWhenUsed="1"/>
-    <w:lsdException w:name="Table 3D effects 2" w:semiHidden="1" w:unhideWhenUsed="1"/>
-    <w:lsdException w:name="Table 3D effects 3" w:semiHidden="1" w:unhideWhenUsed="1"/>
-    <w:lsdException w:name="Table Contemporary" w:semiHidden="1" w:unhideWhenUsed="1"/>
-    <w:lsdException w:name="Table Elegant" w:semiHidden="1" w:unhideWhenUsed="1"/>
-    <w:lsdException w:name="Table Professional" w:semiHidden="1" w:unhideWhenUsed="1"/>
-    <w:lsdException w:name="Table Subtle 1" w:semiHidden="1" w:unhideWhenUsed="1"/>
-    <w:lsdException w:name="Table Subtle 2" w:semiHidden="1" w:unhideWhenUsed="1"/>
-    <w:lsdException w:name="Table Web 1" w:semiHidden="1" w:unhideWhenUsed="1"/>
-    <w:lsdException w:name="Table Web 2" w:semiHidden="1" w:unhideWhenUsed="1"/>
-    <w:lsdException w:name="Table Web 3" w:semiHidden="1" w:unhideWhenUsed="1"/>
-    <w:lsdException w:name="Balloon Text" w:semiHidden="1" w:unhideWhenUsed="1"/>
-    <w:lsdException w:name="Table Grid" w:uiPriority="59"/>
-    <w:lsdException w:name="Table Theme" w:semiHidden="1" w:unhideWhenUsed="1"/>
-    <w:lsdException w:name="Placeholder Text" w:semiHidden="1"/>
-    <w:lsdException w:name="No Spacing" w:uiPriority="1" w:qFormat="1"/>
-    <w:lsdException w:name="Light Shading" w:uiPriority="60"/>
-    <w:lsdException w:name="Light List" w:uiPriority="61"/>
-    <w:lsdException w:name="Light Grid" w:uiPriority="62"/>
-    <w:lsdException w:name="Medium Shading 1" w:uiPriority="63"/>
-    <w:lsdException w:name="Medium Shading 2" w:uiPriority="64"/>
-    <w:lsdException w:name="Medium List 1" w:uiPriority="65"/>
-    <w:lsdException w:name="Medium List 2" w:uiPriority="66"/>
-    <w:lsdException w:name="Medium Grid 1" w:uiPriority="67"/>
-    <w:lsdException w:name="Medium Grid 2" w:uiPriority="68"/>
-    <w:lsdException w:name="Medium Grid 3" w:uiPriority="69"/>
-    <w:lsdException w:name="Dark List" w:uiPriority="70"/>
-    <w:lsdException w:name="Colorful Shading" w:uiPriority="71"/>
-    <w:lsdException w:name="Colorful List" w:uiPriority="72"/>
-    <w:lsdException w:name="Colorful Grid" w:uiPriority="73"/>
-    <w:lsdException w:name="Light Shading Accent 1" w:uiPriority="60"/>
-    <w:lsdException w:name="Light List Accent 1" w:uiPriority="61"/>
-    <w:lsdException w:name="Light Grid Accent 1" w:uiPriority="62"/>
-    <w:lsdException w:name="Medium Shading 1 Accent 1" w:uiPriority="63"/>
-    <w:lsdException w:name="Medium Shading 2 Accent 1" w:uiPriority="64"/>
-    <w:lsdException w:name="Medium List 1 Accent 1" w:uiPriority="65"/>
-    <w:lsdException w:name="Revision" w:semiHidden="1"/>
-    <w:lsdException w:name="List Paragraph" w:uiPriority="34" w:qFormat="1"/>
-    <w:lsdException w:name="Quote" w:uiPriority="29" w:qFormat="1"/>
-    <w:lsdException w:name="Intense Quote" w:uiPriority="30" w:qFormat="1"/>
-    <w:lsdException w:name="Medium List 2 Accent 1" w:uiPriority="66"/>
-    <w:lsdException w:name="Medium Grid 1 Accent 1" w:uiPriority="67"/>
-    <w:lsdException w:name="Medium Grid 2 Accent 1" w:uiPriority="68"/>
-    <w:lsdException w:name="Medium Grid 3 Accent 1" w:uiPriority="69"/>
-    <w:lsdException w:name="Dark List Accent 1" w:uiPriority="70"/>
-    <w:lsdException w:name="Colorful Shading Accent 1" w:uiPriority="71"/>
-    <w:lsdException w:name="Colorful List Accent 1" w:uiPriority="72"/>
-    <w:lsdException w:name="Colorful Grid Accent 1" w:uiPriority="73"/>
-    <w:lsdException w:name="Light Shading Accent 2" w:uiPriority="60"/>
-    <w:lsdException w:name="Light List Accent 2" w:uiPriority="61"/>
-    <w:lsdException w:name="Light Grid Accent 2" w:uiPriority="62"/>
-    <w:lsdException w:name="Medium Shading 1 Accent 2" w:uiPriority="63"/>
-    <w:lsdException w:name="Medium Shading 2 Accent 2" w:uiPriority="64"/>
-    <w:lsdException w:name="Medium List 1 Accent 2" w:uiPriority="65"/>
-    <w:lsdException w:name="Medium List 2 Accent 2" w:uiPriority="66"/>
-    <w:lsdException w:name="Medium Grid 1 Accent 2" w:uiPriority="67"/>
-    <w:lsdException w:name="Medium Grid 2 Accent 2" w:uiPriority="68"/>
-    <w:lsdException w:name="Medium Grid 3 Accent 2" w:uiPriority="69"/>
-    <w:lsdException w:name="Dark List Accent 2" w:uiPriority="70"/>
-    <w:lsdException w:name="Colorful Shading Accent 2" w:uiPriority="71"/>
-    <w:lsdException w:name="Colorful List Accent 2" w:uiPriority="72"/>
-    <w:lsdException w:name="Colorful Grid Accent 2" w:uiPriority="73"/>
-    <w:lsdException w:name="Light Shading Accent 3" w:uiPriority="60"/>
-    <w:lsdException w:name="Light List Accent 3" w:uiPriority="61"/>
-    <w:lsdException w:name="Light Grid Accent 3" w:uiPriority="62"/>
-    <w:lsdException w:name="Medium Shading 1 Accent 3" w:uiPriority="63"/>
-    <w:lsdException w:name="Medium Shading 2 Accent 3" w:uiPriority="64"/>
-    <w:lsdException w:name="Medium List 1 Accent 3" w:uiPriority="65"/>
-    <w:lsdException w:name="Medium List 2 Accent 3" w:uiPriority="66"/>
-    <w:lsdException w:name="Medium Grid 1 Accent 3" w:uiPriority="67"/>
-    <w:lsdException w:name="Medium Grid 2 Accent 3" w:uiPriority="68"/>
-    <w:lsdException w:name="Medium Grid 3 Accent 3" w:uiPriority="69"/>
-    <w:lsdException w:name="Dark List Accent 3" w:uiPriority="70"/>
-    <w:lsdException w:name="Colorful Shading Accent 3" w:uiPriority="71"/>
-    <w:lsdException w:name="Colorful List Accent 3" w:uiPriority="72"/>
-    <w:lsdException w:name="Colorful Grid Accent 3" w:uiPriority="73"/>
-    <w:lsdException w:name="Light Shading Accent 4" w:uiPriority="60"/>
-    <w:lsdException w:name="Light List Accent 4" w:uiPriority="61"/>
-    <w:lsdException w:name="Light Grid Accent 4" w:uiPriority="62"/>
-    <w:lsdException w:name="Medium Shading 1 Accent 4" w:uiPriority="63"/>
-    <w:lsdException w:name="Medium Shading 2 Accent 4" w:uiPriority="64"/>
-    <w:lsdException w:name="Medium List 1 Accent 4" w:uiPriority="65"/>
-    <w:lsdException w:name="Medium List 2 Accent 4" w:uiPriority="66"/>
-    <w:lsdException w:name="Medium Grid 1 Accent 4" w:uiPriority="67"/>
-    <w:lsdException w:name="Medium Grid 2 Accent 4" w:uiPriority="68"/>
-    <w:lsdException w:name="Medium Grid 3 Accent 4" w:uiPriority="69"/>
-    <w:lsdException w:name="Dark List Accent 4" w:uiPriority="70"/>
-    <w:lsdException w:name="Colorful Shading Accent 4" w:uiPriority="71"/>
-    <w:lsdException w:name="Colorful List Accent 4" w:uiPriority="72"/>
-    <w:lsdException w:name="Colorful Grid Accent 4" w:uiPriority="73"/>
-    <w:lsdException w:name="Light Shading Accent 5" w:uiPriority="60"/>
-    <w:lsdException w:name="Light List Accent 5" w:uiPriority="61"/>
-    <w:lsdException w:name="Light Grid Accent 5" w:uiPriority="62"/>
-    <w:lsdException w:name="Medium Shading 1 Accent 5" w:uiPriority="63"/>
-    <w:lsdException w:name="Medium Shading 2 Accent 5" w:uiPriority="64"/>
-    <w:lsdException w:name="Medium List 1 Accent 5" w:uiPriority="65"/>
-    <w:lsdException w:name="Medium List 2 Accent 5" w:uiPriority="66"/>
-    <w:lsdException w:name="Medium Grid 1 Accent 5" w:uiPriority="67"/>
-    <w:lsdException w:name="Medium Grid 2 Accent 5" w:uiPriority="68"/>
-    <w:lsdException w:name="Medium Grid 3 Accent 5" w:uiPriority="69"/>
-    <w:lsdException w:name="Dark List Accent 5" w:uiPriority="70"/>
-    <w:lsdException w:name="Colorful Shading Accent 5" w:uiPriority="71"/>
-    <w:lsdException w:name="Colorful List Accent 5" w:uiPriority="72"/>
-    <w:lsdException w:name="Colorful Grid Accent 5" w:uiPriority="73"/>
-    <w:lsdException w:name="Light Shading Accent 6" w:uiPriority="60"/>
-    <w:lsdException w:name="Light List Accent 6" w:uiPriority="61"/>
-    <w:lsdException w:name="Light Grid Accent 6" w:uiPriority="62"/>
-    <w:lsdException w:name="Medium Shading 1 Accent 6" w:uiPriority="63"/>
-    <w:lsdException w:name="Medium Shading 2 Accent 6" w:uiPriority="64"/>
-    <w:lsdException w:name="Medium List 1 Accent 6" w:uiPriority="65"/>
-    <w:lsdException w:name="Medium List 2 Accent 6" w:uiPriority="66"/>
-    <w:lsdException w:name="Medium Grid 1 Accent 6" w:uiPriority="67"/>
-    <w:lsdException w:name="Medium Grid 2 Accent 6" w:uiPriority="68"/>
-    <w:lsdException w:name="Medium Grid 3 Accent 6" w:uiPriority="69"/>
-    <w:lsdException w:name="Dark List Accent 6" w:uiPriority="70"/>
-    <w:lsdException w:name="Colorful Shading Accent 6" w:uiPriority="71"/>
-    <w:lsdException w:name="Colorful List Accent 6" w:uiPriority="72"/>
-    <w:lsdException w:name="Colorful Grid Accent 6" w:uiPriority="73"/>
-    <w:lsdException w:name="Subtle Emphasis" w:uiPriority="19" w:qFormat="1"/>
-    <w:lsdException w:name="Intense Emphasis" w:uiPriority="21" w:qFormat="1"/>
-    <w:lsdException w:name="Subtle Reference" w:uiPriority="31" w:qFormat="1"/>
-    <w:lsdException w:name="Intense Reference" w:uiPriority="32" w:qFormat="1"/>
-    <w:lsdException w:name="Book Title" w:uiPriority="33" w:qFormat="1"/>
-    <w:lsdException w:name="Bibliography" w:uiPriority="37" w:semiHidden="1" w:unhideWhenUsed="1"/>
-    <w:lsdException w:name="TOC Heading" w:uiPriority="39" w:semiHidden="1" w:unhideWhenUsed="1" w:qFormat="1"/>
-    <w:lsdException w:name="Plain Table 1" w:uiPriority="41"/>
-    <w:lsdException w:name="Plain Table 2" w:uiPriority="42"/>
-    <w:lsdException w:name="Plain Table 3" w:uiPriority="43"/>
-    <w:lsdException w:name="Plain Table 4" w:uiPriority="44"/>
-    <w:lsdException w:name="Plain Table 5" w:uiPriority="45"/>
-    <w:lsdException w:name="Grid Table Light" w:uiPriority="40"/>
-    <w:lsdException w:name="Grid Table 1 Light" w:uiPriority="46"/>
-    <w:lsdException w:name="Grid Table 2" w:uiPriority="47"/>
-    <w:lsdException w:name="Grid Table 3" w:uiPriority="48"/>
-    <w:lsdException w:name="Grid Table 4" w:uiPriority="49"/>
-    <w:lsdException w:name="Grid Table 5 Dark" w:uiPriority="50"/>
-    <w:lsdException w:name="Grid Table 6 Colorful" w:uiPriority="51"/>
-    <w:lsdException w:name="Grid Table 7 Colorful" w:uiPriority="52"/>
-    <w:lsdException w:name="Grid Table 1 Light Accent 1" w:uiPriority="46"/>
-    <w:lsdException w:name="Grid Table 2 Accent 1" w:uiPriority="47"/>
-    <w:lsdException w:name="Grid Table 3 Accent 1" w:uiPriority="48"/>
-    <w:lsdException w:name="Grid Table 4 Accent 1" w:uiPriority="49"/>
-    <w:lsdException w:name="Grid Table 5 Dark Accent 1" w:uiPriority="50"/>
-    <w:lsdException w:name="Grid Table 6 Colorful Accent 1" w:uiPriority="51"/>
-    <w:lsdException w:name="Grid Table 7 Colorful Accent 1" w:uiPriority="52"/>
-    <w:lsdException w:name="Grid Table 1 Light Accent 2" w:uiPriority="46"/>
-    <w:lsdException w:name="Grid Table 2 Accent 2" w:uiPriority="47"/>
-    <w:lsdException w:name="Grid Table 3 Accent 2" w:uiPriority="48"/>
-    <w:lsdException w:name="Grid Table 4 Accent 2" w:uiPriority="49"/>
-    <w:lsdException w:name="Grid Table 5 Dark Accent 2" w:uiPriority="50"/>
-    <w:lsdException w:name="Grid Table 6 Colorful Accent 2" w:uiPriority="51"/>
-    <w:lsdException w:name="Grid Table 7 Colorful Accent 2" w:uiPriority="52"/>
-    <w:lsdException w:name="Grid Table 1 Light Accent 3" w:uiPriority="46"/>
-    <w:lsdException w:name="Grid Table 2 Accent 3" w:uiPriority="47"/>
-    <w:lsdException w:name="Grid Table 3 Accent 3" w:uiPriority="48"/>
-    <w:lsdException w:name="Grid Table 4 Accent 3" w:uiPriority="49"/>
-    <w:lsdException w:name="Grid Table 5 Dark Accent 3" w:uiPriority="50"/>
-    <w:lsdException w:name="Grid Table 6 Colorful Accent 3" w:uiPriority="51"/>
-    <w:lsdException w:name="Grid Table 7 Colorful Accent 3" w:uiPriority="52"/>
-    <w:lsdException w:name="Grid Table 1 Light Accent 4" w:uiPriority="46"/>
-    <w:lsdException w:name="Grid Table 2 Accent 4" w:uiPriority="47"/>
-    <w:lsdException w:name="Grid Table 3 Accent 4" w:uiPriority="48"/>
-    <w:lsdException w:name="Grid Table 4 Accent 4" w:uiPriority="49"/>
-    <w:lsdException w:name="Grid Table 5 Dark Accent 4" w:uiPriority="50"/>
-    <w:lsdException w:name="Grid Table 6 Colorful Accent 4" w:uiPriority="51"/>
-    <w:lsdException w:name="Grid Table 7 Colorful Accent 4" w:uiPriority="52"/>
-    <w:lsdException w:name="Grid Table 1 Light Accent 5" w:uiPriority="46"/>
-    <w:lsdException w:name="Grid Table 2 Accent 5" w:uiPriority="47"/>
-    <w:lsdException w:name="Grid Table 3 Accent 5" w:uiPriority="48"/>
-    <w:lsdException w:name="Grid Table 4 Accent 5" w:uiPriority="49"/>
-    <w:lsdException w:name="Grid Table 5 Dark Accent 5" w:uiPriority="50"/>
-    <w:lsdException w:name="Grid Table 6 Colorful Accent 5" w:uiPriority="51"/>
-    <w:lsdException w:name="Grid Table 7 Colorful Accent 5" w:uiPriority="52"/>
-    <w:lsdException w:name="Grid Table 1 Light Accent 6" w:uiPriority="46"/>
-    <w:lsdException w:name="Grid Table 2 Accent 6" w:uiPriority="47"/>
-    <w:lsdException w:name="Grid Table 3 Accent 6" w:uiPriority="48"/>
-    <w:lsdException w:name="Grid Table 4 Accent 6" w:uiPriority="49"/>
-    <w:lsdException w:name="Grid Table 5 Dark Accent 6" w:uiPriority="50"/>
-    <w:lsdException w:name="Grid Table 6 Colorful Accent 6" w:uiPriority="51"/>
-    <w:lsdException w:name="Grid Table 7 Colorful Accent 6" w:uiPriority="52"/>
-    <w:lsdException w:name="List Table 1 Light" w:uiPriority="46"/>
-    <w:lsdException w:name="List Table 2" w:uiPriority="47"/>
-    <w:lsdException w:name="List Table 3" w:uiPriority="48"/>
-    <w:lsdException w:name="List Table 4" w:uiPriority="49"/>
-    <w:lsdException w:name="List Table 5 Dark" w:uiPriority="50"/>
-    <w:lsdException w:name="List Table 6 Colorful" w:uiPriority="51"/>
-    <w:lsdException w:name="List Table 7 Colorful" w:uiPriority="52"/>
-    <w:lsdException w:name="List Table 1 Light Accent 1" w:uiPriority="46"/>
-    <w:lsdException w:name="List Table 2 Accent 1" w:uiPriority="47"/>
-    <w:lsdException w:name="List Table 3 Accent 1" w:uiPriority="48"/>
-    <w:lsdException w:name="List Table 4 Accent 1" w:uiPriority="49"/>
-    <w:lsdException w:name="List Table 5 Dark Accent 1" w:uiPriority="50"/>
-    <w:lsdException w:name="List Table 6 Colorful Accent 1" w:uiPriority="51"/>
-    <w:lsdException w:name="List Table 7 Colorful Accent 1" w:uiPriority="52"/>
-    <w:lsdException w:name="List Table 1 Light Accent 2" w:uiPriority="46"/>
-    <w:lsdException w:name="List Table 2 Accent 2" w:uiPriority="47"/>
-    <w:lsdException w:name="List Table 3 Accent 2" w:uiPriority="48"/>
-    <w:lsdException w:name="List Table 4 Accent 2" w:uiPriority="49"/>
-    <w:lsdException w:name="List Table 5 Dark Accent 2" w:uiPriority="50"/>
-    <w:lsdException w:name="List Table 6 Colorful Accent 2" w:uiPriority="51"/>
-    <w:lsdException w:name="List Table 7 Colorful Accent 2" w:uiPriority="52"/>
-    <w:lsdException w:name="List Table 1 Light Accent 3" w:uiPriority="46"/>
-    <w:lsdException w:name="List Table 2 Accent 3" w:uiPriority="47"/>
-    <w:lsdException w:name="List Table 3 Accent 3" w:uiPriority="48"/>
-    <w:lsdException w:name="List Table 4 Accent 3" w:uiPriority="49"/>
-    <w:lsdException w:name="List Table 5 Dark Accent 3" w:uiPriority="50"/>
-    <w:lsdException w:name="List Table 6 Colorful Accent 3" w:uiPriority="51"/>
-    <w:lsdException w:name="List Table 7 Colorful Accent 3" w:uiPriority="52"/>
-    <w:lsdException w:name="List Table 1 Light Accent 4" w:uiPriority="46"/>
-    <w:lsdException w:name="List Table 2 Accent 4" w:uiPriority="47"/>
-    <w:lsdException w:name="List Table 3 Accent 4" w:uiPriority="48"/>
-    <w:lsdException w:name="List Table 4 Accent 4" w:uiPriority="49"/>
-    <w:lsdException w:name="List Table 5 Dark Accent 4" w:uiPriority="50"/>
-    <w:lsdException w:name="List Table 6 Colorful Accent 4" w:uiPriority="51"/>
-    <w:lsdException w:name="List Table 7 Colorful Accent 4" w:uiPriority="52"/>
-    <w:lsdException w:name="List Table 1 Light Accent 5" w:uiPriority="46"/>
-    <w:lsdException w:name="List Table 2 Accent 5" w:uiPriority="47"/>
-    <w:lsdException w:name="List Table 3 Accent 5" w:uiPriority="48"/>
-    <w:lsdException w:name="List Table 4 Accent 5" w:uiPriority="49"/>
-    <w:lsdException w:name="List Table 5 Dark Accent 5" w:uiPriority="50"/>
-    <w:lsdException w:name="List Table 6 Colorful Accent 5" w:uiPriority="51"/>
-    <w:lsdException w:name="List Table 7 Colorful Accent 5" w:uiPriority="52"/>
-    <w:lsdException w:name="List Table 1 Light Accent 6" w:uiPriority="46"/>
-    <w:lsdException w:name="List Table 2 Accent 6" w:uiPriority="47"/>
-    <w:lsdException w:name="List Table 3 Accent 6" w:uiPriority="48"/>
-    <w:lsdException w:name="List Table 4 Accent 6" w:uiPriority="49"/>
-    <w:lsdException w:name="List Table 5 Dark Accent 6" w:uiPriority="50"/>
-    <w:lsdException w:name="List Table 6 Colorful Accent 6" w:uiPriority="51"/>
-    <w:lsdException w:name="List Table 7 Colorful Accent 6" w:uiPriority="52"/>
-    <w:lsdException w:name="Mention" w:semiHidden="1" w:unhideWhenUsed="1"/>
-    <w:lsdException w:name="Smart Hyperlink" w:semiHidden="1" w:unhideWhenUsed="1"/>
-    <w:lsdException w:name="Hashtag" w:semiHidden="1" w:unhideWhenUsed="1"/>
-    <w:lsdException w:name="Unresolved Mention" w:semiHidden="1" w:unhideWhenUsed="1"/>
-    <w:lsdException w:name="Smart Link" w:semiHidden="1" w:unhideWhenUsed="1"/>
+  <w:latentStyles w:defLockedState="0" w:defUIPriority="99" w:defSemiHidden="1" w:defUnhideWhenUsed="1" w:defQFormat="0" w:count="267">
+    <w:lsdException w:name="Normal" w:semiHidden="0" w:uiPriority="0" w:unhideWhenUsed="0" w:qFormat="1"/>
+    <w:lsdException w:name="heading 1" w:semiHidden="0" w:uiPriority="9" w:unhideWhenUsed="0" w:qFormat="1"/>
+    <w:lsdException w:name="heading 2" w:semiHidden="0" w:uiPriority="9" w:unhideWhenUsed="0" w:qFormat="1"/>
+    <w:lsdException w:name="heading 3" w:uiPriority="9" w:qFormat="1"/>
+    <w:lsdException w:name="heading 4" w:uiPriority="9" w:qFormat="1"/>
+    <w:lsdException w:name="heading 5" w:uiPriority="9" w:qFormat="1"/>
+    <w:lsdException w:name="heading 6" w:uiPriority="9" w:qFormat="1"/>
+    <w:lsdException w:name="heading 7" w:uiPriority="9" w:qFormat="1"/>
+    <w:lsdException w:name="heading 8" w:uiPriority="9" w:qFormat="1"/>
+    <w:lsdException w:name="heading 9" w:uiPriority="9" w:qFormat="1"/>
+    <w:lsdException w:name="toc 1" w:uiPriority="39"/>
+    <w:lsdException w:name="toc 2" w:uiPriority="39"/>
+    <w:lsdException w:name="toc 3" w:uiPriority="39"/>
+    <w:lsdException w:name="toc 4" w:uiPriority="39"/>
+    <w:lsdException w:name="toc 5" w:uiPriority="39"/>
+    <w:lsdException w:name="toc 6" w:uiPriority="39"/>
+    <w:lsdException w:name="toc 7" w:uiPriority="39"/>
+    <w:lsdException w:name="toc 8" w:uiPriority="39"/>
+    <w:lsdException w:name="toc 9" w:uiPriority="39"/>
+    <w:lsdException w:name="caption" w:uiPriority="35" w:qFormat="1"/>
+    <w:lsdException w:name="Title" w:semiHidden="0" w:uiPriority="10" w:unhideWhenUsed="0" w:qFormat="1"/>
+    <w:lsdException w:name="Default Paragraph Font" w:uiPriority="1"/>
+    <w:lsdException w:name="Subtitle" w:semiHidden="0" w:uiPriority="11" w:unhideWhenUsed="0" w:qFormat="1"/>
+    <w:lsdException w:name="Strong" w:semiHidden="0" w:uiPriority="22" w:unhideWhenUsed="0" w:qFormat="1"/>
+    <w:lsdException w:name="Emphasis" w:semiHidden="0" w:uiPriority="20" w:unhideWhenUsed="0" w:qFormat="1"/>
+    <w:lsdException w:name="Table Grid" w:semiHidden="0" w:uiPriority="59" w:unhideWhenUsed="0"/>
+    <w:lsdException w:name="Placeholder Text" w:unhideWhenUsed="0"/>
+    <w:lsdException w:name="No Spacing" w:semiHidden="0" w:uiPriority="1" w:unhideWhenUsed="0" w:qFormat="1"/>
+    <w:lsdException w:name="Light Shading" w:semiHidden="0" w:uiPriority="60" w:unhideWhenUsed="0"/>
+    <w:lsdException w:name="Light List" w:semiHidden="0" w:uiPriority="61" w:unhideWhenUsed="0"/>
+    <w:lsdException w:name="Light Grid" w:semiHidden="0" w:uiPriority="62" w:unhideWhenUsed="0"/>
+    <w:lsdException w:name="Medium Shading 1" w:semiHidden="0" w:uiPriority="63" w:unhideWhenUsed="0"/>
+    <w:lsdException w:name="Medium Shading 2" w:semiHidden="0" w:uiPriority="64" w:unhideWhenUsed="0"/>
+    <w:lsdException w:name="Medium List 1" w:semiHidden="0" w:uiPriority="65" w:unhideWhenUsed="0"/>
+    <w:lsdException w:name="Medium List 2" w:semiHidden="0" w:uiPriority="66" w:unhideWhenUsed="0"/>
+    <w:lsdException w:name="Medium Grid 1" w:semiHidden="0" w:uiPriority="67" w:unhideWhenUsed="0"/>
+    <w:lsdException w:name="Medium Grid 2" w:semiHidden="0" w:uiPriority="68" w:unhideWhenUsed="0"/>
+    <w:lsdException w:name="Medium Grid 3" w:semiHidden="0" w:uiPriority="69" w:unhideWhenUsed="0"/>
+    <w:lsdException w:name="Dark List" w:semiHidden="0" w:uiPriority="70" w:unhideWhenUsed="0"/>
+    <w:lsdException w:name="Colorful Shading" w:semiHidden="0" w:uiPriority="71" w:unhideWhenUsed="0"/>
+    <w:lsdException w:name="Colorful List" w:semiHidden="0" w:uiPriority="72" w:unhideWhenUsed="0"/>
+    <w:lsdException w:name="Colorful Grid" w:semiHidden="0" w:uiPriority="73" w:unhideWhenUsed="0"/>
+    <w:lsdException w:name="Light Shading Accent 1" w:semiHidden="0" w:uiPriority="60" w:unhideWhenUsed="0"/>
+    <w:lsdException w:name="Light List Accent 1" w:semiHidden="0" w:uiPriority="61" w:unhideWhenUsed="0"/>
+    <w:lsdException w:name="Light Grid Accent 1" w:semiHidden="0" w:uiPriority="62" w:unhideWhenUsed="0"/>
+    <w:lsdException w:name="Medium Shading 1 Accent 1" w:semiHidden="0" w:uiPriority="63" w:unhideWhenUsed="0"/>
+    <w:lsdException w:name="Medium Shading 2 Accent 1" w:semiHidden="0" w:uiPriority="64" w:unhideWhenUsed="0"/>
+    <w:lsdException w:name="Medium List 1 Accent 1" w:semiHidden="0" w:uiPriority="65" w:unhideWhenUsed="0"/>
+    <w:lsdException w:name="Revision" w:unhideWhenUsed="0"/>
+    <w:lsdException w:name="List Paragraph" w:semiHidden="0" w:uiPriority="34" w:unhideWhenUsed="0" w:qFormat="1"/>
+    <w:lsdException w:name="Quote" w:semiHidden="0" w:uiPriority="29" w:unhideWhenUsed="0" w:qFormat="1"/>
+    <w:lsdException w:name="Intense Quote" w:semiHidden="0" w:uiPriority="30" w:unhideWhenUsed="0" w:qFormat="1"/>
+    <w:lsdException w:name="Medium List 2 Accent 1" w:semiHidden="0" w:uiPriority="66" w:unhideWhenUsed="0"/>
+    <w:lsdException w:name="Medium Grid 1 Accent 1" w:semiHidden="0" w:uiPriority="67" w:unhideWhenUsed="0"/>
+    <w:lsdException w:name="Medium Grid 2 Accent 1" w:semiHidden="0" w:uiPriority="68" w:unhideWhenUsed="0"/>
+    <w:lsdException w:name="Medium Grid 3 Accent 1" w:semiHidden="0" w:uiPriority="69" w:unhideWhenUsed="0"/>
+    <w:lsdException w:name="Dark List Accent 1" w:semiHidden="0" w:uiPriority="70" w:unhideWhenUsed="0"/>
+    <w:lsdException w:name="Colorful Shading Accent 1" w:semiHidden="0" w:uiPriority="71" w:unhideWhenUsed="0"/>
+    <w:lsdException w:name="Colorful List Accent 1" w:semiHidden="0" w:uiPriority="72" w:unhideWhenUsed="0"/>
+    <w:lsdException w:name="Colorful Grid Accent 1" w:semiHidden="0" w:uiPriority="73" w:unhideWhenUsed="0"/>
+    <w:lsdException w:name="Light Shading Accent 2" w:semiHidden="0" w:uiPriority="60" w:unhideWhenUsed="0"/>
+    <w:lsdException w:name="Light List Accent 2" w:semiHidden="0" w:uiPriority="61" w:unhideWhenUsed="0"/>
+    <w:lsdException w:name="Light Grid Accent 2" w:semiHidden="0" w:uiPriority="62" w:unhideWhenUsed="0"/>
+    <w:lsdException w:name="Medium Shading 1 Accent 2" w:semiHidden="0" w:uiPriority="63" w:unhideWhenUsed="0"/>
+    <w:lsdException w:name="Medium Shading 2 Accent 2" w:semiHidden="0" w:uiPriority="64" w:unhideWhenUsed="0"/>
+    <w:lsdException w:name="Medium List 1 Accent 2" w:semiHidden="0" w:uiPriority="65" w:unhideWhenUsed="0"/>
+    <w:lsdException w:name="Medium List 2 Accent 2" w:semiHidden="0" w:uiPriority="66" w:unhideWhenUsed="0"/>
+    <w:lsdException w:name="Medium Grid 1 Accent 2" w:semiHidden="0" w:uiPriority="67" w:unhideWhenUsed="0"/>
+    <w:lsdException w:name="Medium Grid 2 Accent 2" w:semiHidden="0" w:uiPriority="68" w:unhideWhenUsed="0"/>
+    <w:lsdException w:name="Medium Grid 3 Accent 2" w:semiHidden="0" w:uiPriority="69" w:unhideWhenUsed="0"/>
+    <w:lsdException w:name="Dark List Accent 2" w:semiHidden="0" w:uiPriority="70" w:unhideWhenUsed="0"/>
+    <w:lsdException w:name="Colorful Shading Accent 2" w:semiHidden="0" w:uiPriority="71" w:unhideWhenUsed="0"/>
+    <w:lsdException w:name="Colorful List Accent 2" w:semiHidden="0" w:uiPriority="72" w:unhideWhenUsed="0"/>
+    <w:lsdException w:name="Colorful Grid Accent 2" w:semiHidden="0" w:uiPriority="73" w:unhideWhenUsed="0"/>
+    <w:lsdException w:name="Light Shading Accent 3" w:semiHidden="0" w:uiPriority="60" w:unhideWhenUsed="0"/>
+    <w:lsdException w:name="Light List Accent 3" w:semiHidden="0" w:uiPriority="61" w:unhideWhenUsed="0"/>
+    <w:lsdException w:name="Light Grid Accent 3" w:semiHidden="0" w:uiPriority="62" w:unhideWhenUsed="0"/>
+    <w:lsdException w:name="Medium Shading 1 Accent 3" w:semiHidden="0" w:uiPriority="63" w:unhideWhenUsed="0"/>
+    <w:lsdException w:name="Medium Shading 2 Accent 3" w:semiHidden="0" w:uiPriority="64" w:unhideWhenUsed="0"/>
+    <w:lsdException w:name="Medium List 1 Accent 3" w:semiHidden="0" w:uiPriority="65" w:unhideWhenUsed="0"/>
+    <w:lsdException w:name="Medium List 2 Accent 3" w:semiHidden="0" w:uiPriority="66" w:unhideWhenUsed="0"/>
+    <w:lsdException w:name="Medium Grid 1 Accent 3" w:semiHidden="0" w:uiPriority="67" w:unhideWhenUsed="0"/>
+    <w:lsdException w:name="Medium Grid 2 Accent 3" w:semiHidden="0" w:uiPriority="68" w:unhideWhenUsed="0"/>
+    <w:lsdException w:name="Medium Grid 3 Accent 3" w:semiHidden="0" w:uiPriority="69" w:unhideWhenUsed="0"/>
+    <w:lsdException w:name="Dark List Accent 3" w:semiHidden="0" w:uiPriority="70" w:unhideWhenUsed="0"/>
+    <w:lsdException w:name="Colorful Shading Accent 3" w:semiHidden="0" w:uiPriority="71" w:unhideWhenUsed="0"/>
+    <w:lsdException w:name="Colorful List Accent 3" w:semiHidden="0" w:uiPriority="72" w:unhideWhenUsed="0"/>
+    <w:lsdException w:name="Colorful Grid Accent 3" w:semiHidden="0" w:uiPriority="73" w:unhideWhenUsed="0"/>
+    <w:lsdException w:name="Light Shading Accent 4" w:semiHidden="0" w:uiPriority="60" w:unhideWhenUsed="0"/>
+    <w:lsdException w:name="Light List Accent 4" w:semiHidden="0" w:uiPriority="61" w:unhideWhenUsed="0"/>
+    <w:lsdException w:name="Light Grid Accent 4" w:semiHidden="0" w:uiPriority="62" w:unhideWhenUsed="0"/>
+    <w:lsdException w:name="Medium Shading 1 Accent 4" w:semiHidden="0" w:uiPriority="63" w:unhideWhenUsed="0"/>
+    <w:lsdException w:name="Medium Shading 2 Accent 4" w:semiHidden="0" w:uiPriority="64" w:unhideWhenUsed="0"/>
+    <w:lsdException w:name="Medium List 1 Accent 4" w:semiHidden="0" w:uiPriority="65" w:unhideWhenUsed="0"/>
+    <w:lsdException w:name="Medium List 2 Accent 4" w:semiHidden="0" w:uiPriority="66" w:unhideWhenUsed="0"/>
+    <w:lsdException w:name="Medium Grid 1 Accent 4" w:semiHidden="0" w:uiPriority="67" w:unhideWhenUsed="0"/>
+    <w:lsdException w:name="Medium Grid 2 Accent 4" w:semiHidden="0" w:uiPriority="68" w:unhideWhenUsed="0"/>
+    <w:lsdException w:name="Medium Grid 3 Accent 4" w:semiHidden="0" w:uiPriority="69" w:unhideWhenUsed="0"/>
+    <w:lsdException w:name="Dark List Accent 4" w:semiHidden="0" w:uiPriority="70" w:unhideWhenUsed="0"/>
+    <w:lsdException w:name="Colorful Shading Accent 4" w:semiHidden="0" w:uiPriority="71" w:unhideWhenUsed="0"/>
+    <w:lsdException w:name="Colorful List Accent 4" w:semiHidden="0" w:uiPriority="72" w:unhideWhenUsed="0"/>
+    <w:lsdException w:name="Colorful Grid Accent 4" w:semiHidden="0" w:uiPriority="73" w:unhideWhenUsed="0"/>
+    <w:lsdException w:name="Light Shading Accent 5" w:semiHidden="0" w:uiPriority="60" w:unhideWhenUsed="0"/>
+    <w:lsdException w:name="Light List Accent 5" w:semiHidden="0" w:uiPriority="61" w:unhideWhenUsed="0"/>
+    <w:lsdException w:name="Light Grid Accent 5" w:semiHidden="0" w:uiPriority="62" w:unhideWhenUsed="0"/>
+    <w:lsdException w:name="Medium Shading 1 Accent 5" w:semiHidden="0" w:uiPriority="63" w:unhideWhenUsed="0"/>
+    <w:lsdException w:name="Medium Shading 2 Accent 5" w:semiHidden="0" w:uiPriority="64" w:unhideWhenUsed="0"/>
+    <w:lsdException w:name="Medium List 1 Accent 5" w:semiHidden="0" w:uiPriority="65" w:unhideWhenUsed="0"/>
+    <w:lsdException w:name="Medium List 2 Accent 5" w:semiHidden="0" w:uiPriority="66" w:unhideWhenUsed="0"/>
+    <w:lsdException w:name="Medium Grid 1 Accent 5" w:semiHidden="0" w:uiPriority="67" w:unhideWhenUsed="0"/>
+    <w:lsdException w:name="Medium Grid 2 Accent 5" w:semiHidden="0" w:uiPriority="68" w:unhideWhenUsed="0"/>
+    <w:lsdException w:name="Medium Grid 3 Accent 5" w:semiHidden="0" w:uiPriority="69" w:unhideWhenUsed="0"/>
+    <w:lsdException w:name="Dark List Accent 5" w:semiHidden="0" w:uiPriority="70" w:unhideWhenUsed="0"/>
+    <w:lsdException w:name="Colorful Shading Accent 5" w:semiHidden="0" w:uiPriority="71" w:unhideWhenUsed="0"/>
+    <w:lsdException w:name="Colorful List Accent 5" w:semiHidden="0" w:uiPriority="72" w:unhideWhenUsed="0"/>
+    <w:lsdException w:name="Colorful Grid Accent 5" w:semiHidden="0" w:uiPriority="73" w:unhideWhenUsed="0"/>
+    <w:lsdException w:name="Light Shading Accent 6" w:semiHidden="0" w:uiPriority="60" w:unhideWhenUsed="0"/>
+    <w:lsdException w:name="Light List Accent 6" w:semiHidden="0" w:uiPriority="61" w:unhideWhenUsed="0"/>
+    <w:lsdException w:name="Light Grid Accent 6" w:semiHidden="0" w:uiPriority="62" w:unhideWhenUsed="0"/>
+    <w:lsdException w:name="Medium Shading 1 Accent 6" w:semiHidden="0" w:uiPriority="63" w:unhideWhenUsed="0"/>
+    <w:lsdException w:name="Medium Shading 2 Accent 6" w:semiHidden="0" w:uiPriority="64" w:unhideWhenUsed="0"/>
+    <w:lsdException w:name="Medium List 1 Accent 6" w:semiHidden="0" w:uiPriority="65" w:unhideWhenUsed="0"/>
+    <w:lsdException w:name="Medium List 2 Accent 6" w:semiHidden="0" w:uiPriority="66" w:unhideWhenUsed="0"/>
+    <w:lsdException w:name="Medium Grid 1 Accent 6" w:semiHidden="0" w:uiPriority="67" w:unhideWhenUsed="0"/>
+    <w:lsdException w:name="Medium Grid 2 Accent 6" w:semiHidden="0" w:uiPriority="68" w:unhideWhenUsed="0"/>
+    <w:lsdException w:name="Medium Grid 3 Accent 6" w:semiHidden="0" w:uiPriority="69" w:unhideWhenUsed="0"/>
+    <w:lsdException w:name="Dark List Accent 6" w:semiHidden="0" w:uiPriority="70" w:unhideWhenUsed="0"/>
+    <w:lsdException w:name="Colorful Shading Accent 6" w:semiHidden="0" w:uiPriority="71" w:unhideWhenUsed="0"/>
+    <w:lsdException w:name="Colorful List Accent 6" w:semiHidden="0" w:uiPriority="72" w:unhideWhenUsed="0"/>
+    <w:lsdException w:name="Colorful Grid Accent 6" w:semiHidden="0" w:uiPriority="73" w:unhideWhenUsed="0"/>
+    <w:lsdException w:name="Subtle Emphasis" w:semiHidden="0" w:uiPriority="19" w:unhideWhenUsed="0" w:qFormat="1"/>
+    <w:lsdException w:name="Intense Emphasis" w:semiHidden="0" w:uiPriority="21" w:unhideWhenUsed="0" w:qFormat="1"/>
+    <w:lsdException w:name="Subtle Reference" w:semiHidden="0" w:uiPriority="31" w:unhideWhenUsed="0" w:qFormat="1"/>
+    <w:lsdException w:name="Intense Reference" w:semiHidden="0" w:uiPriority="32" w:unhideWhenUsed="0" w:qFormat="1"/>
+    <w:lsdException w:name="Book Title" w:semiHidden="0" w:uiPriority="33" w:unhideWhenUsed="0" w:qFormat="1"/>
+    <w:lsdException w:name="Bibliography" w:uiPriority="37"/>
+    <w:lsdException w:name="TOC Heading" w:uiPriority="39" w:qFormat="1"/>
   </w:latentStyles>
-  <w:style w:type="paragraph" w:styleId="Normal" w:default="1">
+  <w:style w:type="paragraph" w:default="1" w:styleId="Normal">
     <w:name w:val="Normal"/>
     <w:qFormat/>
-    <w:rsid w:val="005b1497"/>
+    <w:rsid w:val="005B1497"/>
     <w:pPr>
-      <w:widowControl/>
-      <w:suppressAutoHyphens w:val="true"/>
-      <w:bidi w:val="0"/>
-      <w:spacing w:before="0" w:after="0"/>
-      <w:ind w:left="1701" w:hanging="0"/>
-      <w:jc w:val="left"/>
+      <w:ind w:left="1701"/>
     </w:pPr>
     <w:rPr>
-      <w:rFonts w:ascii="Times New Roman" w:hAnsi="Times New Roman" w:eastAsia="Times New Roman" w:cs="Times New Roman"/>
-      <w:color w:val="auto"/>
-      <w:kern w:val="0"/>
       <w:sz w:val="24"/>
       <w:szCs w:val="24"/>
-      <w:lang w:val="fr-FR" w:eastAsia="fr-FR" w:bidi="ar-SA"/>
     </w:rPr>
   </w:style>
   <w:style w:type="paragraph" w:styleId="Titre1">
-    <w:name w:val="Heading 1"/>
+    <w:name w:val="heading 1"/>
     <w:basedOn w:val="Normal"/>
     <w:next w:val="Normal"/>
     <w:qFormat/>
-    <w:rsid w:val="005b1497"/>
+    <w:rsid w:val="005B1497"/>
     <w:pPr>
-      <w:keepNext w:val="true"/>
+      <w:keepNext/>
       <w:jc w:val="center"/>
       <w:outlineLvl w:val="0"/>
     </w:pPr>
@@ -3397,13 +2835,13 @@
     </w:rPr>
   </w:style>
   <w:style w:type="paragraph" w:styleId="Titre2">
-    <w:name w:val="Heading 2"/>
+    <w:name w:val="heading 2"/>
     <w:basedOn w:val="Normal"/>
     <w:next w:val="Normal"/>
     <w:qFormat/>
-    <w:rsid w:val="005b1497"/>
+    <w:rsid w:val="005B1497"/>
     <w:pPr>
-      <w:keepNext w:val="true"/>
+      <w:keepNext/>
       <w:outlineLvl w:val="1"/>
     </w:pPr>
     <w:rPr>
@@ -3412,221 +2850,11 @@
       <w:u w:val="single"/>
     </w:rPr>
   </w:style>
-  <w:style w:type="character" w:styleId="DefaultParagraphFont" w:default="1">
+  <w:style w:type="character" w:default="1" w:styleId="Policepardfaut">
     <w:name w:val="Default Paragraph Font"/>
     <w:uiPriority w:val="1"/>
     <w:semiHidden/>
     <w:unhideWhenUsed/>
-    <w:qFormat/>
-    <w:rPr/>
-  </w:style>
-  <w:style w:type="character" w:styleId="EntteCar" w:customStyle="1">
-    <w:name w:val="En-tête Car"/>
-    <w:basedOn w:val="DefaultParagraphFont"/>
-    <w:uiPriority w:val="99"/>
-    <w:semiHidden/>
-    <w:qFormat/>
-    <w:rsid w:val="00d21a4a"/>
-    <w:rPr>
-      <w:sz w:val="24"/>
-      <w:szCs w:val="24"/>
-    </w:rPr>
-  </w:style>
-  <w:style w:type="character" w:styleId="PieddepageCar" w:customStyle="1">
-    <w:name w:val="Pied de page Car"/>
-    <w:basedOn w:val="DefaultParagraphFont"/>
-    <w:link w:val="Pieddepage"/>
-    <w:uiPriority w:val="99"/>
-    <w:qFormat/>
-    <w:rsid w:val="00d21a4a"/>
-    <w:rPr>
-      <w:sz w:val="24"/>
-      <w:szCs w:val="24"/>
-    </w:rPr>
-  </w:style>
-  <w:style w:type="character" w:styleId="TextedebullesCar" w:customStyle="1">
-    <w:name w:val="Texte de bulles Car"/>
-    <w:basedOn w:val="DefaultParagraphFont"/>
-    <w:link w:val="Textedebulles"/>
-    <w:uiPriority w:val="99"/>
-    <w:semiHidden/>
-    <w:qFormat/>
-    <w:rsid w:val="00f0024c"/>
-    <w:rPr>
-      <w:rFonts w:ascii="Tahoma" w:hAnsi="Tahoma" w:cs="Tahoma"/>
-      <w:sz w:val="16"/>
-      <w:szCs w:val="16"/>
-    </w:rPr>
-  </w:style>
-  <w:style w:type="paragraph" w:styleId="Titre">
-    <w:name w:val="Titre"/>
-    <w:basedOn w:val="Normal"/>
-    <w:next w:val="Corpsdetexte"/>
-    <w:qFormat/>
-    <w:pPr>
-      <w:keepNext w:val="true"/>
-      <w:spacing w:before="240" w:after="120"/>
-    </w:pPr>
-    <w:rPr>
-      <w:rFonts w:ascii="Liberation Sans" w:hAnsi="Liberation Sans" w:eastAsia="Noto Sans CJK SC" w:cs="Lohit Devanagari"/>
-      <w:sz w:val="28"/>
-      <w:szCs w:val="28"/>
-    </w:rPr>
-  </w:style>
-  <w:style w:type="paragraph" w:styleId="Corpsdetexte">
-    <w:name w:val="Body Text"/>
-    <w:basedOn w:val="Normal"/>
-    <w:pPr>
-      <w:spacing w:lineRule="auto" w:line="276" w:before="0" w:after="140"/>
-    </w:pPr>
-    <w:rPr/>
-  </w:style>
-  <w:style w:type="paragraph" w:styleId="Liste">
-    <w:name w:val="List"/>
-    <w:basedOn w:val="Corpsdetexte"/>
-    <w:pPr/>
-    <w:rPr>
-      <w:rFonts w:cs="Lohit Devanagari"/>
-    </w:rPr>
-  </w:style>
-  <w:style w:type="paragraph" w:styleId="Lgende">
-    <w:name w:val="Caption"/>
-    <w:basedOn w:val="Normal"/>
-    <w:qFormat/>
-    <w:pPr>
-      <w:suppressLineNumbers/>
-      <w:spacing w:before="120" w:after="120"/>
-    </w:pPr>
-    <w:rPr>
-      <w:rFonts w:cs="Lohit Devanagari"/>
-      <w:i/>
-      <w:iCs/>
-      <w:sz w:val="24"/>
-      <w:szCs w:val="24"/>
-    </w:rPr>
-  </w:style>
-  <w:style w:type="paragraph" w:styleId="Index" w:customStyle="1">
-    <w:name w:val="Index"/>
-    <w:basedOn w:val="Normal"/>
-    <w:qFormat/>
-    <w:pPr>
-      <w:suppressLineNumbers/>
-    </w:pPr>
-    <w:rPr>
-      <w:rFonts w:cs="Lohit Devanagari"/>
-    </w:rPr>
-  </w:style>
-  <w:style w:type="paragraph" w:styleId="Titreprincipal">
-    <w:name w:val="Title"/>
-    <w:basedOn w:val="Normal"/>
-    <w:next w:val="Corpsdetexte"/>
-    <w:qFormat/>
-    <w:pPr>
-      <w:keepNext w:val="true"/>
-      <w:spacing w:before="240" w:after="120"/>
-    </w:pPr>
-    <w:rPr>
-      <w:rFonts w:ascii="Liberation Sans" w:hAnsi="Liberation Sans" w:eastAsia="Noto Sans CJK SC" w:cs="Lohit Devanagari"/>
-      <w:sz w:val="28"/>
-      <w:szCs w:val="28"/>
-    </w:rPr>
-  </w:style>
-  <w:style w:type="paragraph" w:styleId="Caption">
-    <w:name w:val="caption"/>
-    <w:basedOn w:val="Normal"/>
-    <w:qFormat/>
-    <w:pPr>
-      <w:suppressLineNumbers/>
-      <w:spacing w:before="120" w:after="120"/>
-    </w:pPr>
-    <w:rPr>
-      <w:rFonts w:cs="Lohit Devanagari"/>
-      <w:i/>
-      <w:iCs/>
-    </w:rPr>
-  </w:style>
-  <w:style w:type="paragraph" w:styleId="Entteetpieddepage" w:customStyle="1">
-    <w:name w:val="En-tête et pied de page"/>
-    <w:basedOn w:val="Normal"/>
-    <w:qFormat/>
-    <w:pPr/>
-    <w:rPr/>
-  </w:style>
-  <w:style w:type="paragraph" w:styleId="Entte">
-    <w:name w:val="Header"/>
-    <w:basedOn w:val="Normal"/>
-    <w:uiPriority w:val="99"/>
-    <w:unhideWhenUsed/>
-    <w:rsid w:val="00d21a4a"/>
-    <w:pPr>
-      <w:tabs>
-        <w:tab w:val="clear" w:pos="709"/>
-        <w:tab w:val="center" w:pos="4536" w:leader="none"/>
-        <w:tab w:val="right" w:pos="9072" w:leader="none"/>
-      </w:tabs>
-    </w:pPr>
-    <w:rPr/>
-  </w:style>
-  <w:style w:type="paragraph" w:styleId="Pieddepage">
-    <w:name w:val="Footer"/>
-    <w:basedOn w:val="Normal"/>
-    <w:link w:val="PieddepageCar"/>
-    <w:uiPriority w:val="99"/>
-    <w:unhideWhenUsed/>
-    <w:rsid w:val="00d21a4a"/>
-    <w:pPr>
-      <w:tabs>
-        <w:tab w:val="clear" w:pos="709"/>
-        <w:tab w:val="center" w:pos="4536" w:leader="none"/>
-        <w:tab w:val="right" w:pos="9072" w:leader="none"/>
-      </w:tabs>
-    </w:pPr>
-    <w:rPr/>
-  </w:style>
-  <w:style w:type="paragraph" w:styleId="BalloonText">
-    <w:name w:val="Balloon Text"/>
-    <w:basedOn w:val="Normal"/>
-    <w:link w:val="TextedebullesCar"/>
-    <w:uiPriority w:val="99"/>
-    <w:semiHidden/>
-    <w:unhideWhenUsed/>
-    <w:qFormat/>
-    <w:rsid w:val="00f0024c"/>
-    <w:pPr/>
-    <w:rPr>
-      <w:rFonts w:ascii="Tahoma" w:hAnsi="Tahoma" w:cs="Tahoma"/>
-      <w:sz w:val="16"/>
-      <w:szCs w:val="16"/>
-    </w:rPr>
-  </w:style>
-  <w:style w:type="paragraph" w:styleId="NormalWeb">
-    <w:name w:val="Normal (Web)"/>
-    <w:basedOn w:val="Normal"/>
-    <w:uiPriority w:val="99"/>
-    <w:unhideWhenUsed/>
-    <w:qFormat/>
-    <w:rsid w:val="00f00199"/>
-    <w:pPr>
-      <w:spacing w:beforeAutospacing="1" w:afterAutospacing="1"/>
-      <w:ind w:left="0" w:hanging="0"/>
-    </w:pPr>
-    <w:rPr>
-      <w:rFonts w:eastAsia="" w:eastAsiaTheme="minorEastAsia"/>
-    </w:rPr>
-  </w:style>
-  <w:style w:type="paragraph" w:styleId="Contenudecadre" w:customStyle="1">
-    <w:name w:val="Contenu de cadre"/>
-    <w:basedOn w:val="Normal"/>
-    <w:qFormat/>
-    <w:pPr/>
-    <w:rPr/>
-  </w:style>
-  <w:style w:type="numbering" w:styleId="NoList" w:default="1">
-    <w:name w:val="No List"/>
-    <w:uiPriority w:val="99"/>
-    <w:semiHidden/>
-    <w:unhideWhenUsed/>
-    <w:qFormat/>
   </w:style>
   <w:style w:type="table" w:default="1" w:styleId="TableauNormal">
     <w:name w:val="Normal Table"/>
@@ -3643,19 +2871,586 @@
       </w:tblCellMar>
     </w:tblPr>
   </w:style>
+  <w:style w:type="numbering" w:default="1" w:styleId="Aucuneliste">
+    <w:name w:val="No List"/>
+    <w:uiPriority w:val="99"/>
+    <w:semiHidden/>
+    <w:unhideWhenUsed/>
+  </w:style>
+  <w:style w:type="character" w:customStyle="1" w:styleId="En-tteCar">
+    <w:name w:val="En-tête Car"/>
+    <w:basedOn w:val="Policepardfaut"/>
+    <w:uiPriority w:val="99"/>
+    <w:semiHidden/>
+    <w:qFormat/>
+    <w:rsid w:val="00D21A4A"/>
+    <w:rPr>
+      <w:sz w:val="24"/>
+      <w:szCs w:val="24"/>
+    </w:rPr>
+  </w:style>
+  <w:style w:type="character" w:customStyle="1" w:styleId="PieddepageCar">
+    <w:name w:val="Pied de page Car"/>
+    <w:basedOn w:val="Policepardfaut"/>
+    <w:link w:val="Pieddepage"/>
+    <w:uiPriority w:val="99"/>
+    <w:qFormat/>
+    <w:rsid w:val="00D21A4A"/>
+    <w:rPr>
+      <w:sz w:val="24"/>
+      <w:szCs w:val="24"/>
+    </w:rPr>
+  </w:style>
+  <w:style w:type="character" w:customStyle="1" w:styleId="TextedebullesCar">
+    <w:name w:val="Texte de bulles Car"/>
+    <w:basedOn w:val="Policepardfaut"/>
+    <w:link w:val="Textedebulles"/>
+    <w:uiPriority w:val="99"/>
+    <w:semiHidden/>
+    <w:qFormat/>
+    <w:rsid w:val="00F0024C"/>
+    <w:rPr>
+      <w:rFonts w:ascii="Tahoma" w:hAnsi="Tahoma" w:cs="Tahoma"/>
+      <w:sz w:val="16"/>
+      <w:szCs w:val="16"/>
+    </w:rPr>
+  </w:style>
+  <w:style w:type="paragraph" w:styleId="Titre">
+    <w:name w:val="Title"/>
+    <w:basedOn w:val="Normal"/>
+    <w:next w:val="Corpsdetexte"/>
+    <w:qFormat/>
+    <w:pPr>
+      <w:keepNext/>
+      <w:spacing w:before="240" w:after="120"/>
+    </w:pPr>
+    <w:rPr>
+      <w:rFonts w:ascii="Liberation Sans" w:eastAsia="Noto Sans CJK SC" w:hAnsi="Liberation Sans" w:cs="Lohit Devanagari"/>
+      <w:sz w:val="28"/>
+      <w:szCs w:val="28"/>
+    </w:rPr>
+  </w:style>
+  <w:style w:type="paragraph" w:styleId="Corpsdetexte">
+    <w:name w:val="Body Text"/>
+    <w:basedOn w:val="Normal"/>
+    <w:pPr>
+      <w:spacing w:after="140" w:line="276" w:lineRule="auto"/>
+    </w:pPr>
+  </w:style>
+  <w:style w:type="paragraph" w:styleId="Liste">
+    <w:name w:val="List"/>
+    <w:basedOn w:val="Corpsdetexte"/>
+    <w:rPr>
+      <w:rFonts w:cs="Lohit Devanagari"/>
+    </w:rPr>
+  </w:style>
+  <w:style w:type="paragraph" w:styleId="Lgende">
+    <w:name w:val="caption"/>
+    <w:basedOn w:val="Normal"/>
+    <w:qFormat/>
+    <w:pPr>
+      <w:suppressLineNumbers/>
+      <w:spacing w:before="120" w:after="120"/>
+    </w:pPr>
+    <w:rPr>
+      <w:rFonts w:cs="Lohit Devanagari"/>
+      <w:i/>
+      <w:iCs/>
+    </w:rPr>
+  </w:style>
+  <w:style w:type="paragraph" w:customStyle="1" w:styleId="Index">
+    <w:name w:val="Index"/>
+    <w:basedOn w:val="Normal"/>
+    <w:qFormat/>
+    <w:pPr>
+      <w:suppressLineNumbers/>
+    </w:pPr>
+    <w:rPr>
+      <w:rFonts w:cs="Lohit Devanagari"/>
+    </w:rPr>
+  </w:style>
+  <w:style w:type="paragraph" w:customStyle="1" w:styleId="En-tteetpieddepage">
+    <w:name w:val="En-tête et pied de page"/>
+    <w:basedOn w:val="Normal"/>
+    <w:qFormat/>
+  </w:style>
+  <w:style w:type="paragraph" w:styleId="En-tte">
+    <w:name w:val="header"/>
+    <w:basedOn w:val="Normal"/>
+    <w:uiPriority w:val="99"/>
+    <w:unhideWhenUsed/>
+    <w:rsid w:val="00D21A4A"/>
+    <w:pPr>
+      <w:tabs>
+        <w:tab w:val="center" w:pos="4536"/>
+        <w:tab w:val="right" w:pos="9072"/>
+      </w:tabs>
+    </w:pPr>
+  </w:style>
+  <w:style w:type="paragraph" w:styleId="Pieddepage">
+    <w:name w:val="footer"/>
+    <w:basedOn w:val="Normal"/>
+    <w:link w:val="PieddepageCar"/>
+    <w:uiPriority w:val="99"/>
+    <w:unhideWhenUsed/>
+    <w:rsid w:val="00D21A4A"/>
+    <w:pPr>
+      <w:tabs>
+        <w:tab w:val="center" w:pos="4536"/>
+        <w:tab w:val="right" w:pos="9072"/>
+      </w:tabs>
+    </w:pPr>
+  </w:style>
+  <w:style w:type="paragraph" w:styleId="Textedebulles">
+    <w:name w:val="Balloon Text"/>
+    <w:basedOn w:val="Normal"/>
+    <w:link w:val="TextedebullesCar"/>
+    <w:uiPriority w:val="99"/>
+    <w:semiHidden/>
+    <w:unhideWhenUsed/>
+    <w:qFormat/>
+    <w:rsid w:val="00F0024C"/>
+    <w:rPr>
+      <w:rFonts w:ascii="Tahoma" w:hAnsi="Tahoma" w:cs="Tahoma"/>
+      <w:sz w:val="16"/>
+      <w:szCs w:val="16"/>
+    </w:rPr>
+  </w:style>
+  <w:style w:type="paragraph" w:styleId="NormalWeb">
+    <w:name w:val="Normal (Web)"/>
+    <w:basedOn w:val="Normal"/>
+    <w:uiPriority w:val="99"/>
+    <w:unhideWhenUsed/>
+    <w:qFormat/>
+    <w:rsid w:val="00F00199"/>
+    <w:pPr>
+      <w:spacing w:beforeAutospacing="1" w:afterAutospacing="1"/>
+      <w:ind w:left="0"/>
+    </w:pPr>
+    <w:rPr>
+      <w:rFonts w:eastAsiaTheme="minorEastAsia"/>
+    </w:rPr>
+  </w:style>
+  <w:style w:type="paragraph" w:customStyle="1" w:styleId="Contenudecadre">
+    <w:name w:val="Contenu de cadre"/>
+    <w:basedOn w:val="Normal"/>
+    <w:qFormat/>
+  </w:style>
   <w:style w:type="table" w:styleId="Grilledutableau">
     <w:name w:val="Table Grid"/>
     <w:basedOn w:val="TableauNormal"/>
     <w:uiPriority w:val="59"/>
-    <w:rsid w:val="00d53944"/>
+    <w:rsid w:val="00D53944"/>
     <w:tblPr>
       <w:tblBorders>
-        <w:top w:val="single" w:color="000000" w:themeColor="text1" w:sz="4" w:space="0"/>
-        <w:left w:val="single" w:color="000000" w:themeColor="text1" w:sz="4" w:space="0"/>
-        <w:bottom w:val="single" w:color="000000" w:themeColor="text1" w:sz="4" w:space="0"/>
-        <w:right w:val="single" w:color="000000" w:themeColor="text1" w:sz="4" w:space="0"/>
-        <w:insideH w:val="single" w:color="000000" w:themeColor="text1" w:sz="4" w:space="0"/>
-        <w:insideV w:val="single" w:color="000000" w:themeColor="text1" w:sz="4" w:space="0"/>
+        <w:top w:val="single" w:sz="4" w:space="0" w:color="000000" w:themeColor="text1"/>
+        <w:left w:val="single" w:sz="4" w:space="0" w:color="000000" w:themeColor="text1"/>
+        <w:bottom w:val="single" w:sz="4" w:space="0" w:color="000000" w:themeColor="text1"/>
+        <w:right w:val="single" w:sz="4" w:space="0" w:color="000000" w:themeColor="text1"/>
+        <w:insideH w:val="single" w:sz="4" w:space="0" w:color="000000" w:themeColor="text1"/>
+        <w:insideV w:val="single" w:sz="4" w:space="0" w:color="000000" w:themeColor="text1"/>
+      </w:tblBorders>
+    </w:tblPr>
+  </w:style>
+</w:styles>
+</file>
+
+<file path=word/stylesWithEffects.xml><?xml version="1.0" encoding="utf-8"?>
+<w:styles xmlns:wpc="http://schemas.microsoft.com/office/word/2010/wordprocessingCanvas" xmlns:mc="http://schemas.openxmlformats.org/markup-compatibility/2006" xmlns:o="urn:schemas-microsoft-com:office:office" xmlns:r="http://schemas.openxmlformats.org/officeDocument/2006/relationships" xmlns:m="http://schemas.openxmlformats.org/officeDocument/2006/math" xmlns:v="urn:schemas-microsoft-com:vml" xmlns:wp14="http://schemas.microsoft.com/office/word/2010/wordprocessingDrawing" xmlns:wp="http://schemas.openxmlformats.org/drawingml/2006/wordprocessingDrawing" xmlns:w10="urn:schemas-microsoft-com:office:word" xmlns:w="http://schemas.openxmlformats.org/wordprocessingml/2006/main" xmlns:w14="http://schemas.microsoft.com/office/word/2010/wordml" xmlns:wpg="http://schemas.microsoft.com/office/word/2010/wordprocessingGroup" xmlns:wpi="http://schemas.microsoft.com/office/word/2010/wordprocessingInk" xmlns:wne="http://schemas.microsoft.com/office/word/2006/wordml" xmlns:wps="http://schemas.microsoft.com/office/word/2010/wordprocessingShape" mc:Ignorable="w14 wp14">
+  <w:docDefaults>
+    <w:rPrDefault>
+      <w:rPr>
+        <w:rFonts w:ascii="Times New Roman" w:eastAsia="Times New Roman" w:hAnsi="Times New Roman" w:cs="Times New Roman"/>
+        <w:lang w:val="fr-FR" w:eastAsia="fr-FR" w:bidi="ar-SA"/>
+      </w:rPr>
+    </w:rPrDefault>
+    <w:pPrDefault>
+      <w:pPr>
+        <w:suppressAutoHyphens/>
+      </w:pPr>
+    </w:pPrDefault>
+  </w:docDefaults>
+  <w:latentStyles w:defLockedState="0" w:defUIPriority="99" w:defSemiHidden="1" w:defUnhideWhenUsed="1" w:defQFormat="0" w:count="267">
+    <w:lsdException w:name="Normal" w:semiHidden="0" w:uiPriority="0" w:unhideWhenUsed="0" w:qFormat="1"/>
+    <w:lsdException w:name="heading 1" w:semiHidden="0" w:uiPriority="9" w:unhideWhenUsed="0" w:qFormat="1"/>
+    <w:lsdException w:name="heading 2" w:semiHidden="0" w:uiPriority="9" w:unhideWhenUsed="0" w:qFormat="1"/>
+    <w:lsdException w:name="heading 3" w:uiPriority="9" w:qFormat="1"/>
+    <w:lsdException w:name="heading 4" w:uiPriority="9" w:qFormat="1"/>
+    <w:lsdException w:name="heading 5" w:uiPriority="9" w:qFormat="1"/>
+    <w:lsdException w:name="heading 6" w:uiPriority="9" w:qFormat="1"/>
+    <w:lsdException w:name="heading 7" w:uiPriority="9" w:qFormat="1"/>
+    <w:lsdException w:name="heading 8" w:uiPriority="9" w:qFormat="1"/>
+    <w:lsdException w:name="heading 9" w:uiPriority="9" w:qFormat="1"/>
+    <w:lsdException w:name="toc 1" w:uiPriority="39"/>
+    <w:lsdException w:name="toc 2" w:uiPriority="39"/>
+    <w:lsdException w:name="toc 3" w:uiPriority="39"/>
+    <w:lsdException w:name="toc 4" w:uiPriority="39"/>
+    <w:lsdException w:name="toc 5" w:uiPriority="39"/>
+    <w:lsdException w:name="toc 6" w:uiPriority="39"/>
+    <w:lsdException w:name="toc 7" w:uiPriority="39"/>
+    <w:lsdException w:name="toc 8" w:uiPriority="39"/>
+    <w:lsdException w:name="toc 9" w:uiPriority="39"/>
+    <w:lsdException w:name="caption" w:uiPriority="35" w:qFormat="1"/>
+    <w:lsdException w:name="Title" w:semiHidden="0" w:uiPriority="10" w:unhideWhenUsed="0" w:qFormat="1"/>
+    <w:lsdException w:name="Default Paragraph Font" w:uiPriority="1"/>
+    <w:lsdException w:name="Subtitle" w:semiHidden="0" w:uiPriority="11" w:unhideWhenUsed="0" w:qFormat="1"/>
+    <w:lsdException w:name="Strong" w:semiHidden="0" w:uiPriority="22" w:unhideWhenUsed="0" w:qFormat="1"/>
+    <w:lsdException w:name="Emphasis" w:semiHidden="0" w:uiPriority="20" w:unhideWhenUsed="0" w:qFormat="1"/>
+    <w:lsdException w:name="Table Grid" w:semiHidden="0" w:uiPriority="59" w:unhideWhenUsed="0"/>
+    <w:lsdException w:name="Placeholder Text" w:unhideWhenUsed="0"/>
+    <w:lsdException w:name="No Spacing" w:semiHidden="0" w:uiPriority="1" w:unhideWhenUsed="0" w:qFormat="1"/>
+    <w:lsdException w:name="Light Shading" w:semiHidden="0" w:uiPriority="60" w:unhideWhenUsed="0"/>
+    <w:lsdException w:name="Light List" w:semiHidden="0" w:uiPriority="61" w:unhideWhenUsed="0"/>
+    <w:lsdException w:name="Light Grid" w:semiHidden="0" w:uiPriority="62" w:unhideWhenUsed="0"/>
+    <w:lsdException w:name="Medium Shading 1" w:semiHidden="0" w:uiPriority="63" w:unhideWhenUsed="0"/>
+    <w:lsdException w:name="Medium Shading 2" w:semiHidden="0" w:uiPriority="64" w:unhideWhenUsed="0"/>
+    <w:lsdException w:name="Medium List 1" w:semiHidden="0" w:uiPriority="65" w:unhideWhenUsed="0"/>
+    <w:lsdException w:name="Medium List 2" w:semiHidden="0" w:uiPriority="66" w:unhideWhenUsed="0"/>
+    <w:lsdException w:name="Medium Grid 1" w:semiHidden="0" w:uiPriority="67" w:unhideWhenUsed="0"/>
+    <w:lsdException w:name="Medium Grid 2" w:semiHidden="0" w:uiPriority="68" w:unhideWhenUsed="0"/>
+    <w:lsdException w:name="Medium Grid 3" w:semiHidden="0" w:uiPriority="69" w:unhideWhenUsed="0"/>
+    <w:lsdException w:name="Dark List" w:semiHidden="0" w:uiPriority="70" w:unhideWhenUsed="0"/>
+    <w:lsdException w:name="Colorful Shading" w:semiHidden="0" w:uiPriority="71" w:unhideWhenUsed="0"/>
+    <w:lsdException w:name="Colorful List" w:semiHidden="0" w:uiPriority="72" w:unhideWhenUsed="0"/>
+    <w:lsdException w:name="Colorful Grid" w:semiHidden="0" w:uiPriority="73" w:unhideWhenUsed="0"/>
+    <w:lsdException w:name="Light Shading Accent 1" w:semiHidden="0" w:uiPriority="60" w:unhideWhenUsed="0"/>
+    <w:lsdException w:name="Light List Accent 1" w:semiHidden="0" w:uiPriority="61" w:unhideWhenUsed="0"/>
+    <w:lsdException w:name="Light Grid Accent 1" w:semiHidden="0" w:uiPriority="62" w:unhideWhenUsed="0"/>
+    <w:lsdException w:name="Medium Shading 1 Accent 1" w:semiHidden="0" w:uiPriority="63" w:unhideWhenUsed="0"/>
+    <w:lsdException w:name="Medium Shading 2 Accent 1" w:semiHidden="0" w:uiPriority="64" w:unhideWhenUsed="0"/>
+    <w:lsdException w:name="Medium List 1 Accent 1" w:semiHidden="0" w:uiPriority="65" w:unhideWhenUsed="0"/>
+    <w:lsdException w:name="Revision" w:unhideWhenUsed="0"/>
+    <w:lsdException w:name="List Paragraph" w:semiHidden="0" w:uiPriority="34" w:unhideWhenUsed="0" w:qFormat="1"/>
+    <w:lsdException w:name="Quote" w:semiHidden="0" w:uiPriority="29" w:unhideWhenUsed="0" w:qFormat="1"/>
+    <w:lsdException w:name="Intense Quote" w:semiHidden="0" w:uiPriority="30" w:unhideWhenUsed="0" w:qFormat="1"/>
+    <w:lsdException w:name="Medium List 2 Accent 1" w:semiHidden="0" w:uiPriority="66" w:unhideWhenUsed="0"/>
+    <w:lsdException w:name="Medium Grid 1 Accent 1" w:semiHidden="0" w:uiPriority="67" w:unhideWhenUsed="0"/>
+    <w:lsdException w:name="Medium Grid 2 Accent 1" w:semiHidden="0" w:uiPriority="68" w:unhideWhenUsed="0"/>
+    <w:lsdException w:name="Medium Grid 3 Accent 1" w:semiHidden="0" w:uiPriority="69" w:unhideWhenUsed="0"/>
+    <w:lsdException w:name="Dark List Accent 1" w:semiHidden="0" w:uiPriority="70" w:unhideWhenUsed="0"/>
+    <w:lsdException w:name="Colorful Shading Accent 1" w:semiHidden="0" w:uiPriority="71" w:unhideWhenUsed="0"/>
+    <w:lsdException w:name="Colorful List Accent 1" w:semiHidden="0" w:uiPriority="72" w:unhideWhenUsed="0"/>
+    <w:lsdException w:name="Colorful Grid Accent 1" w:semiHidden="0" w:uiPriority="73" w:unhideWhenUsed="0"/>
+    <w:lsdException w:name="Light Shading Accent 2" w:semiHidden="0" w:uiPriority="60" w:unhideWhenUsed="0"/>
+    <w:lsdException w:name="Light List Accent 2" w:semiHidden="0" w:uiPriority="61" w:unhideWhenUsed="0"/>
+    <w:lsdException w:name="Light Grid Accent 2" w:semiHidden="0" w:uiPriority="62" w:unhideWhenUsed="0"/>
+    <w:lsdException w:name="Medium Shading 1 Accent 2" w:semiHidden="0" w:uiPriority="63" w:unhideWhenUsed="0"/>
+    <w:lsdException w:name="Medium Shading 2 Accent 2" w:semiHidden="0" w:uiPriority="64" w:unhideWhenUsed="0"/>
+    <w:lsdException w:name="Medium List 1 Accent 2" w:semiHidden="0" w:uiPriority="65" w:unhideWhenUsed="0"/>
+    <w:lsdException w:name="Medium List 2 Accent 2" w:semiHidden="0" w:uiPriority="66" w:unhideWhenUsed="0"/>
+    <w:lsdException w:name="Medium Grid 1 Accent 2" w:semiHidden="0" w:uiPriority="67" w:unhideWhenUsed="0"/>
+    <w:lsdException w:name="Medium Grid 2 Accent 2" w:semiHidden="0" w:uiPriority="68" w:unhideWhenUsed="0"/>
+    <w:lsdException w:name="Medium Grid 3 Accent 2" w:semiHidden="0" w:uiPriority="69" w:unhideWhenUsed="0"/>
+    <w:lsdException w:name="Dark List Accent 2" w:semiHidden="0" w:uiPriority="70" w:unhideWhenUsed="0"/>
+    <w:lsdException w:name="Colorful Shading Accent 2" w:semiHidden="0" w:uiPriority="71" w:unhideWhenUsed="0"/>
+    <w:lsdException w:name="Colorful List Accent 2" w:semiHidden="0" w:uiPriority="72" w:unhideWhenUsed="0"/>
+    <w:lsdException w:name="Colorful Grid Accent 2" w:semiHidden="0" w:uiPriority="73" w:unhideWhenUsed="0"/>
+    <w:lsdException w:name="Light Shading Accent 3" w:semiHidden="0" w:uiPriority="60" w:unhideWhenUsed="0"/>
+    <w:lsdException w:name="Light List Accent 3" w:semiHidden="0" w:uiPriority="61" w:unhideWhenUsed="0"/>
+    <w:lsdException w:name="Light Grid Accent 3" w:semiHidden="0" w:uiPriority="62" w:unhideWhenUsed="0"/>
+    <w:lsdException w:name="Medium Shading 1 Accent 3" w:semiHidden="0" w:uiPriority="63" w:unhideWhenUsed="0"/>
+    <w:lsdException w:name="Medium Shading 2 Accent 3" w:semiHidden="0" w:uiPriority="64" w:unhideWhenUsed="0"/>
+    <w:lsdException w:name="Medium List 1 Accent 3" w:semiHidden="0" w:uiPriority="65" w:unhideWhenUsed="0"/>
+    <w:lsdException w:name="Medium List 2 Accent 3" w:semiHidden="0" w:uiPriority="66" w:unhideWhenUsed="0"/>
+    <w:lsdException w:name="Medium Grid 1 Accent 3" w:semiHidden="0" w:uiPriority="67" w:unhideWhenUsed="0"/>
+    <w:lsdException w:name="Medium Grid 2 Accent 3" w:semiHidden="0" w:uiPriority="68" w:unhideWhenUsed="0"/>
+    <w:lsdException w:name="Medium Grid 3 Accent 3" w:semiHidden="0" w:uiPriority="69" w:unhideWhenUsed="0"/>
+    <w:lsdException w:name="Dark List Accent 3" w:semiHidden="0" w:uiPriority="70" w:unhideWhenUsed="0"/>
+    <w:lsdException w:name="Colorful Shading Accent 3" w:semiHidden="0" w:uiPriority="71" w:unhideWhenUsed="0"/>
+    <w:lsdException w:name="Colorful List Accent 3" w:semiHidden="0" w:uiPriority="72" w:unhideWhenUsed="0"/>
+    <w:lsdException w:name="Colorful Grid Accent 3" w:semiHidden="0" w:uiPriority="73" w:unhideWhenUsed="0"/>
+    <w:lsdException w:name="Light Shading Accent 4" w:semiHidden="0" w:uiPriority="60" w:unhideWhenUsed="0"/>
+    <w:lsdException w:name="Light List Accent 4" w:semiHidden="0" w:uiPriority="61" w:unhideWhenUsed="0"/>
+    <w:lsdException w:name="Light Grid Accent 4" w:semiHidden="0" w:uiPriority="62" w:unhideWhenUsed="0"/>
+    <w:lsdException w:name="Medium Shading 1 Accent 4" w:semiHidden="0" w:uiPriority="63" w:unhideWhenUsed="0"/>
+    <w:lsdException w:name="Medium Shading 2 Accent 4" w:semiHidden="0" w:uiPriority="64" w:unhideWhenUsed="0"/>
+    <w:lsdException w:name="Medium List 1 Accent 4" w:semiHidden="0" w:uiPriority="65" w:unhideWhenUsed="0"/>
+    <w:lsdException w:name="Medium List 2 Accent 4" w:semiHidden="0" w:uiPriority="66" w:unhideWhenUsed="0"/>
+    <w:lsdException w:name="Medium Grid 1 Accent 4" w:semiHidden="0" w:uiPriority="67" w:unhideWhenUsed="0"/>
+    <w:lsdException w:name="Medium Grid 2 Accent 4" w:semiHidden="0" w:uiPriority="68" w:unhideWhenUsed="0"/>
+    <w:lsdException w:name="Medium Grid 3 Accent 4" w:semiHidden="0" w:uiPriority="69" w:unhideWhenUsed="0"/>
+    <w:lsdException w:name="Dark List Accent 4" w:semiHidden="0" w:uiPriority="70" w:unhideWhenUsed="0"/>
+    <w:lsdException w:name="Colorful Shading Accent 4" w:semiHidden="0" w:uiPriority="71" w:unhideWhenUsed="0"/>
+    <w:lsdException w:name="Colorful List Accent 4" w:semiHidden="0" w:uiPriority="72" w:unhideWhenUsed="0"/>
+    <w:lsdException w:name="Colorful Grid Accent 4" w:semiHidden="0" w:uiPriority="73" w:unhideWhenUsed="0"/>
+    <w:lsdException w:name="Light Shading Accent 5" w:semiHidden="0" w:uiPriority="60" w:unhideWhenUsed="0"/>
+    <w:lsdException w:name="Light List Accent 5" w:semiHidden="0" w:uiPriority="61" w:unhideWhenUsed="0"/>
+    <w:lsdException w:name="Light Grid Accent 5" w:semiHidden="0" w:uiPriority="62" w:unhideWhenUsed="0"/>
+    <w:lsdException w:name="Medium Shading 1 Accent 5" w:semiHidden="0" w:uiPriority="63" w:unhideWhenUsed="0"/>
+    <w:lsdException w:name="Medium Shading 2 Accent 5" w:semiHidden="0" w:uiPriority="64" w:unhideWhenUsed="0"/>
+    <w:lsdException w:name="Medium List 1 Accent 5" w:semiHidden="0" w:uiPriority="65" w:unhideWhenUsed="0"/>
+    <w:lsdException w:name="Medium List 2 Accent 5" w:semiHidden="0" w:uiPriority="66" w:unhideWhenUsed="0"/>
+    <w:lsdException w:name="Medium Grid 1 Accent 5" w:semiHidden="0" w:uiPriority="67" w:unhideWhenUsed="0"/>
+    <w:lsdException w:name="Medium Grid 2 Accent 5" w:semiHidden="0" w:uiPriority="68" w:unhideWhenUsed="0"/>
+    <w:lsdException w:name="Medium Grid 3 Accent 5" w:semiHidden="0" w:uiPriority="69" w:unhideWhenUsed="0"/>
+    <w:lsdException w:name="Dark List Accent 5" w:semiHidden="0" w:uiPriority="70" w:unhideWhenUsed="0"/>
+    <w:lsdException w:name="Colorful Shading Accent 5" w:semiHidden="0" w:uiPriority="71" w:unhideWhenUsed="0"/>
+    <w:lsdException w:name="Colorful List Accent 5" w:semiHidden="0" w:uiPriority="72" w:unhideWhenUsed="0"/>
+    <w:lsdException w:name="Colorful Grid Accent 5" w:semiHidden="0" w:uiPriority="73" w:unhideWhenUsed="0"/>
+    <w:lsdException w:name="Light Shading Accent 6" w:semiHidden="0" w:uiPriority="60" w:unhideWhenUsed="0"/>
+    <w:lsdException w:name="Light List Accent 6" w:semiHidden="0" w:uiPriority="61" w:unhideWhenUsed="0"/>
+    <w:lsdException w:name="Light Grid Accent 6" w:semiHidden="0" w:uiPriority="62" w:unhideWhenUsed="0"/>
+    <w:lsdException w:name="Medium Shading 1 Accent 6" w:semiHidden="0" w:uiPriority="63" w:unhideWhenUsed="0"/>
+    <w:lsdException w:name="Medium Shading 2 Accent 6" w:semiHidden="0" w:uiPriority="64" w:unhideWhenUsed="0"/>
+    <w:lsdException w:name="Medium List 1 Accent 6" w:semiHidden="0" w:uiPriority="65" w:unhideWhenUsed="0"/>
+    <w:lsdException w:name="Medium List 2 Accent 6" w:semiHidden="0" w:uiPriority="66" w:unhideWhenUsed="0"/>
+    <w:lsdException w:name="Medium Grid 1 Accent 6" w:semiHidden="0" w:uiPriority="67" w:unhideWhenUsed="0"/>
+    <w:lsdException w:name="Medium Grid 2 Accent 6" w:semiHidden="0" w:uiPriority="68" w:unhideWhenUsed="0"/>
+    <w:lsdException w:name="Medium Grid 3 Accent 6" w:semiHidden="0" w:uiPriority="69" w:unhideWhenUsed="0"/>
+    <w:lsdException w:name="Dark List Accent 6" w:semiHidden="0" w:uiPriority="70" w:unhideWhenUsed="0"/>
+    <w:lsdException w:name="Colorful Shading Accent 6" w:semiHidden="0" w:uiPriority="71" w:unhideWhenUsed="0"/>
+    <w:lsdException w:name="Colorful List Accent 6" w:semiHidden="0" w:uiPriority="72" w:unhideWhenUsed="0"/>
+    <w:lsdException w:name="Colorful Grid Accent 6" w:semiHidden="0" w:uiPriority="73" w:unhideWhenUsed="0"/>
+    <w:lsdException w:name="Subtle Emphasis" w:semiHidden="0" w:uiPriority="19" w:unhideWhenUsed="0" w:qFormat="1"/>
+    <w:lsdException w:name="Intense Emphasis" w:semiHidden="0" w:uiPriority="21" w:unhideWhenUsed="0" w:qFormat="1"/>
+    <w:lsdException w:name="Subtle Reference" w:semiHidden="0" w:uiPriority="31" w:unhideWhenUsed="0" w:qFormat="1"/>
+    <w:lsdException w:name="Intense Reference" w:semiHidden="0" w:uiPriority="32" w:unhideWhenUsed="0" w:qFormat="1"/>
+    <w:lsdException w:name="Book Title" w:semiHidden="0" w:uiPriority="33" w:unhideWhenUsed="0" w:qFormat="1"/>
+    <w:lsdException w:name="Bibliography" w:uiPriority="37"/>
+    <w:lsdException w:name="TOC Heading" w:uiPriority="39" w:qFormat="1"/>
+  </w:latentStyles>
+  <w:style w:type="paragraph" w:default="1" w:styleId="Normal">
+    <w:name w:val="Normal"/>
+    <w:qFormat/>
+    <w:rsid w:val="005B1497"/>
+    <w:pPr>
+      <w:ind w:left="1701"/>
+    </w:pPr>
+    <w:rPr>
+      <w:sz w:val="24"/>
+      <w:szCs w:val="24"/>
+    </w:rPr>
+  </w:style>
+  <w:style w:type="paragraph" w:styleId="Titre1">
+    <w:name w:val="heading 1"/>
+    <w:basedOn w:val="Normal"/>
+    <w:next w:val="Normal"/>
+    <w:qFormat/>
+    <w:rsid w:val="005B1497"/>
+    <w:pPr>
+      <w:keepNext/>
+      <w:jc w:val="center"/>
+      <w:outlineLvl w:val="0"/>
+    </w:pPr>
+    <w:rPr>
+      <w:u w:val="single"/>
+    </w:rPr>
+  </w:style>
+  <w:style w:type="paragraph" w:styleId="Titre2">
+    <w:name w:val="heading 2"/>
+    <w:basedOn w:val="Normal"/>
+    <w:next w:val="Normal"/>
+    <w:qFormat/>
+    <w:rsid w:val="005B1497"/>
+    <w:pPr>
+      <w:keepNext/>
+      <w:outlineLvl w:val="1"/>
+    </w:pPr>
+    <w:rPr>
+      <w:b/>
+      <w:bCs/>
+      <w:u w:val="single"/>
+    </w:rPr>
+  </w:style>
+  <w:style w:type="character" w:default="1" w:styleId="Policepardfaut">
+    <w:name w:val="Default Paragraph Font"/>
+    <w:uiPriority w:val="1"/>
+    <w:semiHidden/>
+    <w:unhideWhenUsed/>
+  </w:style>
+  <w:style w:type="table" w:default="1" w:styleId="TableauNormal">
+    <w:name w:val="Normal Table"/>
+    <w:uiPriority w:val="99"/>
+    <w:semiHidden/>
+    <w:unhideWhenUsed/>
+    <w:tblPr>
+      <w:tblInd w:w="0" w:type="dxa"/>
+      <w:tblCellMar>
+        <w:top w:w="0" w:type="dxa"/>
+        <w:left w:w="108" w:type="dxa"/>
+        <w:bottom w:w="0" w:type="dxa"/>
+        <w:right w:w="108" w:type="dxa"/>
+      </w:tblCellMar>
+    </w:tblPr>
+  </w:style>
+  <w:style w:type="numbering" w:default="1" w:styleId="Aucuneliste">
+    <w:name w:val="No List"/>
+    <w:uiPriority w:val="99"/>
+    <w:semiHidden/>
+    <w:unhideWhenUsed/>
+  </w:style>
+  <w:style w:type="character" w:customStyle="1" w:styleId="En-tteCar">
+    <w:name w:val="En-tête Car"/>
+    <w:basedOn w:val="Policepardfaut"/>
+    <w:uiPriority w:val="99"/>
+    <w:semiHidden/>
+    <w:qFormat/>
+    <w:rsid w:val="00D21A4A"/>
+    <w:rPr>
+      <w:sz w:val="24"/>
+      <w:szCs w:val="24"/>
+    </w:rPr>
+  </w:style>
+  <w:style w:type="character" w:customStyle="1" w:styleId="PieddepageCar">
+    <w:name w:val="Pied de page Car"/>
+    <w:basedOn w:val="Policepardfaut"/>
+    <w:link w:val="Pieddepage"/>
+    <w:uiPriority w:val="99"/>
+    <w:qFormat/>
+    <w:rsid w:val="00D21A4A"/>
+    <w:rPr>
+      <w:sz w:val="24"/>
+      <w:szCs w:val="24"/>
+    </w:rPr>
+  </w:style>
+  <w:style w:type="character" w:customStyle="1" w:styleId="TextedebullesCar">
+    <w:name w:val="Texte de bulles Car"/>
+    <w:basedOn w:val="Policepardfaut"/>
+    <w:link w:val="Textedebulles"/>
+    <w:uiPriority w:val="99"/>
+    <w:semiHidden/>
+    <w:qFormat/>
+    <w:rsid w:val="00F0024C"/>
+    <w:rPr>
+      <w:rFonts w:ascii="Tahoma" w:hAnsi="Tahoma" w:cs="Tahoma"/>
+      <w:sz w:val="16"/>
+      <w:szCs w:val="16"/>
+    </w:rPr>
+  </w:style>
+  <w:style w:type="paragraph" w:styleId="Titre">
+    <w:name w:val="Title"/>
+    <w:basedOn w:val="Normal"/>
+    <w:next w:val="Corpsdetexte"/>
+    <w:qFormat/>
+    <w:pPr>
+      <w:keepNext/>
+      <w:spacing w:before="240" w:after="120"/>
+    </w:pPr>
+    <w:rPr>
+      <w:rFonts w:ascii="Liberation Sans" w:eastAsia="Noto Sans CJK SC" w:hAnsi="Liberation Sans" w:cs="Lohit Devanagari"/>
+      <w:sz w:val="28"/>
+      <w:szCs w:val="28"/>
+    </w:rPr>
+  </w:style>
+  <w:style w:type="paragraph" w:styleId="Corpsdetexte">
+    <w:name w:val="Body Text"/>
+    <w:basedOn w:val="Normal"/>
+    <w:pPr>
+      <w:spacing w:after="140" w:line="276" w:lineRule="auto"/>
+    </w:pPr>
+  </w:style>
+  <w:style w:type="paragraph" w:styleId="Liste">
+    <w:name w:val="List"/>
+    <w:basedOn w:val="Corpsdetexte"/>
+    <w:rPr>
+      <w:rFonts w:cs="Lohit Devanagari"/>
+    </w:rPr>
+  </w:style>
+  <w:style w:type="paragraph" w:styleId="Lgende">
+    <w:name w:val="caption"/>
+    <w:basedOn w:val="Normal"/>
+    <w:qFormat/>
+    <w:pPr>
+      <w:suppressLineNumbers/>
+      <w:spacing w:before="120" w:after="120"/>
+    </w:pPr>
+    <w:rPr>
+      <w:rFonts w:cs="Lohit Devanagari"/>
+      <w:i/>
+      <w:iCs/>
+    </w:rPr>
+  </w:style>
+  <w:style w:type="paragraph" w:customStyle="1" w:styleId="Index">
+    <w:name w:val="Index"/>
+    <w:basedOn w:val="Normal"/>
+    <w:qFormat/>
+    <w:pPr>
+      <w:suppressLineNumbers/>
+    </w:pPr>
+    <w:rPr>
+      <w:rFonts w:cs="Lohit Devanagari"/>
+    </w:rPr>
+  </w:style>
+  <w:style w:type="paragraph" w:customStyle="1" w:styleId="En-tteetpieddepage">
+    <w:name w:val="En-tête et pied de page"/>
+    <w:basedOn w:val="Normal"/>
+    <w:qFormat/>
+  </w:style>
+  <w:style w:type="paragraph" w:styleId="En-tte">
+    <w:name w:val="header"/>
+    <w:basedOn w:val="Normal"/>
+    <w:uiPriority w:val="99"/>
+    <w:unhideWhenUsed/>
+    <w:rsid w:val="00D21A4A"/>
+    <w:pPr>
+      <w:tabs>
+        <w:tab w:val="center" w:pos="4536"/>
+        <w:tab w:val="right" w:pos="9072"/>
+      </w:tabs>
+    </w:pPr>
+  </w:style>
+  <w:style w:type="paragraph" w:styleId="Pieddepage">
+    <w:name w:val="footer"/>
+    <w:basedOn w:val="Normal"/>
+    <w:link w:val="PieddepageCar"/>
+    <w:uiPriority w:val="99"/>
+    <w:unhideWhenUsed/>
+    <w:rsid w:val="00D21A4A"/>
+    <w:pPr>
+      <w:tabs>
+        <w:tab w:val="center" w:pos="4536"/>
+        <w:tab w:val="right" w:pos="9072"/>
+      </w:tabs>
+    </w:pPr>
+  </w:style>
+  <w:style w:type="paragraph" w:styleId="Textedebulles">
+    <w:name w:val="Balloon Text"/>
+    <w:basedOn w:val="Normal"/>
+    <w:link w:val="TextedebullesCar"/>
+    <w:uiPriority w:val="99"/>
+    <w:semiHidden/>
+    <w:unhideWhenUsed/>
+    <w:qFormat/>
+    <w:rsid w:val="00F0024C"/>
+    <w:rPr>
+      <w:rFonts w:ascii="Tahoma" w:hAnsi="Tahoma" w:cs="Tahoma"/>
+      <w:sz w:val="16"/>
+      <w:szCs w:val="16"/>
+    </w:rPr>
+  </w:style>
+  <w:style w:type="paragraph" w:styleId="NormalWeb">
+    <w:name w:val="Normal (Web)"/>
+    <w:basedOn w:val="Normal"/>
+    <w:uiPriority w:val="99"/>
+    <w:unhideWhenUsed/>
+    <w:qFormat/>
+    <w:rsid w:val="00F00199"/>
+    <w:pPr>
+      <w:spacing w:beforeAutospacing="1" w:afterAutospacing="1"/>
+      <w:ind w:left="0"/>
+    </w:pPr>
+    <w:rPr>
+      <w:rFonts w:eastAsiaTheme="minorEastAsia"/>
+    </w:rPr>
+  </w:style>
+  <w:style w:type="paragraph" w:customStyle="1" w:styleId="Contenudecadre">
+    <w:name w:val="Contenu de cadre"/>
+    <w:basedOn w:val="Normal"/>
+    <w:qFormat/>
+  </w:style>
+  <w:style w:type="table" w:styleId="Grilledutableau">
+    <w:name w:val="Table Grid"/>
+    <w:basedOn w:val="TableauNormal"/>
+    <w:uiPriority w:val="59"/>
+    <w:rsid w:val="00D53944"/>
+    <w:tblPr>
+      <w:tblBorders>
+        <w:top w:val="single" w:sz="4" w:space="0" w:color="000000" w:themeColor="text1"/>
+        <w:left w:val="single" w:sz="4" w:space="0" w:color="000000" w:themeColor="text1"/>
+        <w:bottom w:val="single" w:sz="4" w:space="0" w:color="000000" w:themeColor="text1"/>
+        <w:right w:val="single" w:sz="4" w:space="0" w:color="000000" w:themeColor="text1"/>
+        <w:insideH w:val="single" w:sz="4" w:space="0" w:color="000000" w:themeColor="text1"/>
+        <w:insideV w:val="single" w:sz="4" w:space="0" w:color="000000" w:themeColor="text1"/>
       </w:tblBorders>
     </w:tblPr>
   </w:style>

</xml_diff>